<commit_message>
update admin_addMejor in srs
</commit_message>
<xml_diff>
--- a/srs/srs-department coordinator.docx
+++ b/srs/srs-department coordinator.docx
@@ -410,10 +410,7 @@
             <w:fldChar w:fldCharType="begin"/>
           </w:r>
           <w:r>
-            <w:instrText xml:space="preserve"> PAGEREF</w:instrText>
-          </w:r>
-          <w:r>
-            <w:instrText xml:space="preserve"> _3znysh7 \h </w:instrText>
+            <w:instrText xml:space="preserve"> PAGEREF _3znysh7 \h </w:instrText>
           </w:r>
           <w:r>
             <w:fldChar w:fldCharType="separate"/>
@@ -580,13 +577,7 @@
               <w:rPr>
                 <w:b/>
               </w:rPr>
-              <w:t>Overall Descriptio</w:t>
-            </w:r>
-            <w:r>
-              <w:rPr>
-                <w:b/>
-              </w:rPr>
-              <w:t>n</w:t>
+              <w:t>Overall Description</w:t>
             </w:r>
           </w:hyperlink>
           <w:r>
@@ -694,10 +685,7 @@
           </w:pPr>
           <w:hyperlink w:anchor="_kzuamuwe98fx">
             <w:r>
-              <w:t>User Classe</w:t>
-            </w:r>
-            <w:r>
-              <w:t>s and Characteristics</w:t>
+              <w:t>User Classes and Characteristics</w:t>
             </w:r>
           </w:hyperlink>
           <w:r>
@@ -812,10 +800,7 @@
             <w:fldChar w:fldCharType="begin"/>
           </w:r>
           <w:r>
-            <w:instrText xml:space="preserve"> PAGEREF _bpnq6k</w:instrText>
-          </w:r>
-          <w:r>
-            <w:instrText xml:space="preserve">xxjzx6 \h </w:instrText>
+            <w:instrText xml:space="preserve"> PAGEREF _bpnq6kxxjzx6 \h </w:instrText>
           </w:r>
           <w:r>
             <w:fldChar w:fldCharType="separate"/>
@@ -960,10 +945,7 @@
             <w:fldChar w:fldCharType="begin"/>
           </w:r>
           <w:r>
-            <w:instrText xml:space="preserve"> P</w:instrText>
-          </w:r>
-          <w:r>
-            <w:instrText xml:space="preserve">AGEREF _a3oc31l0juyb \h </w:instrText>
+            <w:instrText xml:space="preserve"> PAGEREF _a3oc31l0juyb \h </w:instrText>
           </w:r>
           <w:r>
             <w:fldChar w:fldCharType="separate"/>
@@ -1143,10 +1125,7 @@
             <w:fldChar w:fldCharType="begin"/>
           </w:r>
           <w:r>
-            <w:instrText xml:space="preserve"> PAGEREF _hs3j</w:instrText>
-          </w:r>
-          <w:r>
-            <w:instrText xml:space="preserve">w4oxiibj \h </w:instrText>
+            <w:instrText xml:space="preserve"> PAGEREF _hs3jw4oxiibj \h </w:instrText>
           </w:r>
           <w:r>
             <w:fldChar w:fldCharType="separate"/>
@@ -1248,13 +1227,7 @@
               <w:rPr>
                 <w:b/>
               </w:rPr>
-              <w:t>App</w:t>
-            </w:r>
-            <w:r>
-              <w:rPr>
-                <w:b/>
-              </w:rPr>
-              <w:t>endix D: developer team names</w:t>
+              <w:t>Appendix D: developer team names</w:t>
             </w:r>
           </w:hyperlink>
           <w:r>
@@ -1921,16 +1894,7 @@
           <w:sz w:val="22"/>
           <w:szCs w:val="22"/>
         </w:rPr>
-        <w:t>Formatting and section division referred</w:t>
-      </w:r>
-      <w:r>
-        <w:rPr>
-          <w:rFonts w:ascii="Arial" w:eastAsia="Arial" w:hAnsi="Arial" w:cs="Arial"/>
-          <w:i/>
-          <w:sz w:val="22"/>
-          <w:szCs w:val="22"/>
-        </w:rPr>
-        <w:t xml:space="preserve"> from </w:t>
+        <w:t xml:space="preserve">Formatting and section division referred from </w:t>
       </w:r>
       <w:r>
         <w:rPr>
@@ -2261,16 +2225,7 @@
           <w:sz w:val="22"/>
           <w:szCs w:val="22"/>
         </w:rPr>
-        <w:t>disturbing the students of a certain university inside the departments of their faculties by an automotive way and replace the old way of doing that process that depends mostly on human work. Grades of students will be stored through database for each facu</w:t>
-      </w:r>
-      <w:r>
-        <w:rPr>
-          <w:rFonts w:ascii="Arial" w:eastAsia="Arial" w:hAnsi="Arial" w:cs="Arial"/>
-          <w:i/>
-          <w:sz w:val="22"/>
-          <w:szCs w:val="22"/>
-        </w:rPr>
-        <w:t xml:space="preserve">lty and it </w:t>
+        <w:t xml:space="preserve">disturbing the students of a certain university inside the departments of their faculties by an automotive way and replace the old way of doing that process that depends mostly on human work. Grades of students will be stored through database for each faculty and it </w:t>
       </w:r>
       <w:r>
         <w:rPr>
@@ -2743,16 +2698,7 @@
           <w:sz w:val="22"/>
           <w:szCs w:val="22"/>
         </w:rPr>
-        <w:t xml:space="preserve"> data and admins data in databas</w:t>
-      </w:r>
-      <w:r>
-        <w:rPr>
-          <w:rFonts w:ascii="Arial" w:eastAsia="Arial" w:hAnsi="Arial" w:cs="Arial"/>
-          <w:i/>
-          <w:sz w:val="22"/>
-          <w:szCs w:val="22"/>
-        </w:rPr>
-        <w:t>e for each faculty</w:t>
+        <w:t xml:space="preserve"> data and admins data in database for each faculty</w:t>
       </w:r>
     </w:p>
     <w:p>
@@ -2920,16 +2866,7 @@
           <w:sz w:val="22"/>
           <w:szCs w:val="22"/>
         </w:rPr>
-        <w:t>S</w:t>
-      </w:r>
-      <w:r>
-        <w:rPr>
-          <w:rFonts w:ascii="Arial" w:eastAsia="Arial" w:hAnsi="Arial" w:cs="Arial"/>
-          <w:i/>
-          <w:sz w:val="22"/>
-          <w:szCs w:val="22"/>
-        </w:rPr>
-        <w:t>tudent is the targeted user for that web app he will access the site through login page and his own grades are stored in a private database.</w:t>
+        <w:t>Student is the targeted user for that web app he will access the site through login page and his own grades are stored in a private database.</w:t>
       </w:r>
     </w:p>
     <w:p>
@@ -3171,16 +3108,7 @@
           <w:sz w:val="22"/>
           <w:szCs w:val="22"/>
         </w:rPr>
-        <w:t xml:space="preserve">Each student has his own grades that are the only factor that make him join the chosen </w:t>
-      </w:r>
-      <w:r>
-        <w:rPr>
-          <w:rFonts w:ascii="Arial" w:eastAsia="Arial" w:hAnsi="Arial" w:cs="Arial"/>
-          <w:i/>
-          <w:sz w:val="22"/>
-          <w:szCs w:val="22"/>
-        </w:rPr>
-        <w:t>departments.</w:t>
+        <w:t>Each student has his own grades that are the only factor that make him join the chosen departments.</w:t>
       </w:r>
     </w:p>
     <w:p>
@@ -3418,16 +3346,7 @@
           <w:sz w:val="22"/>
           <w:szCs w:val="22"/>
         </w:rPr>
-        <w:t>Specify a period for students to enter</w:t>
-      </w:r>
-      <w:r>
-        <w:rPr>
-          <w:rFonts w:ascii="Arial" w:eastAsia="Arial" w:hAnsi="Arial" w:cs="Arial"/>
-          <w:i/>
-          <w:sz w:val="22"/>
-          <w:szCs w:val="22"/>
-        </w:rPr>
-        <w:t xml:space="preserve"> their choices.</w:t>
+        <w:t>Specify a period for students to enter their choices.</w:t>
       </w:r>
     </w:p>
     <w:p>
@@ -3886,16 +3805,7 @@
           <w:sz w:val="22"/>
           <w:szCs w:val="22"/>
         </w:rPr>
-        <w:t>a password will be provided for student so he can access the site and change</w:t>
-      </w:r>
-      <w:r>
-        <w:rPr>
-          <w:rFonts w:ascii="Arial" w:eastAsia="Arial" w:hAnsi="Arial" w:cs="Arial"/>
-          <w:i/>
-          <w:sz w:val="22"/>
-          <w:szCs w:val="22"/>
-        </w:rPr>
-        <w:t xml:space="preserve"> his wishes</w:t>
+        <w:t>a password will be provided for student so he can access the site and change his wishes</w:t>
       </w:r>
     </w:p>
     <w:p>
@@ -4292,16 +4202,7 @@
           <w:sz w:val="22"/>
           <w:szCs w:val="22"/>
         </w:rPr>
-        <w:t>for admin there will be a document explaining the how to manage department -add/edit/delete- how to add student from excel datasheet and r</w:t>
-      </w:r>
-      <w:r>
-        <w:rPr>
-          <w:rFonts w:ascii="Arial" w:eastAsia="Arial" w:hAnsi="Arial" w:cs="Arial"/>
-          <w:i/>
-          <w:sz w:val="22"/>
-          <w:szCs w:val="22"/>
-        </w:rPr>
-        <w:t>equired format of sheet with example of required tested sheet</w:t>
+        <w:t>for admin there will be a document explaining the how to manage department -add/edit/delete- how to add student from excel datasheet and required format of sheet with example of required tested sheet</w:t>
       </w:r>
     </w:p>
     <w:p>
@@ -4508,10 +4409,7 @@
       <w:bookmarkStart w:id="94" w:name="_7kl5wxohfz6o" w:colFirst="0" w:colLast="0"/>
       <w:bookmarkEnd w:id="94"/>
       <w:r>
-        <w:t>External</w:t>
-      </w:r>
-      <w:r>
-        <w:t xml:space="preserve"> Interface Requirements</w:t>
+        <w:t>External Interface Requirements</w:t>
       </w:r>
     </w:p>
     <w:p>
@@ -4546,16 +4444,7 @@
           <w:sz w:val="22"/>
           <w:szCs w:val="22"/>
         </w:rPr>
-        <w:t>When A Registered User, as an unregistered user will see an error message i</w:t>
-      </w:r>
-      <w:r>
-        <w:rPr>
-          <w:rFonts w:ascii="Arial" w:eastAsia="Arial" w:hAnsi="Arial" w:cs="Arial"/>
-          <w:i/>
-          <w:sz w:val="22"/>
-          <w:szCs w:val="22"/>
-        </w:rPr>
-        <w:t xml:space="preserve">f they haven't for wrong data, Opens </w:t>
+        <w:t xml:space="preserve">When A Registered User, as an unregistered user will see an error message if they haven't for wrong data, Opens </w:t>
       </w:r>
       <w:r>
         <w:rPr>
@@ -4717,16 +4606,7 @@
           <w:sz w:val="22"/>
           <w:szCs w:val="22"/>
         </w:rPr>
-        <w:t xml:space="preserve"> First-Time User. After That</w:t>
-      </w:r>
-      <w:r>
-        <w:rPr>
-          <w:rFonts w:ascii="Arial" w:eastAsia="Arial" w:hAnsi="Arial" w:cs="Arial"/>
-          <w:i/>
-          <w:sz w:val="22"/>
-          <w:szCs w:val="22"/>
-        </w:rPr>
-        <w:t xml:space="preserve">, The User Can Choose Departments, </w:t>
+        <w:t xml:space="preserve"> First-Time User. After That, The User Can Choose Departments, </w:t>
       </w:r>
       <w:r>
         <w:rPr>
@@ -6317,100 +6197,50 @@
         </w:rPr>
         <w:t xml:space="preserve">ability to choose specific requirement for department </w:t>
       </w:r>
-    </w:p>
-    <w:p>
-      <w:pPr>
-        <w:numPr>
-          <w:ilvl w:val="1"/>
-          <w:numId w:val="23"/>
-        </w:numPr>
-        <w:pBdr>
-          <w:top w:val="nil"/>
-          <w:left w:val="nil"/>
-          <w:bottom w:val="nil"/>
-          <w:right w:val="nil"/>
-          <w:between w:val="nil"/>
-        </w:pBdr>
-        <w:contextualSpacing/>
-        <w:rPr>
-          <w:rFonts w:ascii="Arial" w:eastAsia="Arial" w:hAnsi="Arial" w:cs="Arial"/>
-          <w:i/>
-          <w:sz w:val="22"/>
-          <w:szCs w:val="22"/>
-        </w:rPr>
-      </w:pPr>
       <w:bookmarkStart w:id="136" w:name="_btjyd0n9rw37" w:colFirst="0" w:colLast="0"/>
+      <w:bookmarkStart w:id="137" w:name="_GoBack"/>
       <w:bookmarkEnd w:id="136"/>
-      <w:r>
-        <w:rPr>
-          <w:rFonts w:ascii="Arial" w:eastAsia="Arial" w:hAnsi="Arial" w:cs="Arial"/>
-          <w:i/>
-          <w:sz w:val="22"/>
-          <w:szCs w:val="22"/>
-        </w:rPr>
-        <w:t xml:space="preserve">** </w:t>
-      </w:r>
-      <w:r>
-        <w:rPr>
-          <w:rFonts w:ascii="Arial" w:eastAsia="Arial" w:hAnsi="Arial" w:cs="Arial"/>
-          <w:i/>
-          <w:sz w:val="22"/>
-          <w:szCs w:val="22"/>
-        </w:rPr>
-        <w:t>UI</w:t>
-      </w:r>
-      <w:r>
-        <w:rPr>
-          <w:rFonts w:ascii="Arial" w:eastAsia="Arial" w:hAnsi="Arial" w:cs="Arial"/>
-          <w:i/>
-          <w:sz w:val="22"/>
-          <w:szCs w:val="22"/>
-        </w:rPr>
-        <w:t xml:space="preserve"> for specific requirement will be updated</w:t>
-      </w:r>
-    </w:p>
-    <w:p>
-      <w:pPr>
-        <w:pBdr>
-          <w:top w:val="nil"/>
-          <w:left w:val="nil"/>
-          <w:bottom w:val="nil"/>
-          <w:right w:val="nil"/>
-          <w:between w:val="nil"/>
-        </w:pBdr>
-        <w:rPr>
-          <w:rFonts w:ascii="Arial" w:eastAsia="Arial" w:hAnsi="Arial" w:cs="Arial"/>
-          <w:i/>
-          <w:sz w:val="22"/>
-          <w:szCs w:val="22"/>
-        </w:rPr>
-      </w:pPr>
-      <w:bookmarkStart w:id="137" w:name="_ebs0ooa012tq" w:colFirst="0" w:colLast="0"/>
       <w:bookmarkEnd w:id="137"/>
-      <w:r>
-        <w:rPr>
-          <w:rFonts w:ascii="Arial" w:eastAsia="Arial" w:hAnsi="Arial" w:cs="Arial"/>
-          <w:i/>
+    </w:p>
+    <w:p>
+      <w:pPr>
+        <w:pBdr>
+          <w:top w:val="nil"/>
+          <w:left w:val="nil"/>
+          <w:bottom w:val="nil"/>
+          <w:right w:val="nil"/>
+          <w:between w:val="nil"/>
+        </w:pBdr>
+        <w:rPr>
+          <w:rFonts w:ascii="Arial" w:eastAsia="Arial" w:hAnsi="Arial" w:cs="Arial"/>
+          <w:i/>
+          <w:sz w:val="22"/>
+          <w:szCs w:val="22"/>
+        </w:rPr>
+      </w:pPr>
+      <w:bookmarkStart w:id="138" w:name="_ebs0ooa012tq" w:colFirst="0" w:colLast="0"/>
+      <w:bookmarkEnd w:id="138"/>
+      <w:r>
+        <w:rPr>
           <w:noProof/>
-          <w:sz w:val="22"/>
-          <w:szCs w:val="22"/>
         </w:rPr>
         <w:drawing>
-          <wp:inline distT="114300" distB="114300" distL="114300" distR="114300">
-            <wp:extent cx="5943600" cy="3543300"/>
+          <wp:inline distT="0" distB="0" distL="0" distR="0" wp14:anchorId="41365407" wp14:editId="5C425DCB">
+            <wp:extent cx="5753100" cy="3524250"/>
             <wp:effectExtent l="0" t="0" r="0" b="0"/>
-            <wp:docPr id="5" name="image3.png"/>
-            <wp:cNvGraphicFramePr/>
+            <wp:docPr id="13" name="Picture 13"/>
+            <wp:cNvGraphicFramePr>
+              <a:graphicFrameLocks xmlns:a="http://schemas.openxmlformats.org/drawingml/2006/main" noChangeAspect="1"/>
+            </wp:cNvGraphicFramePr>
             <a:graphic xmlns:a="http://schemas.openxmlformats.org/drawingml/2006/main">
               <a:graphicData uri="http://schemas.openxmlformats.org/drawingml/2006/picture">
                 <pic:pic xmlns:pic="http://schemas.openxmlformats.org/drawingml/2006/picture">
                   <pic:nvPicPr>
-                    <pic:cNvPr id="0" name="image3.png"/>
-                    <pic:cNvPicPr preferRelativeResize="0"/>
+                    <pic:cNvPr id="1" name=""/>
+                    <pic:cNvPicPr/>
                   </pic:nvPicPr>
                   <pic:blipFill>
                     <a:blip r:embed="rId13"/>
-                    <a:srcRect/>
                     <a:stretch>
                       <a:fillRect/>
                     </a:stretch>
@@ -6418,12 +6248,11 @@
                   <pic:spPr>
                     <a:xfrm>
                       <a:off x="0" y="0"/>
-                      <a:ext cx="5943600" cy="3543300"/>
+                      <a:ext cx="5761220" cy="3529224"/>
                     </a:xfrm>
                     <a:prstGeom prst="rect">
                       <a:avLst/>
                     </a:prstGeom>
-                    <a:ln/>
                   </pic:spPr>
                 </pic:pic>
               </a:graphicData>
@@ -6453,8 +6282,8 @@
           <w:szCs w:val="22"/>
         </w:rPr>
       </w:pPr>
-      <w:bookmarkStart w:id="138" w:name="_jycloyj0cwah" w:colFirst="0" w:colLast="0"/>
-      <w:bookmarkEnd w:id="138"/>
+      <w:bookmarkStart w:id="139" w:name="_jycloyj0cwah" w:colFirst="0" w:colLast="0"/>
+      <w:bookmarkEnd w:id="139"/>
       <w:r>
         <w:rPr>
           <w:rFonts w:ascii="Arial" w:eastAsia="Arial" w:hAnsi="Arial" w:cs="Arial"/>
@@ -6486,8 +6315,8 @@
           <w:szCs w:val="22"/>
         </w:rPr>
       </w:pPr>
-      <w:bookmarkStart w:id="139" w:name="_oozv8fvjlyvs" w:colFirst="0" w:colLast="0"/>
-      <w:bookmarkEnd w:id="139"/>
+      <w:bookmarkStart w:id="140" w:name="_oozv8fvjlyvs" w:colFirst="0" w:colLast="0"/>
+      <w:bookmarkEnd w:id="140"/>
       <w:r>
         <w:rPr>
           <w:rFonts w:ascii="Arial" w:eastAsia="Arial" w:hAnsi="Arial" w:cs="Arial"/>
@@ -6519,8 +6348,8 @@
           <w:szCs w:val="22"/>
         </w:rPr>
       </w:pPr>
-      <w:bookmarkStart w:id="140" w:name="_txo4gsntuibd" w:colFirst="0" w:colLast="0"/>
-      <w:bookmarkEnd w:id="140"/>
+      <w:bookmarkStart w:id="141" w:name="_txo4gsntuibd" w:colFirst="0" w:colLast="0"/>
+      <w:bookmarkEnd w:id="141"/>
       <w:r>
         <w:rPr>
           <w:rFonts w:ascii="Arial" w:eastAsia="Arial" w:hAnsi="Arial" w:cs="Arial"/>
@@ -6547,27 +6376,27 @@
           <w:szCs w:val="22"/>
         </w:rPr>
       </w:pPr>
-      <w:bookmarkStart w:id="141" w:name="_pdyjt0i2kga8" w:colFirst="0" w:colLast="0"/>
-      <w:bookmarkEnd w:id="141"/>
-    </w:p>
-    <w:p>
-      <w:pPr>
-        <w:pBdr>
-          <w:top w:val="nil"/>
-          <w:left w:val="nil"/>
-          <w:bottom w:val="nil"/>
-          <w:right w:val="nil"/>
-          <w:between w:val="nil"/>
-        </w:pBdr>
-        <w:rPr>
-          <w:rFonts w:ascii="Arial" w:eastAsia="Arial" w:hAnsi="Arial" w:cs="Arial"/>
-          <w:i/>
-          <w:sz w:val="22"/>
-          <w:szCs w:val="22"/>
-        </w:rPr>
-      </w:pPr>
-      <w:bookmarkStart w:id="142" w:name="_mv5yxqpztn4k" w:colFirst="0" w:colLast="0"/>
+      <w:bookmarkStart w:id="142" w:name="_pdyjt0i2kga8" w:colFirst="0" w:colLast="0"/>
       <w:bookmarkEnd w:id="142"/>
+    </w:p>
+    <w:p>
+      <w:pPr>
+        <w:pBdr>
+          <w:top w:val="nil"/>
+          <w:left w:val="nil"/>
+          <w:bottom w:val="nil"/>
+          <w:right w:val="nil"/>
+          <w:between w:val="nil"/>
+        </w:pBdr>
+        <w:rPr>
+          <w:rFonts w:ascii="Arial" w:eastAsia="Arial" w:hAnsi="Arial" w:cs="Arial"/>
+          <w:i/>
+          <w:sz w:val="22"/>
+          <w:szCs w:val="22"/>
+        </w:rPr>
+      </w:pPr>
+      <w:bookmarkStart w:id="143" w:name="_mv5yxqpztn4k" w:colFirst="0" w:colLast="0"/>
+      <w:bookmarkEnd w:id="143"/>
       <w:r>
         <w:rPr>
           <w:rFonts w:ascii="Arial" w:eastAsia="Arial" w:hAnsi="Arial" w:cs="Arial"/>
@@ -6576,6 +6405,7 @@
           <w:sz w:val="22"/>
           <w:szCs w:val="22"/>
         </w:rPr>
+        <w:lastRenderedPageBreak/>
         <w:drawing>
           <wp:inline distT="114300" distB="114300" distL="114300" distR="114300">
             <wp:extent cx="5943600" cy="2857500"/>
@@ -6629,8 +6459,8 @@
           <w:szCs w:val="22"/>
         </w:rPr>
       </w:pPr>
-      <w:bookmarkStart w:id="143" w:name="_bftqpd1r9q07" w:colFirst="0" w:colLast="0"/>
-      <w:bookmarkEnd w:id="143"/>
+      <w:bookmarkStart w:id="144" w:name="_bftqpd1r9q07" w:colFirst="0" w:colLast="0"/>
+      <w:bookmarkEnd w:id="144"/>
       <w:r>
         <w:rPr>
           <w:rFonts w:ascii="Arial" w:eastAsia="Arial" w:hAnsi="Arial" w:cs="Arial"/>
@@ -6693,8 +6523,8 @@
           <w:szCs w:val="22"/>
         </w:rPr>
       </w:pPr>
-      <w:bookmarkStart w:id="144" w:name="_e1h332trhtwi" w:colFirst="0" w:colLast="0"/>
-      <w:bookmarkEnd w:id="144"/>
+      <w:bookmarkStart w:id="145" w:name="_e1h332trhtwi" w:colFirst="0" w:colLast="0"/>
+      <w:bookmarkEnd w:id="145"/>
     </w:p>
     <w:p>
       <w:pPr>
@@ -6717,8 +6547,8 @@
           <w:szCs w:val="22"/>
         </w:rPr>
       </w:pPr>
-      <w:bookmarkStart w:id="145" w:name="_m2zgql88r1qg" w:colFirst="0" w:colLast="0"/>
-      <w:bookmarkEnd w:id="145"/>
+      <w:bookmarkStart w:id="146" w:name="_m2zgql88r1qg" w:colFirst="0" w:colLast="0"/>
+      <w:bookmarkEnd w:id="146"/>
       <w:r>
         <w:rPr>
           <w:rFonts w:ascii="Arial" w:eastAsia="Arial" w:hAnsi="Arial" w:cs="Arial"/>
@@ -6750,8 +6580,8 @@
           <w:szCs w:val="22"/>
         </w:rPr>
       </w:pPr>
-      <w:bookmarkStart w:id="146" w:name="_swzgtw6uh25m" w:colFirst="0" w:colLast="0"/>
-      <w:bookmarkEnd w:id="146"/>
+      <w:bookmarkStart w:id="147" w:name="_swzgtw6uh25m" w:colFirst="0" w:colLast="0"/>
+      <w:bookmarkEnd w:id="147"/>
       <w:r>
         <w:rPr>
           <w:rFonts w:ascii="Arial" w:eastAsia="Arial" w:hAnsi="Arial" w:cs="Arial"/>
@@ -6778,8 +6608,8 @@
           <w:szCs w:val="22"/>
         </w:rPr>
       </w:pPr>
-      <w:bookmarkStart w:id="147" w:name="_ooqhy72lxdpr" w:colFirst="0" w:colLast="0"/>
-      <w:bookmarkEnd w:id="147"/>
+      <w:bookmarkStart w:id="148" w:name="_ooqhy72lxdpr" w:colFirst="0" w:colLast="0"/>
+      <w:bookmarkEnd w:id="148"/>
       <w:r>
         <w:rPr>
           <w:rFonts w:ascii="Arial" w:eastAsia="Arial" w:hAnsi="Arial" w:cs="Arial"/>
@@ -6824,27 +6654,27 @@
           <w:szCs w:val="22"/>
         </w:rPr>
       </w:pPr>
-      <w:bookmarkStart w:id="148" w:name="_v1wjf0ed2tbk" w:colFirst="0" w:colLast="0"/>
-      <w:bookmarkEnd w:id="148"/>
-    </w:p>
-    <w:p>
-      <w:pPr>
-        <w:pBdr>
-          <w:top w:val="nil"/>
-          <w:left w:val="nil"/>
-          <w:bottom w:val="nil"/>
-          <w:right w:val="nil"/>
-          <w:between w:val="nil"/>
-        </w:pBdr>
-        <w:rPr>
-          <w:rFonts w:ascii="Arial" w:eastAsia="Arial" w:hAnsi="Arial" w:cs="Arial"/>
-          <w:i/>
-          <w:sz w:val="22"/>
-          <w:szCs w:val="22"/>
-        </w:rPr>
-      </w:pPr>
-      <w:bookmarkStart w:id="149" w:name="_54f40gyqunvc" w:colFirst="0" w:colLast="0"/>
+      <w:bookmarkStart w:id="149" w:name="_v1wjf0ed2tbk" w:colFirst="0" w:colLast="0"/>
       <w:bookmarkEnd w:id="149"/>
+    </w:p>
+    <w:p>
+      <w:pPr>
+        <w:pBdr>
+          <w:top w:val="nil"/>
+          <w:left w:val="nil"/>
+          <w:bottom w:val="nil"/>
+          <w:right w:val="nil"/>
+          <w:between w:val="nil"/>
+        </w:pBdr>
+        <w:rPr>
+          <w:rFonts w:ascii="Arial" w:eastAsia="Arial" w:hAnsi="Arial" w:cs="Arial"/>
+          <w:i/>
+          <w:sz w:val="22"/>
+          <w:szCs w:val="22"/>
+        </w:rPr>
+      </w:pPr>
+      <w:bookmarkStart w:id="150" w:name="_54f40gyqunvc" w:colFirst="0" w:colLast="0"/>
+      <w:bookmarkEnd w:id="150"/>
       <w:r>
         <w:rPr>
           <w:rFonts w:ascii="Arial" w:eastAsia="Arial" w:hAnsi="Arial" w:cs="Arial"/>
@@ -6876,8 +6706,8 @@
           <w:szCs w:val="22"/>
         </w:rPr>
       </w:pPr>
-      <w:bookmarkStart w:id="150" w:name="_jw9yxrs07t6l" w:colFirst="0" w:colLast="0"/>
-      <w:bookmarkEnd w:id="150"/>
+      <w:bookmarkStart w:id="151" w:name="_jw9yxrs07t6l" w:colFirst="0" w:colLast="0"/>
+      <w:bookmarkEnd w:id="151"/>
       <w:r>
         <w:rPr>
           <w:rFonts w:ascii="Arial" w:eastAsia="Arial" w:hAnsi="Arial" w:cs="Arial"/>
@@ -6909,8 +6739,8 @@
           <w:szCs w:val="22"/>
         </w:rPr>
       </w:pPr>
-      <w:bookmarkStart w:id="151" w:name="_a5z1zkp88o8d" w:colFirst="0" w:colLast="0"/>
-      <w:bookmarkEnd w:id="151"/>
+      <w:bookmarkStart w:id="152" w:name="_a5z1zkp88o8d" w:colFirst="0" w:colLast="0"/>
+      <w:bookmarkEnd w:id="152"/>
       <w:r>
         <w:rPr>
           <w:rFonts w:ascii="Arial" w:eastAsia="Arial" w:hAnsi="Arial" w:cs="Arial"/>
@@ -6942,8 +6772,8 @@
           <w:szCs w:val="22"/>
         </w:rPr>
       </w:pPr>
-      <w:bookmarkStart w:id="152" w:name="_clvomqfjjl0v" w:colFirst="0" w:colLast="0"/>
-      <w:bookmarkEnd w:id="152"/>
+      <w:bookmarkStart w:id="153" w:name="_clvomqfjjl0v" w:colFirst="0" w:colLast="0"/>
+      <w:bookmarkEnd w:id="153"/>
       <w:r>
         <w:rPr>
           <w:rFonts w:ascii="Arial" w:eastAsia="Arial" w:hAnsi="Arial" w:cs="Arial"/>
@@ -6970,8 +6800,8 @@
           <w:szCs w:val="22"/>
         </w:rPr>
       </w:pPr>
-      <w:bookmarkStart w:id="153" w:name="_ynso6uqosf5p" w:colFirst="0" w:colLast="0"/>
-      <w:bookmarkEnd w:id="153"/>
+      <w:bookmarkStart w:id="154" w:name="_ynso6uqosf5p" w:colFirst="0" w:colLast="0"/>
+      <w:bookmarkEnd w:id="154"/>
       <w:r>
         <w:rPr>
           <w:rFonts w:ascii="Arial" w:eastAsia="Arial" w:hAnsi="Arial" w:cs="Arial"/>
@@ -6998,8 +6828,8 @@
           <w:szCs w:val="22"/>
         </w:rPr>
       </w:pPr>
-      <w:bookmarkStart w:id="154" w:name="_gaexdj2hhvgw" w:colFirst="0" w:colLast="0"/>
-      <w:bookmarkEnd w:id="154"/>
+      <w:bookmarkStart w:id="155" w:name="_gaexdj2hhvgw" w:colFirst="0" w:colLast="0"/>
+      <w:bookmarkEnd w:id="155"/>
       <w:r>
         <w:rPr>
           <w:rFonts w:ascii="Arial" w:eastAsia="Arial" w:hAnsi="Arial" w:cs="Arial"/>
@@ -7026,27 +6856,27 @@
           <w:szCs w:val="22"/>
         </w:rPr>
       </w:pPr>
-      <w:bookmarkStart w:id="155" w:name="_sbvogung0vuf" w:colFirst="0" w:colLast="0"/>
-      <w:bookmarkEnd w:id="155"/>
-    </w:p>
-    <w:p>
-      <w:pPr>
-        <w:pBdr>
-          <w:top w:val="nil"/>
-          <w:left w:val="nil"/>
-          <w:bottom w:val="nil"/>
-          <w:right w:val="nil"/>
-          <w:between w:val="nil"/>
-        </w:pBdr>
-        <w:rPr>
-          <w:rFonts w:ascii="Arial" w:eastAsia="Arial" w:hAnsi="Arial" w:cs="Arial"/>
-          <w:i/>
-          <w:sz w:val="22"/>
-          <w:szCs w:val="22"/>
-        </w:rPr>
-      </w:pPr>
-      <w:bookmarkStart w:id="156" w:name="_51u3l4a9wszr" w:colFirst="0" w:colLast="0"/>
+      <w:bookmarkStart w:id="156" w:name="_sbvogung0vuf" w:colFirst="0" w:colLast="0"/>
       <w:bookmarkEnd w:id="156"/>
+    </w:p>
+    <w:p>
+      <w:pPr>
+        <w:pBdr>
+          <w:top w:val="nil"/>
+          <w:left w:val="nil"/>
+          <w:bottom w:val="nil"/>
+          <w:right w:val="nil"/>
+          <w:between w:val="nil"/>
+        </w:pBdr>
+        <w:rPr>
+          <w:rFonts w:ascii="Arial" w:eastAsia="Arial" w:hAnsi="Arial" w:cs="Arial"/>
+          <w:i/>
+          <w:sz w:val="22"/>
+          <w:szCs w:val="22"/>
+        </w:rPr>
+      </w:pPr>
+      <w:bookmarkStart w:id="157" w:name="_51u3l4a9wszr" w:colFirst="0" w:colLast="0"/>
+      <w:bookmarkEnd w:id="157"/>
       <w:r>
         <w:rPr>
           <w:rFonts w:ascii="Arial" w:eastAsia="Arial" w:hAnsi="Arial" w:cs="Arial"/>
@@ -7087,8 +6917,8 @@
           <w:szCs w:val="22"/>
         </w:rPr>
       </w:pPr>
-      <w:bookmarkStart w:id="157" w:name="_xmqdz3vdsl8t" w:colFirst="0" w:colLast="0"/>
-      <w:bookmarkEnd w:id="157"/>
+      <w:bookmarkStart w:id="158" w:name="_xmqdz3vdsl8t" w:colFirst="0" w:colLast="0"/>
+      <w:bookmarkEnd w:id="158"/>
       <w:r>
         <w:rPr>
           <w:rFonts w:ascii="Arial" w:eastAsia="Arial" w:hAnsi="Arial" w:cs="Arial"/>
@@ -7107,8 +6937,6 @@
         </w:rPr>
         <w:t>unavailable</w:t>
       </w:r>
-      <w:bookmarkStart w:id="158" w:name="_GoBack"/>
-      <w:bookmarkEnd w:id="158"/>
       <w:r>
         <w:rPr>
           <w:rFonts w:ascii="Arial" w:eastAsia="Arial" w:hAnsi="Arial" w:cs="Arial"/>
@@ -7448,10 +7276,7 @@
       <w:bookmarkStart w:id="166" w:name="_2bn6wsx" w:colFirst="0" w:colLast="0"/>
       <w:bookmarkEnd w:id="166"/>
       <w:r>
-        <w:t xml:space="preserve">Performance </w:t>
-      </w:r>
-      <w:r>
-        <w:t>Requirements</w:t>
+        <w:t>Performance Requirements</w:t>
       </w:r>
     </w:p>
     <w:p>
@@ -8039,16 +7864,7 @@
           <w:szCs w:val="22"/>
         </w:rPr>
         <w:tab/>
-        <w:t>passwords will be generated randomly and send by mail to students [to be determined] and student have same logi</w:t>
-      </w:r>
-      <w:r>
-        <w:rPr>
-          <w:rFonts w:ascii="Arial" w:eastAsia="Arial" w:hAnsi="Arial" w:cs="Arial"/>
-          <w:i/>
-          <w:sz w:val="22"/>
-          <w:szCs w:val="22"/>
-        </w:rPr>
-        <w:t xml:space="preserve">n in interface with ability to change password by faculty admin only </w:t>
+        <w:t xml:space="preserve">passwords will be generated randomly and send by mail to students [to be determined] and student have same login in interface with ability to change password by faculty admin only </w:t>
       </w:r>
       <w:r>
         <w:br w:type="page"/>
@@ -9006,16 +8822,7 @@
                 <w:szCs w:val="22"/>
                 <w:rtl/>
               </w:rPr>
-              <w:t xml:space="preserve">حسين مصطفى </w:t>
-            </w:r>
-            <w:r>
-              <w:rPr>
-                <w:rFonts w:ascii="Calibri" w:eastAsia="Calibri" w:hAnsi="Calibri" w:cs="Calibri"/>
-                <w:sz w:val="22"/>
-                <w:szCs w:val="22"/>
-                <w:rtl/>
-              </w:rPr>
-              <w:t>سعيد الخولى</w:t>
+              <w:t>حسين مصطفى سعيد الخولى</w:t>
             </w:r>
           </w:p>
         </w:tc>
@@ -9860,7 +9667,7 @@
         <w:sz w:val="20"/>
         <w:szCs w:val="20"/>
       </w:rPr>
-      <w:t>16</w:t>
+      <w:t>11</w:t>
     </w:r>
     <w:r>
       <w:rPr>

</xml_diff>

<commit_message>
add use case ,class diagram
</commit_message>
<xml_diff>
--- a/srs/srs-department coordinator.docx
+++ b/srs/srs-department coordinator.docx
@@ -6198,28 +6198,26 @@
         <w:t xml:space="preserve">ability to choose specific requirement for department </w:t>
       </w:r>
       <w:bookmarkStart w:id="136" w:name="_btjyd0n9rw37" w:colFirst="0" w:colLast="0"/>
-      <w:bookmarkStart w:id="137" w:name="_GoBack"/>
       <w:bookmarkEnd w:id="136"/>
+    </w:p>
+    <w:p>
+      <w:pPr>
+        <w:pBdr>
+          <w:top w:val="nil"/>
+          <w:left w:val="nil"/>
+          <w:bottom w:val="nil"/>
+          <w:right w:val="nil"/>
+          <w:between w:val="nil"/>
+        </w:pBdr>
+        <w:rPr>
+          <w:rFonts w:ascii="Arial" w:eastAsia="Arial" w:hAnsi="Arial" w:cs="Arial"/>
+          <w:i/>
+          <w:sz w:val="22"/>
+          <w:szCs w:val="22"/>
+        </w:rPr>
+      </w:pPr>
+      <w:bookmarkStart w:id="137" w:name="_ebs0ooa012tq" w:colFirst="0" w:colLast="0"/>
       <w:bookmarkEnd w:id="137"/>
-    </w:p>
-    <w:p>
-      <w:pPr>
-        <w:pBdr>
-          <w:top w:val="nil"/>
-          <w:left w:val="nil"/>
-          <w:bottom w:val="nil"/>
-          <w:right w:val="nil"/>
-          <w:between w:val="nil"/>
-        </w:pBdr>
-        <w:rPr>
-          <w:rFonts w:ascii="Arial" w:eastAsia="Arial" w:hAnsi="Arial" w:cs="Arial"/>
-          <w:i/>
-          <w:sz w:val="22"/>
-          <w:szCs w:val="22"/>
-        </w:rPr>
-      </w:pPr>
-      <w:bookmarkStart w:id="138" w:name="_ebs0ooa012tq" w:colFirst="0" w:colLast="0"/>
-      <w:bookmarkEnd w:id="138"/>
       <w:r>
         <w:rPr>
           <w:noProof/>
@@ -6282,8 +6280,8 @@
           <w:szCs w:val="22"/>
         </w:rPr>
       </w:pPr>
-      <w:bookmarkStart w:id="139" w:name="_jycloyj0cwah" w:colFirst="0" w:colLast="0"/>
-      <w:bookmarkEnd w:id="139"/>
+      <w:bookmarkStart w:id="138" w:name="_jycloyj0cwah" w:colFirst="0" w:colLast="0"/>
+      <w:bookmarkEnd w:id="138"/>
       <w:r>
         <w:rPr>
           <w:rFonts w:ascii="Arial" w:eastAsia="Arial" w:hAnsi="Arial" w:cs="Arial"/>
@@ -6315,8 +6313,8 @@
           <w:szCs w:val="22"/>
         </w:rPr>
       </w:pPr>
-      <w:bookmarkStart w:id="140" w:name="_oozv8fvjlyvs" w:colFirst="0" w:colLast="0"/>
-      <w:bookmarkEnd w:id="140"/>
+      <w:bookmarkStart w:id="139" w:name="_oozv8fvjlyvs" w:colFirst="0" w:colLast="0"/>
+      <w:bookmarkEnd w:id="139"/>
       <w:r>
         <w:rPr>
           <w:rFonts w:ascii="Arial" w:eastAsia="Arial" w:hAnsi="Arial" w:cs="Arial"/>
@@ -6348,55 +6346,55 @@
           <w:szCs w:val="22"/>
         </w:rPr>
       </w:pPr>
-      <w:bookmarkStart w:id="141" w:name="_txo4gsntuibd" w:colFirst="0" w:colLast="0"/>
+      <w:bookmarkStart w:id="140" w:name="_txo4gsntuibd" w:colFirst="0" w:colLast="0"/>
+      <w:bookmarkEnd w:id="140"/>
+      <w:r>
+        <w:rPr>
+          <w:rFonts w:ascii="Arial" w:eastAsia="Arial" w:hAnsi="Arial" w:cs="Arial"/>
+          <w:i/>
+          <w:sz w:val="22"/>
+          <w:szCs w:val="22"/>
+        </w:rPr>
+        <w:t>or from database</w:t>
+      </w:r>
+    </w:p>
+    <w:p>
+      <w:pPr>
+        <w:pBdr>
+          <w:top w:val="nil"/>
+          <w:left w:val="nil"/>
+          <w:bottom w:val="nil"/>
+          <w:right w:val="nil"/>
+          <w:between w:val="nil"/>
+        </w:pBdr>
+        <w:rPr>
+          <w:rFonts w:ascii="Arial" w:eastAsia="Arial" w:hAnsi="Arial" w:cs="Arial"/>
+          <w:i/>
+          <w:sz w:val="22"/>
+          <w:szCs w:val="22"/>
+        </w:rPr>
+      </w:pPr>
+      <w:bookmarkStart w:id="141" w:name="_pdyjt0i2kga8" w:colFirst="0" w:colLast="0"/>
       <w:bookmarkEnd w:id="141"/>
-      <w:r>
-        <w:rPr>
-          <w:rFonts w:ascii="Arial" w:eastAsia="Arial" w:hAnsi="Arial" w:cs="Arial"/>
-          <w:i/>
-          <w:sz w:val="22"/>
-          <w:szCs w:val="22"/>
-        </w:rPr>
-        <w:t>or from database</w:t>
-      </w:r>
-    </w:p>
-    <w:p>
-      <w:pPr>
-        <w:pBdr>
-          <w:top w:val="nil"/>
-          <w:left w:val="nil"/>
-          <w:bottom w:val="nil"/>
-          <w:right w:val="nil"/>
-          <w:between w:val="nil"/>
-        </w:pBdr>
-        <w:rPr>
-          <w:rFonts w:ascii="Arial" w:eastAsia="Arial" w:hAnsi="Arial" w:cs="Arial"/>
-          <w:i/>
-          <w:sz w:val="22"/>
-          <w:szCs w:val="22"/>
-        </w:rPr>
-      </w:pPr>
-      <w:bookmarkStart w:id="142" w:name="_pdyjt0i2kga8" w:colFirst="0" w:colLast="0"/>
+    </w:p>
+    <w:p>
+      <w:pPr>
+        <w:pBdr>
+          <w:top w:val="nil"/>
+          <w:left w:val="nil"/>
+          <w:bottom w:val="nil"/>
+          <w:right w:val="nil"/>
+          <w:between w:val="nil"/>
+        </w:pBdr>
+        <w:rPr>
+          <w:rFonts w:ascii="Arial" w:eastAsia="Arial" w:hAnsi="Arial" w:cs="Arial"/>
+          <w:i/>
+          <w:sz w:val="22"/>
+          <w:szCs w:val="22"/>
+        </w:rPr>
+      </w:pPr>
+      <w:bookmarkStart w:id="142" w:name="_mv5yxqpztn4k" w:colFirst="0" w:colLast="0"/>
       <w:bookmarkEnd w:id="142"/>
-    </w:p>
-    <w:p>
-      <w:pPr>
-        <w:pBdr>
-          <w:top w:val="nil"/>
-          <w:left w:val="nil"/>
-          <w:bottom w:val="nil"/>
-          <w:right w:val="nil"/>
-          <w:between w:val="nil"/>
-        </w:pBdr>
-        <w:rPr>
-          <w:rFonts w:ascii="Arial" w:eastAsia="Arial" w:hAnsi="Arial" w:cs="Arial"/>
-          <w:i/>
-          <w:sz w:val="22"/>
-          <w:szCs w:val="22"/>
-        </w:rPr>
-      </w:pPr>
-      <w:bookmarkStart w:id="143" w:name="_mv5yxqpztn4k" w:colFirst="0" w:colLast="0"/>
-      <w:bookmarkEnd w:id="143"/>
       <w:r>
         <w:rPr>
           <w:rFonts w:ascii="Arial" w:eastAsia="Arial" w:hAnsi="Arial" w:cs="Arial"/>
@@ -6459,8 +6457,8 @@
           <w:szCs w:val="22"/>
         </w:rPr>
       </w:pPr>
-      <w:bookmarkStart w:id="144" w:name="_bftqpd1r9q07" w:colFirst="0" w:colLast="0"/>
-      <w:bookmarkEnd w:id="144"/>
+      <w:bookmarkStart w:id="143" w:name="_bftqpd1r9q07" w:colFirst="0" w:colLast="0"/>
+      <w:bookmarkEnd w:id="143"/>
       <w:r>
         <w:rPr>
           <w:rFonts w:ascii="Arial" w:eastAsia="Arial" w:hAnsi="Arial" w:cs="Arial"/>
@@ -6523,8 +6521,8 @@
           <w:szCs w:val="22"/>
         </w:rPr>
       </w:pPr>
-      <w:bookmarkStart w:id="145" w:name="_e1h332trhtwi" w:colFirst="0" w:colLast="0"/>
-      <w:bookmarkEnd w:id="145"/>
+      <w:bookmarkStart w:id="144" w:name="_e1h332trhtwi" w:colFirst="0" w:colLast="0"/>
+      <w:bookmarkEnd w:id="144"/>
     </w:p>
     <w:p>
       <w:pPr>
@@ -6547,8 +6545,8 @@
           <w:szCs w:val="22"/>
         </w:rPr>
       </w:pPr>
-      <w:bookmarkStart w:id="146" w:name="_m2zgql88r1qg" w:colFirst="0" w:colLast="0"/>
-      <w:bookmarkEnd w:id="146"/>
+      <w:bookmarkStart w:id="145" w:name="_m2zgql88r1qg" w:colFirst="0" w:colLast="0"/>
+      <w:bookmarkEnd w:id="145"/>
       <w:r>
         <w:rPr>
           <w:rFonts w:ascii="Arial" w:eastAsia="Arial" w:hAnsi="Arial" w:cs="Arial"/>
@@ -6580,7 +6578,35 @@
           <w:szCs w:val="22"/>
         </w:rPr>
       </w:pPr>
-      <w:bookmarkStart w:id="147" w:name="_swzgtw6uh25m" w:colFirst="0" w:colLast="0"/>
+      <w:bookmarkStart w:id="146" w:name="_swzgtw6uh25m" w:colFirst="0" w:colLast="0"/>
+      <w:bookmarkEnd w:id="146"/>
+      <w:r>
+        <w:rPr>
+          <w:rFonts w:ascii="Arial" w:eastAsia="Arial" w:hAnsi="Arial" w:cs="Arial"/>
+          <w:i/>
+          <w:sz w:val="22"/>
+          <w:szCs w:val="22"/>
+        </w:rPr>
+        <w:t>add new year with its departments</w:t>
+      </w:r>
+    </w:p>
+    <w:p>
+      <w:pPr>
+        <w:pBdr>
+          <w:top w:val="nil"/>
+          <w:left w:val="nil"/>
+          <w:bottom w:val="nil"/>
+          <w:right w:val="nil"/>
+          <w:between w:val="nil"/>
+        </w:pBdr>
+        <w:rPr>
+          <w:rFonts w:ascii="Arial" w:eastAsia="Arial" w:hAnsi="Arial" w:cs="Arial"/>
+          <w:i/>
+          <w:sz w:val="22"/>
+          <w:szCs w:val="22"/>
+        </w:rPr>
+      </w:pPr>
+      <w:bookmarkStart w:id="147" w:name="_ooqhy72lxdpr" w:colFirst="0" w:colLast="0"/>
       <w:bookmarkEnd w:id="147"/>
       <w:r>
         <w:rPr>
@@ -6589,92 +6615,64 @@
           <w:sz w:val="22"/>
           <w:szCs w:val="22"/>
         </w:rPr>
-        <w:t>add new year with its departments</w:t>
-      </w:r>
-    </w:p>
-    <w:p>
-      <w:pPr>
-        <w:pBdr>
-          <w:top w:val="nil"/>
-          <w:left w:val="nil"/>
-          <w:bottom w:val="nil"/>
-          <w:right w:val="nil"/>
-          <w:between w:val="nil"/>
-        </w:pBdr>
-        <w:rPr>
-          <w:rFonts w:ascii="Arial" w:eastAsia="Arial" w:hAnsi="Arial" w:cs="Arial"/>
-          <w:i/>
-          <w:sz w:val="22"/>
-          <w:szCs w:val="22"/>
-        </w:rPr>
-      </w:pPr>
-      <w:bookmarkStart w:id="148" w:name="_ooqhy72lxdpr" w:colFirst="0" w:colLast="0"/>
+        <w:t>[photo</w:t>
+      </w:r>
+      <w:r>
+        <w:rPr>
+          <w:rFonts w:ascii="Arial" w:eastAsia="Arial" w:hAnsi="Arial" w:cs="Arial"/>
+          <w:i/>
+          <w:sz w:val="22"/>
+          <w:szCs w:val="22"/>
+        </w:rPr>
+        <w:t>] [</w:t>
+      </w:r>
+      <w:r>
+        <w:rPr>
+          <w:rFonts w:ascii="Arial" w:eastAsia="Arial" w:hAnsi="Arial" w:cs="Arial"/>
+          <w:i/>
+          <w:sz w:val="22"/>
+          <w:szCs w:val="22"/>
+        </w:rPr>
+        <w:t>to be provided next version]</w:t>
+      </w:r>
+    </w:p>
+    <w:p>
+      <w:pPr>
+        <w:pBdr>
+          <w:top w:val="nil"/>
+          <w:left w:val="nil"/>
+          <w:bottom w:val="nil"/>
+          <w:right w:val="nil"/>
+          <w:between w:val="nil"/>
+        </w:pBdr>
+        <w:rPr>
+          <w:rFonts w:ascii="Arial" w:eastAsia="Arial" w:hAnsi="Arial" w:cs="Arial"/>
+          <w:i/>
+          <w:sz w:val="22"/>
+          <w:szCs w:val="22"/>
+        </w:rPr>
+      </w:pPr>
+      <w:bookmarkStart w:id="148" w:name="_v1wjf0ed2tbk" w:colFirst="0" w:colLast="0"/>
       <w:bookmarkEnd w:id="148"/>
-      <w:r>
-        <w:rPr>
-          <w:rFonts w:ascii="Arial" w:eastAsia="Arial" w:hAnsi="Arial" w:cs="Arial"/>
-          <w:i/>
-          <w:sz w:val="22"/>
-          <w:szCs w:val="22"/>
-        </w:rPr>
-        <w:t>[photo</w:t>
-      </w:r>
-      <w:r>
-        <w:rPr>
-          <w:rFonts w:ascii="Arial" w:eastAsia="Arial" w:hAnsi="Arial" w:cs="Arial"/>
-          <w:i/>
-          <w:sz w:val="22"/>
-          <w:szCs w:val="22"/>
-        </w:rPr>
-        <w:t>] [</w:t>
-      </w:r>
-      <w:r>
-        <w:rPr>
-          <w:rFonts w:ascii="Arial" w:eastAsia="Arial" w:hAnsi="Arial" w:cs="Arial"/>
-          <w:i/>
-          <w:sz w:val="22"/>
-          <w:szCs w:val="22"/>
-        </w:rPr>
-        <w:t>to be provided next version]</w:t>
-      </w:r>
-    </w:p>
-    <w:p>
-      <w:pPr>
-        <w:pBdr>
-          <w:top w:val="nil"/>
-          <w:left w:val="nil"/>
-          <w:bottom w:val="nil"/>
-          <w:right w:val="nil"/>
-          <w:between w:val="nil"/>
-        </w:pBdr>
-        <w:rPr>
-          <w:rFonts w:ascii="Arial" w:eastAsia="Arial" w:hAnsi="Arial" w:cs="Arial"/>
-          <w:i/>
-          <w:sz w:val="22"/>
-          <w:szCs w:val="22"/>
-        </w:rPr>
-      </w:pPr>
-      <w:bookmarkStart w:id="149" w:name="_v1wjf0ed2tbk" w:colFirst="0" w:colLast="0"/>
+    </w:p>
+    <w:p>
+      <w:pPr>
+        <w:pBdr>
+          <w:top w:val="nil"/>
+          <w:left w:val="nil"/>
+          <w:bottom w:val="nil"/>
+          <w:right w:val="nil"/>
+          <w:between w:val="nil"/>
+        </w:pBdr>
+        <w:rPr>
+          <w:rFonts w:ascii="Arial" w:eastAsia="Arial" w:hAnsi="Arial" w:cs="Arial"/>
+          <w:i/>
+          <w:sz w:val="22"/>
+          <w:szCs w:val="22"/>
+        </w:rPr>
+      </w:pPr>
+      <w:bookmarkStart w:id="149" w:name="_54f40gyqunvc" w:colFirst="0" w:colLast="0"/>
       <w:bookmarkEnd w:id="149"/>
-    </w:p>
-    <w:p>
-      <w:pPr>
-        <w:pBdr>
-          <w:top w:val="nil"/>
-          <w:left w:val="nil"/>
-          <w:bottom w:val="nil"/>
-          <w:right w:val="nil"/>
-          <w:between w:val="nil"/>
-        </w:pBdr>
-        <w:rPr>
-          <w:rFonts w:ascii="Arial" w:eastAsia="Arial" w:hAnsi="Arial" w:cs="Arial"/>
-          <w:i/>
-          <w:sz w:val="22"/>
-          <w:szCs w:val="22"/>
-        </w:rPr>
-      </w:pPr>
-      <w:bookmarkStart w:id="150" w:name="_54f40gyqunvc" w:colFirst="0" w:colLast="0"/>
-      <w:bookmarkEnd w:id="150"/>
       <w:r>
         <w:rPr>
           <w:rFonts w:ascii="Arial" w:eastAsia="Arial" w:hAnsi="Arial" w:cs="Arial"/>
@@ -6706,8 +6704,8 @@
           <w:szCs w:val="22"/>
         </w:rPr>
       </w:pPr>
-      <w:bookmarkStart w:id="151" w:name="_jw9yxrs07t6l" w:colFirst="0" w:colLast="0"/>
-      <w:bookmarkEnd w:id="151"/>
+      <w:bookmarkStart w:id="150" w:name="_jw9yxrs07t6l" w:colFirst="0" w:colLast="0"/>
+      <w:bookmarkEnd w:id="150"/>
       <w:r>
         <w:rPr>
           <w:rFonts w:ascii="Arial" w:eastAsia="Arial" w:hAnsi="Arial" w:cs="Arial"/>
@@ -6739,8 +6737,8 @@
           <w:szCs w:val="22"/>
         </w:rPr>
       </w:pPr>
-      <w:bookmarkStart w:id="152" w:name="_a5z1zkp88o8d" w:colFirst="0" w:colLast="0"/>
-      <w:bookmarkEnd w:id="152"/>
+      <w:bookmarkStart w:id="151" w:name="_a5z1zkp88o8d" w:colFirst="0" w:colLast="0"/>
+      <w:bookmarkEnd w:id="151"/>
       <w:r>
         <w:rPr>
           <w:rFonts w:ascii="Arial" w:eastAsia="Arial" w:hAnsi="Arial" w:cs="Arial"/>
@@ -6772,7 +6770,35 @@
           <w:szCs w:val="22"/>
         </w:rPr>
       </w:pPr>
-      <w:bookmarkStart w:id="153" w:name="_clvomqfjjl0v" w:colFirst="0" w:colLast="0"/>
+      <w:bookmarkStart w:id="152" w:name="_clvomqfjjl0v" w:colFirst="0" w:colLast="0"/>
+      <w:bookmarkEnd w:id="152"/>
+      <w:r>
+        <w:rPr>
+          <w:rFonts w:ascii="Arial" w:eastAsia="Arial" w:hAnsi="Arial" w:cs="Arial"/>
+          <w:i/>
+          <w:sz w:val="22"/>
+          <w:szCs w:val="22"/>
+        </w:rPr>
+        <w:t xml:space="preserve">adding new faculty admin </w:t>
+      </w:r>
+    </w:p>
+    <w:p>
+      <w:pPr>
+        <w:pBdr>
+          <w:top w:val="nil"/>
+          <w:left w:val="nil"/>
+          <w:bottom w:val="nil"/>
+          <w:right w:val="nil"/>
+          <w:between w:val="nil"/>
+        </w:pBdr>
+        <w:rPr>
+          <w:rFonts w:ascii="Arial" w:eastAsia="Arial" w:hAnsi="Arial" w:cs="Arial"/>
+          <w:i/>
+          <w:sz w:val="22"/>
+          <w:szCs w:val="22"/>
+        </w:rPr>
+      </w:pPr>
+      <w:bookmarkStart w:id="153" w:name="_ynso6uqosf5p" w:colFirst="0" w:colLast="0"/>
       <w:bookmarkEnd w:id="153"/>
       <w:r>
         <w:rPr>
@@ -6781,26 +6807,26 @@
           <w:sz w:val="22"/>
           <w:szCs w:val="22"/>
         </w:rPr>
-        <w:t xml:space="preserve">adding new faculty admin </w:t>
-      </w:r>
-    </w:p>
-    <w:p>
-      <w:pPr>
-        <w:pBdr>
-          <w:top w:val="nil"/>
-          <w:left w:val="nil"/>
-          <w:bottom w:val="nil"/>
-          <w:right w:val="nil"/>
-          <w:between w:val="nil"/>
-        </w:pBdr>
-        <w:rPr>
-          <w:rFonts w:ascii="Arial" w:eastAsia="Arial" w:hAnsi="Arial" w:cs="Arial"/>
-          <w:i/>
-          <w:sz w:val="22"/>
-          <w:szCs w:val="22"/>
-        </w:rPr>
-      </w:pPr>
-      <w:bookmarkStart w:id="154" w:name="_ynso6uqosf5p" w:colFirst="0" w:colLast="0"/>
+        <w:t>[photo]</w:t>
+      </w:r>
+    </w:p>
+    <w:p>
+      <w:pPr>
+        <w:pBdr>
+          <w:top w:val="nil"/>
+          <w:left w:val="nil"/>
+          <w:bottom w:val="nil"/>
+          <w:right w:val="nil"/>
+          <w:between w:val="nil"/>
+        </w:pBdr>
+        <w:rPr>
+          <w:rFonts w:ascii="Arial" w:eastAsia="Arial" w:hAnsi="Arial" w:cs="Arial"/>
+          <w:i/>
+          <w:sz w:val="22"/>
+          <w:szCs w:val="22"/>
+        </w:rPr>
+      </w:pPr>
+      <w:bookmarkStart w:id="154" w:name="_gaexdj2hhvgw" w:colFirst="0" w:colLast="0"/>
       <w:bookmarkEnd w:id="154"/>
       <w:r>
         <w:rPr>
@@ -6809,74 +6835,46 @@
           <w:sz w:val="22"/>
           <w:szCs w:val="22"/>
         </w:rPr>
-        <w:t>[photo]</w:t>
-      </w:r>
-    </w:p>
-    <w:p>
-      <w:pPr>
-        <w:pBdr>
-          <w:top w:val="nil"/>
-          <w:left w:val="nil"/>
-          <w:bottom w:val="nil"/>
-          <w:right w:val="nil"/>
-          <w:between w:val="nil"/>
-        </w:pBdr>
-        <w:rPr>
-          <w:rFonts w:ascii="Arial" w:eastAsia="Arial" w:hAnsi="Arial" w:cs="Arial"/>
-          <w:i/>
-          <w:sz w:val="22"/>
-          <w:szCs w:val="22"/>
-        </w:rPr>
-      </w:pPr>
-      <w:bookmarkStart w:id="155" w:name="_gaexdj2hhvgw" w:colFirst="0" w:colLast="0"/>
+        <w:t xml:space="preserve"> </w:t>
+      </w:r>
+    </w:p>
+    <w:p>
+      <w:pPr>
+        <w:pBdr>
+          <w:top w:val="nil"/>
+          <w:left w:val="nil"/>
+          <w:bottom w:val="nil"/>
+          <w:right w:val="nil"/>
+          <w:between w:val="nil"/>
+        </w:pBdr>
+        <w:rPr>
+          <w:rFonts w:ascii="Arial" w:eastAsia="Arial" w:hAnsi="Arial" w:cs="Arial"/>
+          <w:i/>
+          <w:sz w:val="22"/>
+          <w:szCs w:val="22"/>
+        </w:rPr>
+      </w:pPr>
+      <w:bookmarkStart w:id="155" w:name="_sbvogung0vuf" w:colFirst="0" w:colLast="0"/>
       <w:bookmarkEnd w:id="155"/>
-      <w:r>
-        <w:rPr>
-          <w:rFonts w:ascii="Arial" w:eastAsia="Arial" w:hAnsi="Arial" w:cs="Arial"/>
-          <w:i/>
-          <w:sz w:val="22"/>
-          <w:szCs w:val="22"/>
-        </w:rPr>
-        <w:t xml:space="preserve"> </w:t>
-      </w:r>
-    </w:p>
-    <w:p>
-      <w:pPr>
-        <w:pBdr>
-          <w:top w:val="nil"/>
-          <w:left w:val="nil"/>
-          <w:bottom w:val="nil"/>
-          <w:right w:val="nil"/>
-          <w:between w:val="nil"/>
-        </w:pBdr>
-        <w:rPr>
-          <w:rFonts w:ascii="Arial" w:eastAsia="Arial" w:hAnsi="Arial" w:cs="Arial"/>
-          <w:i/>
-          <w:sz w:val="22"/>
-          <w:szCs w:val="22"/>
-        </w:rPr>
-      </w:pPr>
-      <w:bookmarkStart w:id="156" w:name="_sbvogung0vuf" w:colFirst="0" w:colLast="0"/>
+    </w:p>
+    <w:p>
+      <w:pPr>
+        <w:pBdr>
+          <w:top w:val="nil"/>
+          <w:left w:val="nil"/>
+          <w:bottom w:val="nil"/>
+          <w:right w:val="nil"/>
+          <w:between w:val="nil"/>
+        </w:pBdr>
+        <w:rPr>
+          <w:rFonts w:ascii="Arial" w:eastAsia="Arial" w:hAnsi="Arial" w:cs="Arial"/>
+          <w:i/>
+          <w:sz w:val="22"/>
+          <w:szCs w:val="22"/>
+        </w:rPr>
+      </w:pPr>
+      <w:bookmarkStart w:id="156" w:name="_51u3l4a9wszr" w:colFirst="0" w:colLast="0"/>
       <w:bookmarkEnd w:id="156"/>
-    </w:p>
-    <w:p>
-      <w:pPr>
-        <w:pBdr>
-          <w:top w:val="nil"/>
-          <w:left w:val="nil"/>
-          <w:bottom w:val="nil"/>
-          <w:right w:val="nil"/>
-          <w:between w:val="nil"/>
-        </w:pBdr>
-        <w:rPr>
-          <w:rFonts w:ascii="Arial" w:eastAsia="Arial" w:hAnsi="Arial" w:cs="Arial"/>
-          <w:i/>
-          <w:sz w:val="22"/>
-          <w:szCs w:val="22"/>
-        </w:rPr>
-      </w:pPr>
-      <w:bookmarkStart w:id="157" w:name="_51u3l4a9wszr" w:colFirst="0" w:colLast="0"/>
-      <w:bookmarkEnd w:id="157"/>
       <w:r>
         <w:rPr>
           <w:rFonts w:ascii="Arial" w:eastAsia="Arial" w:hAnsi="Arial" w:cs="Arial"/>
@@ -6917,8 +6915,8 @@
           <w:szCs w:val="22"/>
         </w:rPr>
       </w:pPr>
-      <w:bookmarkStart w:id="158" w:name="_xmqdz3vdsl8t" w:colFirst="0" w:colLast="0"/>
-      <w:bookmarkEnd w:id="158"/>
+      <w:bookmarkStart w:id="157" w:name="_xmqdz3vdsl8t" w:colFirst="0" w:colLast="0"/>
+      <w:bookmarkEnd w:id="157"/>
       <w:r>
         <w:rPr>
           <w:rFonts w:ascii="Arial" w:eastAsia="Arial" w:hAnsi="Arial" w:cs="Arial"/>
@@ -7023,8 +7021,8 @@
           <w:szCs w:val="22"/>
         </w:rPr>
       </w:pPr>
-      <w:bookmarkStart w:id="159" w:name="_1vrhzi5i1knc" w:colFirst="0" w:colLast="0"/>
-      <w:bookmarkEnd w:id="159"/>
+      <w:bookmarkStart w:id="158" w:name="_1vrhzi5i1knc" w:colFirst="0" w:colLast="0"/>
+      <w:bookmarkEnd w:id="158"/>
     </w:p>
     <w:p>
       <w:pPr>
@@ -7034,58 +7032,58 @@
           <w:numId w:val="6"/>
         </w:numPr>
       </w:pPr>
-      <w:bookmarkStart w:id="160" w:name="_a3oc31l0juyb" w:colFirst="0" w:colLast="0"/>
+      <w:bookmarkStart w:id="159" w:name="_a3oc31l0juyb" w:colFirst="0" w:colLast="0"/>
+      <w:bookmarkEnd w:id="159"/>
+      <w:r>
+        <w:t>Hardware Interfaces</w:t>
+      </w:r>
+    </w:p>
+    <w:p>
+      <w:pPr>
+        <w:pBdr>
+          <w:top w:val="nil"/>
+          <w:left w:val="nil"/>
+          <w:bottom w:val="nil"/>
+          <w:right w:val="nil"/>
+          <w:between w:val="nil"/>
+        </w:pBdr>
+        <w:rPr>
+          <w:rFonts w:ascii="Arial" w:eastAsia="Arial" w:hAnsi="Arial" w:cs="Arial"/>
+          <w:i/>
+          <w:sz w:val="22"/>
+          <w:szCs w:val="22"/>
+        </w:rPr>
+      </w:pPr>
+      <w:bookmarkStart w:id="160" w:name="_70ckw0esdv93" w:colFirst="0" w:colLast="0"/>
       <w:bookmarkEnd w:id="160"/>
       <w:r>
-        <w:t>Hardware Interfaces</w:t>
-      </w:r>
-    </w:p>
-    <w:p>
-      <w:pPr>
-        <w:pBdr>
-          <w:top w:val="nil"/>
-          <w:left w:val="nil"/>
-          <w:bottom w:val="nil"/>
-          <w:right w:val="nil"/>
-          <w:between w:val="nil"/>
-        </w:pBdr>
-        <w:rPr>
-          <w:rFonts w:ascii="Arial" w:eastAsia="Arial" w:hAnsi="Arial" w:cs="Arial"/>
-          <w:i/>
-          <w:sz w:val="22"/>
-          <w:szCs w:val="22"/>
-        </w:rPr>
-      </w:pPr>
-      <w:bookmarkStart w:id="161" w:name="_70ckw0esdv93" w:colFirst="0" w:colLast="0"/>
+        <w:rPr>
+          <w:rFonts w:ascii="Arial" w:eastAsia="Arial" w:hAnsi="Arial" w:cs="Arial"/>
+          <w:i/>
+          <w:sz w:val="22"/>
+          <w:szCs w:val="22"/>
+        </w:rPr>
+        <w:t>The application must run over the internet.</w:t>
+      </w:r>
+    </w:p>
+    <w:p>
+      <w:pPr>
+        <w:pBdr>
+          <w:top w:val="nil"/>
+          <w:left w:val="nil"/>
+          <w:bottom w:val="nil"/>
+          <w:right w:val="nil"/>
+          <w:between w:val="nil"/>
+        </w:pBdr>
+        <w:rPr>
+          <w:rFonts w:ascii="Arial" w:eastAsia="Arial" w:hAnsi="Arial" w:cs="Arial"/>
+          <w:i/>
+          <w:sz w:val="22"/>
+          <w:szCs w:val="22"/>
+        </w:rPr>
+      </w:pPr>
+      <w:bookmarkStart w:id="161" w:name="_9wc3euh1ydbf" w:colFirst="0" w:colLast="0"/>
       <w:bookmarkEnd w:id="161"/>
-      <w:r>
-        <w:rPr>
-          <w:rFonts w:ascii="Arial" w:eastAsia="Arial" w:hAnsi="Arial" w:cs="Arial"/>
-          <w:i/>
-          <w:sz w:val="22"/>
-          <w:szCs w:val="22"/>
-        </w:rPr>
-        <w:t>The application must run over the internet.</w:t>
-      </w:r>
-    </w:p>
-    <w:p>
-      <w:pPr>
-        <w:pBdr>
-          <w:top w:val="nil"/>
-          <w:left w:val="nil"/>
-          <w:bottom w:val="nil"/>
-          <w:right w:val="nil"/>
-          <w:between w:val="nil"/>
-        </w:pBdr>
-        <w:rPr>
-          <w:rFonts w:ascii="Arial" w:eastAsia="Arial" w:hAnsi="Arial" w:cs="Arial"/>
-          <w:i/>
-          <w:sz w:val="22"/>
-          <w:szCs w:val="22"/>
-        </w:rPr>
-      </w:pPr>
-      <w:bookmarkStart w:id="162" w:name="_9wc3euh1ydbf" w:colFirst="0" w:colLast="0"/>
-      <w:bookmarkEnd w:id="162"/>
       <w:r>
         <w:rPr>
           <w:rFonts w:ascii="Arial" w:eastAsia="Arial" w:hAnsi="Arial" w:cs="Arial"/>
@@ -7104,8 +7102,8 @@
           <w:numId w:val="6"/>
         </w:numPr>
       </w:pPr>
-      <w:bookmarkStart w:id="163" w:name="_kzkj9xkbwe69" w:colFirst="0" w:colLast="0"/>
-      <w:bookmarkEnd w:id="163"/>
+      <w:bookmarkStart w:id="162" w:name="_kzkj9xkbwe69" w:colFirst="0" w:colLast="0"/>
+      <w:bookmarkEnd w:id="162"/>
       <w:r>
         <w:t>Software Interfaces</w:t>
       </w:r>
@@ -7166,8 +7164,8 @@
           <w:numId w:val="6"/>
         </w:numPr>
       </w:pPr>
-      <w:bookmarkStart w:id="164" w:name="_aa263pa3k3lr" w:colFirst="0" w:colLast="0"/>
-      <w:bookmarkEnd w:id="164"/>
+      <w:bookmarkStart w:id="163" w:name="_aa263pa3k3lr" w:colFirst="0" w:colLast="0"/>
+      <w:bookmarkEnd w:id="163"/>
       <w:r>
         <w:t>Communications Interfaces</w:t>
       </w:r>
@@ -7259,8 +7257,8 @@
           <w:numId w:val="6"/>
         </w:numPr>
       </w:pPr>
-      <w:bookmarkStart w:id="165" w:name="_3whwml4" w:colFirst="0" w:colLast="0"/>
-      <w:bookmarkEnd w:id="165"/>
+      <w:bookmarkStart w:id="164" w:name="_3whwml4" w:colFirst="0" w:colLast="0"/>
+      <w:bookmarkEnd w:id="164"/>
       <w:r>
         <w:t>Other Nonfunctional Requirements</w:t>
       </w:r>
@@ -7273,30 +7271,30 @@
           <w:numId w:val="6"/>
         </w:numPr>
       </w:pPr>
-      <w:bookmarkStart w:id="166" w:name="_2bn6wsx" w:colFirst="0" w:colLast="0"/>
+      <w:bookmarkStart w:id="165" w:name="_2bn6wsx" w:colFirst="0" w:colLast="0"/>
+      <w:bookmarkEnd w:id="165"/>
+      <w:r>
+        <w:t>Performance Requirements</w:t>
+      </w:r>
+    </w:p>
+    <w:p>
+      <w:pPr>
+        <w:pBdr>
+          <w:top w:val="nil"/>
+          <w:left w:val="nil"/>
+          <w:bottom w:val="nil"/>
+          <w:right w:val="nil"/>
+          <w:between w:val="nil"/>
+        </w:pBdr>
+        <w:rPr>
+          <w:rFonts w:ascii="Arial" w:eastAsia="Arial" w:hAnsi="Arial" w:cs="Arial"/>
+          <w:i/>
+          <w:sz w:val="22"/>
+          <w:szCs w:val="22"/>
+        </w:rPr>
+      </w:pPr>
+      <w:bookmarkStart w:id="166" w:name="_qsh70q" w:colFirst="0" w:colLast="0"/>
       <w:bookmarkEnd w:id="166"/>
-      <w:r>
-        <w:t>Performance Requirements</w:t>
-      </w:r>
-    </w:p>
-    <w:p>
-      <w:pPr>
-        <w:pBdr>
-          <w:top w:val="nil"/>
-          <w:left w:val="nil"/>
-          <w:bottom w:val="nil"/>
-          <w:right w:val="nil"/>
-          <w:between w:val="nil"/>
-        </w:pBdr>
-        <w:rPr>
-          <w:rFonts w:ascii="Arial" w:eastAsia="Arial" w:hAnsi="Arial" w:cs="Arial"/>
-          <w:i/>
-          <w:sz w:val="22"/>
-          <w:szCs w:val="22"/>
-        </w:rPr>
-      </w:pPr>
-      <w:bookmarkStart w:id="167" w:name="_qsh70q" w:colFirst="0" w:colLast="0"/>
-      <w:bookmarkEnd w:id="167"/>
       <w:r>
         <w:rPr>
           <w:rFonts w:ascii="Arial" w:eastAsia="Arial" w:hAnsi="Arial" w:cs="Arial"/>
@@ -7337,8 +7335,8 @@
           <w:szCs w:val="22"/>
         </w:rPr>
       </w:pPr>
-      <w:bookmarkStart w:id="168" w:name="_o4b6hcr72z5a" w:colFirst="0" w:colLast="0"/>
-      <w:bookmarkEnd w:id="168"/>
+      <w:bookmarkStart w:id="167" w:name="_o4b6hcr72z5a" w:colFirst="0" w:colLast="0"/>
+      <w:bookmarkEnd w:id="167"/>
       <w:r>
         <w:rPr>
           <w:rFonts w:ascii="Arial" w:eastAsia="Arial" w:hAnsi="Arial" w:cs="Arial"/>
@@ -7364,8 +7362,8 @@
           <w:szCs w:val="22"/>
         </w:rPr>
       </w:pPr>
-      <w:bookmarkStart w:id="169" w:name="_yc9k57jry9mh" w:colFirst="0" w:colLast="0"/>
-      <w:bookmarkEnd w:id="169"/>
+      <w:bookmarkStart w:id="168" w:name="_yc9k57jry9mh" w:colFirst="0" w:colLast="0"/>
+      <w:bookmarkEnd w:id="168"/>
       <w:r>
         <w:rPr>
           <w:rFonts w:ascii="Arial" w:eastAsia="Arial" w:hAnsi="Arial" w:cs="Arial"/>
@@ -7398,8 +7396,8 @@
           <w:szCs w:val="22"/>
         </w:rPr>
       </w:pPr>
-      <w:bookmarkStart w:id="170" w:name="_72t0cigepjbf" w:colFirst="0" w:colLast="0"/>
-      <w:bookmarkEnd w:id="170"/>
+      <w:bookmarkStart w:id="169" w:name="_72t0cigepjbf" w:colFirst="0" w:colLast="0"/>
+      <w:bookmarkEnd w:id="169"/>
       <w:r>
         <w:rPr>
           <w:rFonts w:ascii="Arial" w:eastAsia="Arial" w:hAnsi="Arial" w:cs="Arial"/>
@@ -7431,7 +7429,35 @@
           <w:szCs w:val="22"/>
         </w:rPr>
       </w:pPr>
-      <w:bookmarkStart w:id="171" w:name="_dr0lapllin" w:colFirst="0" w:colLast="0"/>
+      <w:bookmarkStart w:id="170" w:name="_dr0lapllin" w:colFirst="0" w:colLast="0"/>
+      <w:bookmarkEnd w:id="170"/>
+      <w:r>
+        <w:rPr>
+          <w:rFonts w:ascii="Arial" w:eastAsia="Arial" w:hAnsi="Arial" w:cs="Arial"/>
+          <w:i/>
+          <w:sz w:val="22"/>
+          <w:szCs w:val="22"/>
+        </w:rPr>
+        <w:t>minimum a Pentium 2 266 MHz processor</w:t>
+      </w:r>
+    </w:p>
+    <w:p>
+      <w:pPr>
+        <w:pBdr>
+          <w:top w:val="nil"/>
+          <w:left w:val="nil"/>
+          <w:bottom w:val="nil"/>
+          <w:right w:val="nil"/>
+          <w:between w:val="nil"/>
+        </w:pBdr>
+        <w:rPr>
+          <w:rFonts w:ascii="Arial" w:eastAsia="Arial" w:hAnsi="Arial" w:cs="Arial"/>
+          <w:i/>
+          <w:sz w:val="22"/>
+          <w:szCs w:val="22"/>
+        </w:rPr>
+      </w:pPr>
+      <w:bookmarkStart w:id="171" w:name="_qe0i3b51yuol" w:colFirst="0" w:colLast="0"/>
       <w:bookmarkEnd w:id="171"/>
       <w:r>
         <w:rPr>
@@ -7440,74 +7466,46 @@
           <w:sz w:val="22"/>
           <w:szCs w:val="22"/>
         </w:rPr>
-        <w:t>minimum a Pentium 2 266 MHz processor</w:t>
-      </w:r>
-    </w:p>
-    <w:p>
-      <w:pPr>
-        <w:pBdr>
-          <w:top w:val="nil"/>
-          <w:left w:val="nil"/>
-          <w:bottom w:val="nil"/>
-          <w:right w:val="nil"/>
-          <w:between w:val="nil"/>
-        </w:pBdr>
-        <w:rPr>
-          <w:rFonts w:ascii="Arial" w:eastAsia="Arial" w:hAnsi="Arial" w:cs="Arial"/>
-          <w:i/>
-          <w:sz w:val="22"/>
-          <w:szCs w:val="22"/>
-        </w:rPr>
-      </w:pPr>
-      <w:bookmarkStart w:id="172" w:name="_qe0i3b51yuol" w:colFirst="0" w:colLast="0"/>
+        <w:t>** those are required only by java after finish program may provide more accurate requirement depend on program performance</w:t>
+      </w:r>
+    </w:p>
+    <w:p>
+      <w:pPr>
+        <w:pBdr>
+          <w:top w:val="nil"/>
+          <w:left w:val="nil"/>
+          <w:bottom w:val="nil"/>
+          <w:right w:val="nil"/>
+          <w:between w:val="nil"/>
+        </w:pBdr>
+        <w:rPr>
+          <w:rFonts w:ascii="Arial" w:eastAsia="Arial" w:hAnsi="Arial" w:cs="Arial"/>
+          <w:i/>
+          <w:sz w:val="22"/>
+          <w:szCs w:val="22"/>
+        </w:rPr>
+      </w:pPr>
+      <w:bookmarkStart w:id="172" w:name="_5gb0ihs5bygo" w:colFirst="0" w:colLast="0"/>
       <w:bookmarkEnd w:id="172"/>
-      <w:r>
-        <w:rPr>
-          <w:rFonts w:ascii="Arial" w:eastAsia="Arial" w:hAnsi="Arial" w:cs="Arial"/>
-          <w:i/>
-          <w:sz w:val="22"/>
-          <w:szCs w:val="22"/>
-        </w:rPr>
-        <w:t>** those are required only by java after finish program may provide more accurate requirement depend on program performance</w:t>
-      </w:r>
-    </w:p>
-    <w:p>
-      <w:pPr>
-        <w:pBdr>
-          <w:top w:val="nil"/>
-          <w:left w:val="nil"/>
-          <w:bottom w:val="nil"/>
-          <w:right w:val="nil"/>
-          <w:between w:val="nil"/>
-        </w:pBdr>
-        <w:rPr>
-          <w:rFonts w:ascii="Arial" w:eastAsia="Arial" w:hAnsi="Arial" w:cs="Arial"/>
-          <w:i/>
-          <w:sz w:val="22"/>
-          <w:szCs w:val="22"/>
-        </w:rPr>
-      </w:pPr>
-      <w:bookmarkStart w:id="173" w:name="_5gb0ihs5bygo" w:colFirst="0" w:colLast="0"/>
+    </w:p>
+    <w:p>
+      <w:pPr>
+        <w:pBdr>
+          <w:top w:val="nil"/>
+          <w:left w:val="nil"/>
+          <w:bottom w:val="nil"/>
+          <w:right w:val="nil"/>
+          <w:between w:val="nil"/>
+        </w:pBdr>
+        <w:rPr>
+          <w:rFonts w:ascii="Arial" w:eastAsia="Arial" w:hAnsi="Arial" w:cs="Arial"/>
+          <w:i/>
+          <w:sz w:val="22"/>
+          <w:szCs w:val="22"/>
+        </w:rPr>
+      </w:pPr>
+      <w:bookmarkStart w:id="173" w:name="_f98msvhe8s4r" w:colFirst="0" w:colLast="0"/>
       <w:bookmarkEnd w:id="173"/>
-    </w:p>
-    <w:p>
-      <w:pPr>
-        <w:pBdr>
-          <w:top w:val="nil"/>
-          <w:left w:val="nil"/>
-          <w:bottom w:val="nil"/>
-          <w:right w:val="nil"/>
-          <w:between w:val="nil"/>
-        </w:pBdr>
-        <w:rPr>
-          <w:rFonts w:ascii="Arial" w:eastAsia="Arial" w:hAnsi="Arial" w:cs="Arial"/>
-          <w:i/>
-          <w:sz w:val="22"/>
-          <w:szCs w:val="22"/>
-        </w:rPr>
-      </w:pPr>
-      <w:bookmarkStart w:id="174" w:name="_f98msvhe8s4r" w:colFirst="0" w:colLast="0"/>
-      <w:bookmarkEnd w:id="174"/>
       <w:r>
         <w:rPr>
           <w:rFonts w:ascii="Arial" w:eastAsia="Arial" w:hAnsi="Arial" w:cs="Arial"/>
@@ -7548,8 +7546,8 @@
           <w:szCs w:val="22"/>
         </w:rPr>
       </w:pPr>
-      <w:bookmarkStart w:id="175" w:name="_pam3qd1c0udq" w:colFirst="0" w:colLast="0"/>
-      <w:bookmarkEnd w:id="175"/>
+      <w:bookmarkStart w:id="174" w:name="_pam3qd1c0udq" w:colFirst="0" w:colLast="0"/>
+      <w:bookmarkEnd w:id="174"/>
       <w:r>
         <w:rPr>
           <w:rFonts w:ascii="Arial" w:eastAsia="Arial" w:hAnsi="Arial" w:cs="Arial"/>
@@ -7581,8 +7579,8 @@
           <w:szCs w:val="22"/>
         </w:rPr>
       </w:pPr>
-      <w:bookmarkStart w:id="176" w:name="_iw7w9wv4ehy1" w:colFirst="0" w:colLast="0"/>
-      <w:bookmarkEnd w:id="176"/>
+      <w:bookmarkStart w:id="175" w:name="_iw7w9wv4ehy1" w:colFirst="0" w:colLast="0"/>
+      <w:bookmarkEnd w:id="175"/>
       <w:r>
         <w:rPr>
           <w:rFonts w:ascii="Arial" w:eastAsia="Arial" w:hAnsi="Arial" w:cs="Arial"/>
@@ -7623,8 +7621,8 @@
           <w:szCs w:val="22"/>
         </w:rPr>
       </w:pPr>
-      <w:bookmarkStart w:id="177" w:name="_iikiivmsesmf" w:colFirst="0" w:colLast="0"/>
-      <w:bookmarkEnd w:id="177"/>
+      <w:bookmarkStart w:id="176" w:name="_iikiivmsesmf" w:colFirst="0" w:colLast="0"/>
+      <w:bookmarkEnd w:id="176"/>
       <w:r>
         <w:rPr>
           <w:rFonts w:ascii="Arial" w:eastAsia="Arial" w:hAnsi="Arial" w:cs="Arial"/>
@@ -7643,24 +7641,24 @@
           <w:numId w:val="6"/>
         </w:numPr>
       </w:pPr>
-      <w:bookmarkStart w:id="178" w:name="_hs3jw4oxiibj" w:colFirst="0" w:colLast="0"/>
+      <w:bookmarkStart w:id="177" w:name="_hs3jw4oxiibj" w:colFirst="0" w:colLast="0"/>
+      <w:bookmarkEnd w:id="177"/>
+      <w:r>
+        <w:t>Safety Requirements</w:t>
+      </w:r>
+    </w:p>
+    <w:p>
+      <w:pPr>
+        <w:pBdr>
+          <w:top w:val="nil"/>
+          <w:left w:val="nil"/>
+          <w:bottom w:val="nil"/>
+          <w:right w:val="nil"/>
+          <w:between w:val="nil"/>
+        </w:pBdr>
+      </w:pPr>
+      <w:bookmarkStart w:id="178" w:name="_3as4poj" w:colFirst="0" w:colLast="0"/>
       <w:bookmarkEnd w:id="178"/>
-      <w:r>
-        <w:t>Safety Requirements</w:t>
-      </w:r>
-    </w:p>
-    <w:p>
-      <w:pPr>
-        <w:pBdr>
-          <w:top w:val="nil"/>
-          <w:left w:val="nil"/>
-          <w:bottom w:val="nil"/>
-          <w:right w:val="nil"/>
-          <w:between w:val="nil"/>
-        </w:pBdr>
-      </w:pPr>
-      <w:bookmarkStart w:id="179" w:name="_3as4poj" w:colFirst="0" w:colLast="0"/>
-      <w:bookmarkEnd w:id="179"/>
       <w:r>
         <w:rPr>
           <w:rFonts w:ascii="Arial" w:eastAsia="Arial" w:hAnsi="Arial" w:cs="Arial"/>
@@ -7679,67 +7677,67 @@
           <w:numId w:val="6"/>
         </w:numPr>
       </w:pPr>
-      <w:bookmarkStart w:id="180" w:name="_ycg2mme40r10" w:colFirst="0" w:colLast="0"/>
+      <w:bookmarkStart w:id="179" w:name="_ycg2mme40r10" w:colFirst="0" w:colLast="0"/>
+      <w:bookmarkEnd w:id="179"/>
+      <w:r>
+        <w:t>Security Requirements</w:t>
+      </w:r>
+    </w:p>
+    <w:p>
+      <w:pPr>
+        <w:pBdr>
+          <w:top w:val="nil"/>
+          <w:left w:val="nil"/>
+          <w:bottom w:val="nil"/>
+          <w:right w:val="nil"/>
+          <w:between w:val="nil"/>
+        </w:pBdr>
+        <w:rPr>
+          <w:rFonts w:ascii="Arial" w:eastAsia="Arial" w:hAnsi="Arial" w:cs="Arial"/>
+          <w:i/>
+          <w:sz w:val="22"/>
+          <w:szCs w:val="22"/>
+        </w:rPr>
+      </w:pPr>
+      <w:bookmarkStart w:id="180" w:name="_1pxezwc" w:colFirst="0" w:colLast="0"/>
       <w:bookmarkEnd w:id="180"/>
       <w:r>
-        <w:t>Security Requirements</w:t>
-      </w:r>
-    </w:p>
-    <w:p>
-      <w:pPr>
-        <w:pBdr>
-          <w:top w:val="nil"/>
-          <w:left w:val="nil"/>
-          <w:bottom w:val="nil"/>
-          <w:right w:val="nil"/>
-          <w:between w:val="nil"/>
-        </w:pBdr>
-        <w:rPr>
-          <w:rFonts w:ascii="Arial" w:eastAsia="Arial" w:hAnsi="Arial" w:cs="Arial"/>
-          <w:i/>
-          <w:sz w:val="22"/>
-          <w:szCs w:val="22"/>
-        </w:rPr>
-      </w:pPr>
-      <w:bookmarkStart w:id="181" w:name="_1pxezwc" w:colFirst="0" w:colLast="0"/>
+        <w:rPr>
+          <w:rFonts w:ascii="Arial" w:eastAsia="Arial" w:hAnsi="Arial" w:cs="Arial"/>
+          <w:i/>
+          <w:sz w:val="22"/>
+          <w:szCs w:val="22"/>
+        </w:rPr>
+        <w:t xml:space="preserve">server admin / faculty </w:t>
+      </w:r>
+      <w:r>
+        <w:rPr>
+          <w:rFonts w:ascii="Arial" w:eastAsia="Arial" w:hAnsi="Arial" w:cs="Arial"/>
+          <w:i/>
+          <w:sz w:val="22"/>
+          <w:szCs w:val="22"/>
+        </w:rPr>
+        <w:t>admin:</w:t>
+      </w:r>
+    </w:p>
+    <w:p>
+      <w:pPr>
+        <w:pBdr>
+          <w:top w:val="nil"/>
+          <w:left w:val="nil"/>
+          <w:bottom w:val="nil"/>
+          <w:right w:val="nil"/>
+          <w:between w:val="nil"/>
+        </w:pBdr>
+        <w:rPr>
+          <w:rFonts w:ascii="Arial" w:eastAsia="Arial" w:hAnsi="Arial" w:cs="Arial"/>
+          <w:i/>
+          <w:sz w:val="22"/>
+          <w:szCs w:val="22"/>
+        </w:rPr>
+      </w:pPr>
+      <w:bookmarkStart w:id="181" w:name="_24tx8kyqiyh6" w:colFirst="0" w:colLast="0"/>
       <w:bookmarkEnd w:id="181"/>
-      <w:r>
-        <w:rPr>
-          <w:rFonts w:ascii="Arial" w:eastAsia="Arial" w:hAnsi="Arial" w:cs="Arial"/>
-          <w:i/>
-          <w:sz w:val="22"/>
-          <w:szCs w:val="22"/>
-        </w:rPr>
-        <w:t xml:space="preserve">server admin / faculty </w:t>
-      </w:r>
-      <w:r>
-        <w:rPr>
-          <w:rFonts w:ascii="Arial" w:eastAsia="Arial" w:hAnsi="Arial" w:cs="Arial"/>
-          <w:i/>
-          <w:sz w:val="22"/>
-          <w:szCs w:val="22"/>
-        </w:rPr>
-        <w:t>admin:</w:t>
-      </w:r>
-    </w:p>
-    <w:p>
-      <w:pPr>
-        <w:pBdr>
-          <w:top w:val="nil"/>
-          <w:left w:val="nil"/>
-          <w:bottom w:val="nil"/>
-          <w:right w:val="nil"/>
-          <w:between w:val="nil"/>
-        </w:pBdr>
-        <w:rPr>
-          <w:rFonts w:ascii="Arial" w:eastAsia="Arial" w:hAnsi="Arial" w:cs="Arial"/>
-          <w:i/>
-          <w:sz w:val="22"/>
-          <w:szCs w:val="22"/>
-        </w:rPr>
-      </w:pPr>
-      <w:bookmarkStart w:id="182" w:name="_24tx8kyqiyh6" w:colFirst="0" w:colLast="0"/>
-      <w:bookmarkEnd w:id="182"/>
       <w:r>
         <w:rPr>
           <w:rFonts w:ascii="Arial" w:eastAsia="Arial" w:hAnsi="Arial" w:cs="Arial"/>
@@ -7785,77 +7783,77 @@
           <w:szCs w:val="22"/>
         </w:rPr>
       </w:pPr>
-      <w:bookmarkStart w:id="183" w:name="_ctp1og6knmmo" w:colFirst="0" w:colLast="0"/>
+      <w:bookmarkStart w:id="182" w:name="_ctp1og6knmmo" w:colFirst="0" w:colLast="0"/>
+      <w:bookmarkEnd w:id="182"/>
+      <w:r>
+        <w:rPr>
+          <w:rFonts w:ascii="Arial" w:eastAsia="Arial" w:hAnsi="Arial" w:cs="Arial"/>
+          <w:i/>
+          <w:sz w:val="22"/>
+          <w:szCs w:val="22"/>
+        </w:rPr>
+        <w:t xml:space="preserve">both admins have ability to change password </w:t>
+      </w:r>
+    </w:p>
+    <w:p>
+      <w:pPr>
+        <w:pBdr>
+          <w:top w:val="nil"/>
+          <w:left w:val="nil"/>
+          <w:bottom w:val="nil"/>
+          <w:right w:val="nil"/>
+          <w:between w:val="nil"/>
+        </w:pBdr>
+        <w:rPr>
+          <w:rFonts w:ascii="Arial" w:eastAsia="Arial" w:hAnsi="Arial" w:cs="Arial"/>
+          <w:i/>
+          <w:sz w:val="22"/>
+          <w:szCs w:val="22"/>
+        </w:rPr>
+      </w:pPr>
+      <w:bookmarkStart w:id="183" w:name="_skex061swj2" w:colFirst="0" w:colLast="0"/>
       <w:bookmarkEnd w:id="183"/>
-      <w:r>
-        <w:rPr>
-          <w:rFonts w:ascii="Arial" w:eastAsia="Arial" w:hAnsi="Arial" w:cs="Arial"/>
-          <w:i/>
-          <w:sz w:val="22"/>
-          <w:szCs w:val="22"/>
-        </w:rPr>
-        <w:t xml:space="preserve">both admins have ability to change password </w:t>
-      </w:r>
-    </w:p>
-    <w:p>
-      <w:pPr>
-        <w:pBdr>
-          <w:top w:val="nil"/>
-          <w:left w:val="nil"/>
-          <w:bottom w:val="nil"/>
-          <w:right w:val="nil"/>
-          <w:between w:val="nil"/>
-        </w:pBdr>
-        <w:rPr>
-          <w:rFonts w:ascii="Arial" w:eastAsia="Arial" w:hAnsi="Arial" w:cs="Arial"/>
-          <w:i/>
-          <w:sz w:val="22"/>
-          <w:szCs w:val="22"/>
-        </w:rPr>
-      </w:pPr>
-      <w:bookmarkStart w:id="184" w:name="_skex061swj2" w:colFirst="0" w:colLast="0"/>
+    </w:p>
+    <w:p>
+      <w:pPr>
+        <w:pBdr>
+          <w:top w:val="nil"/>
+          <w:left w:val="nil"/>
+          <w:bottom w:val="nil"/>
+          <w:right w:val="nil"/>
+          <w:between w:val="nil"/>
+        </w:pBdr>
+        <w:rPr>
+          <w:rFonts w:ascii="Arial" w:eastAsia="Arial" w:hAnsi="Arial" w:cs="Arial"/>
+          <w:i/>
+          <w:sz w:val="22"/>
+          <w:szCs w:val="22"/>
+        </w:rPr>
+      </w:pPr>
+      <w:bookmarkStart w:id="184" w:name="_k313d2wj1v01" w:colFirst="0" w:colLast="0"/>
       <w:bookmarkEnd w:id="184"/>
-    </w:p>
-    <w:p>
-      <w:pPr>
-        <w:pBdr>
-          <w:top w:val="nil"/>
-          <w:left w:val="nil"/>
-          <w:bottom w:val="nil"/>
-          <w:right w:val="nil"/>
-          <w:between w:val="nil"/>
-        </w:pBdr>
-        <w:rPr>
-          <w:rFonts w:ascii="Arial" w:eastAsia="Arial" w:hAnsi="Arial" w:cs="Arial"/>
-          <w:i/>
-          <w:sz w:val="22"/>
-          <w:szCs w:val="22"/>
-        </w:rPr>
-      </w:pPr>
-      <w:bookmarkStart w:id="185" w:name="_k313d2wj1v01" w:colFirst="0" w:colLast="0"/>
+      <w:r>
+        <w:rPr>
+          <w:rFonts w:ascii="Arial" w:eastAsia="Arial" w:hAnsi="Arial" w:cs="Arial"/>
+          <w:i/>
+          <w:sz w:val="22"/>
+          <w:szCs w:val="22"/>
+        </w:rPr>
+        <w:t>student:</w:t>
+      </w:r>
+    </w:p>
+    <w:p>
+      <w:pPr>
+        <w:pBdr>
+          <w:top w:val="nil"/>
+          <w:left w:val="nil"/>
+          <w:bottom w:val="nil"/>
+          <w:right w:val="nil"/>
+          <w:between w:val="nil"/>
+        </w:pBdr>
+      </w:pPr>
+      <w:bookmarkStart w:id="185" w:name="_z9kapq3lldl1" w:colFirst="0" w:colLast="0"/>
       <w:bookmarkEnd w:id="185"/>
-      <w:r>
-        <w:rPr>
-          <w:rFonts w:ascii="Arial" w:eastAsia="Arial" w:hAnsi="Arial" w:cs="Arial"/>
-          <w:i/>
-          <w:sz w:val="22"/>
-          <w:szCs w:val="22"/>
-        </w:rPr>
-        <w:t>student:</w:t>
-      </w:r>
-    </w:p>
-    <w:p>
-      <w:pPr>
-        <w:pBdr>
-          <w:top w:val="nil"/>
-          <w:left w:val="nil"/>
-          <w:bottom w:val="nil"/>
-          <w:right w:val="nil"/>
-          <w:between w:val="nil"/>
-        </w:pBdr>
-      </w:pPr>
-      <w:bookmarkStart w:id="186" w:name="_z9kapq3lldl1" w:colFirst="0" w:colLast="0"/>
-      <w:bookmarkEnd w:id="186"/>
       <w:r>
         <w:rPr>
           <w:rFonts w:ascii="Arial" w:eastAsia="Arial" w:hAnsi="Arial" w:cs="Arial"/>
@@ -7878,8 +7876,8 @@
           <w:numId w:val="6"/>
         </w:numPr>
       </w:pPr>
-      <w:bookmarkStart w:id="187" w:name="_s7f4tjflzm7r" w:colFirst="0" w:colLast="0"/>
-      <w:bookmarkEnd w:id="187"/>
+      <w:bookmarkStart w:id="186" w:name="_s7f4tjflzm7r" w:colFirst="0" w:colLast="0"/>
+      <w:bookmarkEnd w:id="186"/>
       <w:r>
         <w:lastRenderedPageBreak/>
         <w:t>Other Requirements</w:t>
@@ -7907,8 +7905,8 @@
           <w:szCs w:val="22"/>
         </w:rPr>
       </w:pPr>
-      <w:bookmarkStart w:id="188" w:name="_147n2zr" w:colFirst="0" w:colLast="0"/>
-      <w:bookmarkEnd w:id="188"/>
+      <w:bookmarkStart w:id="187" w:name="_147n2zr" w:colFirst="0" w:colLast="0"/>
+      <w:bookmarkEnd w:id="187"/>
       <w:r>
         <w:rPr>
           <w:rFonts w:ascii="Arial" w:eastAsia="Arial" w:hAnsi="Arial" w:cs="Arial"/>
@@ -7941,8 +7939,8 @@
           <w:szCs w:val="22"/>
         </w:rPr>
       </w:pPr>
-      <w:bookmarkStart w:id="189" w:name="_65rxihwf2g0n" w:colFirst="0" w:colLast="0"/>
-      <w:bookmarkEnd w:id="189"/>
+      <w:bookmarkStart w:id="188" w:name="_65rxihwf2g0n" w:colFirst="0" w:colLast="0"/>
+      <w:bookmarkEnd w:id="188"/>
       <w:r>
         <w:rPr>
           <w:rFonts w:ascii="Arial" w:eastAsia="Arial" w:hAnsi="Arial" w:cs="Arial"/>
@@ -7992,8 +7990,8 @@
           <w:szCs w:val="22"/>
         </w:rPr>
       </w:pPr>
-      <w:bookmarkStart w:id="190" w:name="_k8o3jzp1yney" w:colFirst="0" w:colLast="0"/>
-      <w:bookmarkEnd w:id="190"/>
+      <w:bookmarkStart w:id="189" w:name="_k8o3jzp1yney" w:colFirst="0" w:colLast="0"/>
+      <w:bookmarkEnd w:id="189"/>
       <w:r>
         <w:rPr>
           <w:rFonts w:ascii="Arial" w:eastAsia="Arial" w:hAnsi="Arial" w:cs="Arial"/>
@@ -8169,6 +8167,31 @@
           </w:p>
         </w:tc>
       </w:tr>
+    </w:tbl>
+    <w:p>
+      <w:r>
+        <w:br w:type="page"/>
+      </w:r>
+    </w:p>
+    <w:tbl>
+      <w:tblPr>
+        <w:tblStyle w:val="a0"/>
+        <w:tblW w:w="9000" w:type="dxa"/>
+        <w:tblInd w:w="100" w:type="dxa"/>
+        <w:tblBorders>
+          <w:top w:val="single" w:sz="8" w:space="0" w:color="FFFFFF"/>
+          <w:left w:val="single" w:sz="8" w:space="0" w:color="FFFFFF"/>
+          <w:bottom w:val="single" w:sz="8" w:space="0" w:color="FFFFFF"/>
+          <w:right w:val="single" w:sz="8" w:space="0" w:color="FFFFFF"/>
+          <w:insideH w:val="single" w:sz="8" w:space="0" w:color="FFFFFF"/>
+          <w:insideV w:val="single" w:sz="8" w:space="0" w:color="FFFFFF"/>
+        </w:tblBorders>
+        <w:tblLayout w:type="fixed"/>
+        <w:tblLook w:val="0600" w:firstRow="0" w:lastRow="0" w:firstColumn="0" w:lastColumn="0" w:noHBand="1" w:noVBand="1"/>
+      </w:tblPr>
+      <w:tblGrid>
+        <w:gridCol w:w="9000"/>
+      </w:tblGrid>
       <w:tr>
         <w:tc>
           <w:tcPr>
@@ -8193,20 +8216,243 @@
               </w:pBdr>
               <w:rPr>
                 <w:b/>
-                <w:sz w:val="36"/>
-                <w:szCs w:val="36"/>
+              </w:rPr>
+            </w:pPr>
+            <w:r>
+              <w:rPr>
+                <w:b/>
+              </w:rPr>
+              <w:lastRenderedPageBreak/>
+              <w:drawing>
+                <wp:inline distT="0" distB="0" distL="0" distR="0" wp14:anchorId="3289E95F" wp14:editId="6FCABAE6">
+                  <wp:extent cx="5532755" cy="3581400"/>
+                  <wp:effectExtent l="0" t="0" r="0" b="0"/>
+                  <wp:docPr id="5" name="Picture 5" descr="D:\abdo\2nd_electric\computer\tansik2\tansiq\srs\UML\UML.png"/>
+                  <wp:cNvGraphicFramePr>
+                    <a:graphicFrameLocks xmlns:a="http://schemas.openxmlformats.org/drawingml/2006/main" noChangeAspect="1"/>
+                  </wp:cNvGraphicFramePr>
+                  <a:graphic xmlns:a="http://schemas.openxmlformats.org/drawingml/2006/main">
+                    <a:graphicData uri="http://schemas.openxmlformats.org/drawingml/2006/picture">
+                      <pic:pic xmlns:pic="http://schemas.openxmlformats.org/drawingml/2006/picture">
+                        <pic:nvPicPr>
+                          <pic:cNvPr id="0" name="Picture 1" descr="D:\abdo\2nd_electric\computer\tansik2\tansiq\srs\UML\UML.png"/>
+                          <pic:cNvPicPr>
+                            <a:picLocks noChangeAspect="1" noChangeArrowheads="1"/>
+                          </pic:cNvPicPr>
+                        </pic:nvPicPr>
+                        <pic:blipFill>
+                          <a:blip r:embed="rId18">
+                            <a:extLst>
+                              <a:ext uri="{28A0092B-C50C-407E-A947-70E740481C1C}">
+                                <a14:useLocalDpi xmlns:a14="http://schemas.microsoft.com/office/drawing/2010/main" val="0"/>
+                              </a:ext>
+                            </a:extLst>
+                          </a:blip>
+                          <a:srcRect/>
+                          <a:stretch>
+                            <a:fillRect/>
+                          </a:stretch>
+                        </pic:blipFill>
+                        <pic:spPr bwMode="auto">
+                          <a:xfrm>
+                            <a:off x="0" y="0"/>
+                            <a:ext cx="5546741" cy="3590453"/>
+                          </a:xfrm>
+                          <a:prstGeom prst="rect">
+                            <a:avLst/>
+                          </a:prstGeom>
+                          <a:noFill/>
+                          <a:ln>
+                            <a:noFill/>
+                          </a:ln>
+                        </pic:spPr>
+                      </pic:pic>
+                    </a:graphicData>
+                  </a:graphic>
+                </wp:inline>
+              </w:drawing>
+            </w:r>
+          </w:p>
+          <w:p>
+            <w:pPr>
+              <w:widowControl w:val="0"/>
+              <w:pBdr>
+                <w:top w:val="nil"/>
+                <w:left w:val="nil"/>
+                <w:bottom w:val="nil"/>
+                <w:right w:val="nil"/>
+                <w:between w:val="nil"/>
+              </w:pBdr>
+              <w:rPr>
+                <w:b/>
+              </w:rPr>
+            </w:pPr>
+          </w:p>
+          <w:p>
+            <w:pPr>
+              <w:widowControl w:val="0"/>
+              <w:pBdr>
+                <w:top w:val="nil"/>
+                <w:left w:val="nil"/>
+                <w:bottom w:val="nil"/>
+                <w:right w:val="nil"/>
+                <w:between w:val="nil"/>
+              </w:pBdr>
+              <w:rPr>
+                <w:b/>
+              </w:rPr>
+            </w:pPr>
+            <w:r>
+              <w:rPr>
+                <w:b/>
+              </w:rPr>
+              <w:t>UML</w:t>
+            </w:r>
+            <w:r>
+              <w:rPr>
+                <w:b/>
+              </w:rPr>
+              <w:t xml:space="preserve"> class diagram</w:t>
+            </w:r>
+          </w:p>
+          <w:p>
+            <w:pPr>
+              <w:widowControl w:val="0"/>
+              <w:pBdr>
+                <w:top w:val="nil"/>
+                <w:left w:val="nil"/>
+                <w:bottom w:val="nil"/>
+                <w:right w:val="nil"/>
+                <w:between w:val="nil"/>
+              </w:pBdr>
+              <w:rPr>
+                <w:b/>
               </w:rPr>
             </w:pPr>
             <w:r>
               <w:rPr>
                 <w:b/>
                 <w:noProof/>
-                <w:sz w:val="36"/>
-                <w:szCs w:val="36"/>
+              </w:rPr>
+              <w:drawing>
+                <wp:inline distT="0" distB="0" distL="0" distR="0">
+                  <wp:extent cx="5229860" cy="3629025"/>
+                  <wp:effectExtent l="0" t="0" r="8890" b="9525"/>
+                  <wp:docPr id="11" name="Picture 11" descr="D:\abdo\2nd_electric\computer\tansik2\tansiq\srs\UML\Use_Case.png"/>
+                  <wp:cNvGraphicFramePr>
+                    <a:graphicFrameLocks xmlns:a="http://schemas.openxmlformats.org/drawingml/2006/main" noChangeAspect="1"/>
+                  </wp:cNvGraphicFramePr>
+                  <a:graphic xmlns:a="http://schemas.openxmlformats.org/drawingml/2006/main">
+                    <a:graphicData uri="http://schemas.openxmlformats.org/drawingml/2006/picture">
+                      <pic:pic xmlns:pic="http://schemas.openxmlformats.org/drawingml/2006/picture">
+                        <pic:nvPicPr>
+                          <pic:cNvPr id="0" name="Picture 2" descr="D:\abdo\2nd_electric\computer\tansik2\tansiq\srs\UML\Use_Case.png"/>
+                          <pic:cNvPicPr>
+                            <a:picLocks noChangeAspect="1" noChangeArrowheads="1"/>
+                          </pic:cNvPicPr>
+                        </pic:nvPicPr>
+                        <pic:blipFill>
+                          <a:blip r:embed="rId19">
+                            <a:extLst>
+                              <a:ext uri="{28A0092B-C50C-407E-A947-70E740481C1C}">
+                                <a14:useLocalDpi xmlns:a14="http://schemas.microsoft.com/office/drawing/2010/main" val="0"/>
+                              </a:ext>
+                            </a:extLst>
+                          </a:blip>
+                          <a:srcRect/>
+                          <a:stretch>
+                            <a:fillRect/>
+                          </a:stretch>
+                        </pic:blipFill>
+                        <pic:spPr bwMode="auto">
+                          <a:xfrm>
+                            <a:off x="0" y="0"/>
+                            <a:ext cx="5233849" cy="3631793"/>
+                          </a:xfrm>
+                          <a:prstGeom prst="rect">
+                            <a:avLst/>
+                          </a:prstGeom>
+                          <a:noFill/>
+                          <a:ln>
+                            <a:noFill/>
+                          </a:ln>
+                        </pic:spPr>
+                      </pic:pic>
+                    </a:graphicData>
+                  </a:graphic>
+                </wp:inline>
+              </w:drawing>
+            </w:r>
+          </w:p>
+          <w:p>
+            <w:pPr>
+              <w:widowControl w:val="0"/>
+              <w:pBdr>
+                <w:top w:val="nil"/>
+                <w:left w:val="nil"/>
+                <w:bottom w:val="nil"/>
+                <w:right w:val="nil"/>
+                <w:between w:val="nil"/>
+              </w:pBdr>
+              <w:tabs>
+                <w:tab w:val="left" w:pos="1695"/>
+              </w:tabs>
+              <w:rPr>
+                <w:b/>
+              </w:rPr>
+            </w:pPr>
+            <w:r>
+              <w:rPr>
+                <w:b/>
+              </w:rPr>
+              <w:tab/>
+              <w:t>UML use case</w:t>
+            </w:r>
+            <w:bookmarkStart w:id="190" w:name="_GoBack"/>
+            <w:bookmarkEnd w:id="190"/>
+            <w:r>
+              <w:rPr>
+                <w:b/>
+              </w:rPr>
+              <w:t xml:space="preserve"> diagram</w:t>
+            </w:r>
+          </w:p>
+          <w:p>
+            <w:pPr>
+              <w:widowControl w:val="0"/>
+              <w:pBdr>
+                <w:top w:val="nil"/>
+                <w:left w:val="nil"/>
+                <w:bottom w:val="nil"/>
+                <w:right w:val="nil"/>
+                <w:between w:val="nil"/>
+              </w:pBdr>
+              <w:rPr>
+                <w:b/>
+              </w:rPr>
+            </w:pPr>
+          </w:p>
+          <w:p>
+            <w:pPr>
+              <w:widowControl w:val="0"/>
+              <w:pBdr>
+                <w:top w:val="nil"/>
+                <w:left w:val="nil"/>
+                <w:bottom w:val="nil"/>
+                <w:right w:val="nil"/>
+                <w:between w:val="nil"/>
+              </w:pBdr>
+              <w:rPr>
+                <w:b/>
+              </w:rPr>
+            </w:pPr>
+            <w:r>
+              <w:rPr>
+                <w:b/>
               </w:rPr>
               <w:lastRenderedPageBreak/>
               <w:drawing>
-                <wp:inline distT="114300" distB="114300" distL="114300" distR="114300">
+                <wp:inline distT="114300" distB="114300" distL="114300" distR="114300" wp14:anchorId="4F70FE24" wp14:editId="3CD29D32">
                   <wp:extent cx="5476875" cy="1000125"/>
                   <wp:effectExtent l="0" t="0" r="0" b="0"/>
                   <wp:docPr id="4" name="image1.png"/>
@@ -8219,7 +8465,7 @@
                           <pic:cNvPicPr preferRelativeResize="0"/>
                         </pic:nvPicPr>
                         <pic:blipFill>
-                          <a:blip r:embed="rId18"/>
+                          <a:blip r:embed="rId20"/>
                           <a:srcRect/>
                           <a:stretch>
                             <a:fillRect/>
@@ -8274,6 +8520,7 @@
               <w:rPr>
                 <w:b/>
               </w:rPr>
+              <w:lastRenderedPageBreak/>
               <w:t xml:space="preserve">Simple Program  Flow  </w:t>
             </w:r>
           </w:p>
@@ -9667,7 +9914,7 @@
         <w:sz w:val="20"/>
         <w:szCs w:val="20"/>
       </w:rPr>
-      <w:t>11</w:t>
+      <w:t>16</w:t>
     </w:r>
     <w:r>
       <w:rPr>
@@ -13162,6 +13409,48 @@
       </w:tblCellMar>
     </w:tblPr>
   </w:style>
+  <w:style w:type="paragraph" w:styleId="Header">
+    <w:name w:val="header"/>
+    <w:basedOn w:val="Normal"/>
+    <w:link w:val="HeaderChar"/>
+    <w:uiPriority w:val="99"/>
+    <w:unhideWhenUsed/>
+    <w:rsid w:val="00677A1F"/>
+    <w:pPr>
+      <w:tabs>
+        <w:tab w:val="center" w:pos="4680"/>
+        <w:tab w:val="right" w:pos="9360"/>
+      </w:tabs>
+    </w:pPr>
+  </w:style>
+  <w:style w:type="character" w:customStyle="1" w:styleId="HeaderChar">
+    <w:name w:val="Header Char"/>
+    <w:basedOn w:val="DefaultParagraphFont"/>
+    <w:link w:val="Header"/>
+    <w:uiPriority w:val="99"/>
+    <w:rsid w:val="00677A1F"/>
+  </w:style>
+  <w:style w:type="paragraph" w:styleId="Footer">
+    <w:name w:val="footer"/>
+    <w:basedOn w:val="Normal"/>
+    <w:link w:val="FooterChar"/>
+    <w:uiPriority w:val="99"/>
+    <w:unhideWhenUsed/>
+    <w:rsid w:val="00677A1F"/>
+    <w:pPr>
+      <w:tabs>
+        <w:tab w:val="center" w:pos="4680"/>
+        <w:tab w:val="right" w:pos="9360"/>
+      </w:tabs>
+    </w:pPr>
+  </w:style>
+  <w:style w:type="character" w:customStyle="1" w:styleId="FooterChar">
+    <w:name w:val="Footer Char"/>
+    <w:basedOn w:val="DefaultParagraphFont"/>
+    <w:link w:val="Footer"/>
+    <w:uiPriority w:val="99"/>
+    <w:rsid w:val="00677A1F"/>
+  </w:style>
 </w:styles>
 </file>
 

</xml_diff>

<commit_message>
add activity diagram update class diagram
</commit_message>
<xml_diff>
--- a/srs/srs-department coordinator.docx
+++ b/srs/srs-department coordinator.docx
@@ -8221,13 +8221,14 @@
             <w:r>
               <w:rPr>
                 <w:b/>
+                <w:noProof/>
               </w:rPr>
               <w:lastRenderedPageBreak/>
               <w:drawing>
-                <wp:inline distT="0" distB="0" distL="0" distR="0" wp14:anchorId="3289E95F" wp14:editId="6FCABAE6">
-                  <wp:extent cx="5532755" cy="3581400"/>
-                  <wp:effectExtent l="0" t="0" r="0" b="0"/>
-                  <wp:docPr id="5" name="Picture 5" descr="D:\abdo\2nd_electric\computer\tansik2\tansiq\srs\UML\UML.png"/>
+                <wp:inline distT="0" distB="0" distL="0" distR="0" wp14:anchorId="47228BA7" wp14:editId="13545AA4">
+                  <wp:extent cx="5648325" cy="2278976"/>
+                  <wp:effectExtent l="0" t="0" r="0" b="7620"/>
+                  <wp:docPr id="12" name="Picture 12" descr="D:\abdo\2nd_electric\computer\tansik2\tansiq\srs\UML\UML2.png"/>
                   <wp:cNvGraphicFramePr>
                     <a:graphicFrameLocks xmlns:a="http://schemas.openxmlformats.org/drawingml/2006/main" noChangeAspect="1"/>
                   </wp:cNvGraphicFramePr>
@@ -8235,13 +8236,13 @@
                     <a:graphicData uri="http://schemas.openxmlformats.org/drawingml/2006/picture">
                       <pic:pic xmlns:pic="http://schemas.openxmlformats.org/drawingml/2006/picture">
                         <pic:nvPicPr>
-                          <pic:cNvPr id="0" name="Picture 1" descr="D:\abdo\2nd_electric\computer\tansik2\tansiq\srs\UML\UML.png"/>
+                          <pic:cNvPr id="0" name="Picture 1" descr="D:\abdo\2nd_electric\computer\tansik2\tansiq\srs\UML\UML2.png"/>
                           <pic:cNvPicPr>
                             <a:picLocks noChangeAspect="1" noChangeArrowheads="1"/>
                           </pic:cNvPicPr>
                         </pic:nvPicPr>
                         <pic:blipFill>
-                          <a:blip r:embed="rId18">
+                          <a:blip r:embed="rId18" cstate="print">
                             <a:extLst>
                               <a:ext uri="{28A0092B-C50C-407E-A947-70E740481C1C}">
                                 <a14:useLocalDpi xmlns:a14="http://schemas.microsoft.com/office/drawing/2010/main" val="0"/>
@@ -8256,7 +8257,7 @@
                         <pic:spPr bwMode="auto">
                           <a:xfrm>
                             <a:off x="0" y="0"/>
-                            <a:ext cx="5546741" cy="3590453"/>
+                            <a:ext cx="5672015" cy="2288534"/>
                           </a:xfrm>
                           <a:prstGeom prst="rect">
                             <a:avLst/>
@@ -8335,7 +8336,7 @@
                 <w:noProof/>
               </w:rPr>
               <w:drawing>
-                <wp:inline distT="0" distB="0" distL="0" distR="0">
+                <wp:inline distT="0" distB="0" distL="0" distR="0" wp14:anchorId="2625F84E" wp14:editId="19B3A10E">
                   <wp:extent cx="5229860" cy="3629025"/>
                   <wp:effectExtent l="0" t="0" r="8890" b="9525"/>
                   <wp:docPr id="11" name="Picture 11" descr="D:\abdo\2nd_electric\computer\tansik2\tansiq\srs\UML\Use_Case.png"/>
@@ -8399,6 +8400,7 @@
               </w:tabs>
               <w:rPr>
                 <w:b/>
+                <w:rtl/>
               </w:rPr>
             </w:pPr>
             <w:r>
@@ -8406,15 +8408,269 @@
                 <w:b/>
               </w:rPr>
               <w:tab/>
-              <w:t>UML use case</w:t>
+              <w:t>UML use case diagram</w:t>
             </w:r>
-            <w:bookmarkStart w:id="190" w:name="_GoBack"/>
-            <w:bookmarkEnd w:id="190"/>
+          </w:p>
+          <w:p>
+            <w:pPr>
+              <w:widowControl w:val="0"/>
+              <w:pBdr>
+                <w:top w:val="nil"/>
+                <w:left w:val="nil"/>
+                <w:bottom w:val="nil"/>
+                <w:right w:val="nil"/>
+                <w:between w:val="nil"/>
+              </w:pBdr>
+              <w:tabs>
+                <w:tab w:val="left" w:pos="1695"/>
+              </w:tabs>
+              <w:rPr>
+                <w:b/>
+                <w:rtl/>
+              </w:rPr>
+            </w:pPr>
+          </w:p>
+          <w:p>
+            <w:pPr>
+              <w:widowControl w:val="0"/>
+              <w:pBdr>
+                <w:top w:val="nil"/>
+                <w:left w:val="nil"/>
+                <w:bottom w:val="nil"/>
+                <w:right w:val="nil"/>
+                <w:between w:val="nil"/>
+              </w:pBdr>
+              <w:tabs>
+                <w:tab w:val="left" w:pos="1695"/>
+              </w:tabs>
+              <w:rPr>
+                <w:b/>
+                <w:rtl/>
+              </w:rPr>
+            </w:pPr>
+          </w:p>
+          <w:p>
+            <w:pPr>
+              <w:widowControl w:val="0"/>
+              <w:pBdr>
+                <w:top w:val="nil"/>
+                <w:left w:val="nil"/>
+                <w:bottom w:val="nil"/>
+                <w:right w:val="nil"/>
+                <w:between w:val="nil"/>
+              </w:pBdr>
+              <w:tabs>
+                <w:tab w:val="left" w:pos="1695"/>
+              </w:tabs>
+              <w:rPr>
+                <w:b/>
+                <w:rtl/>
+              </w:rPr>
+            </w:pPr>
+          </w:p>
+          <w:p>
+            <w:pPr>
+              <w:widowControl w:val="0"/>
+              <w:pBdr>
+                <w:top w:val="nil"/>
+                <w:left w:val="nil"/>
+                <w:bottom w:val="nil"/>
+                <w:right w:val="nil"/>
+                <w:between w:val="nil"/>
+              </w:pBdr>
+              <w:tabs>
+                <w:tab w:val="left" w:pos="1695"/>
+              </w:tabs>
+              <w:rPr>
+                <w:b/>
+                <w:rtl/>
+              </w:rPr>
+            </w:pPr>
+          </w:p>
+          <w:p>
+            <w:pPr>
+              <w:widowControl w:val="0"/>
+              <w:pBdr>
+                <w:top w:val="nil"/>
+                <w:left w:val="nil"/>
+                <w:bottom w:val="nil"/>
+                <w:right w:val="nil"/>
+                <w:between w:val="nil"/>
+              </w:pBdr>
+              <w:tabs>
+                <w:tab w:val="left" w:pos="1695"/>
+              </w:tabs>
+              <w:rPr>
+                <w:b/>
+                <w:rtl/>
+              </w:rPr>
+            </w:pPr>
+          </w:p>
+          <w:p>
+            <w:pPr>
+              <w:widowControl w:val="0"/>
+              <w:pBdr>
+                <w:top w:val="nil"/>
+                <w:left w:val="nil"/>
+                <w:bottom w:val="nil"/>
+                <w:right w:val="nil"/>
+                <w:between w:val="nil"/>
+              </w:pBdr>
+              <w:tabs>
+                <w:tab w:val="left" w:pos="1695"/>
+              </w:tabs>
+              <w:rPr>
+                <w:b/>
+                <w:rtl/>
+              </w:rPr>
+            </w:pPr>
+          </w:p>
+          <w:p>
+            <w:pPr>
+              <w:widowControl w:val="0"/>
+              <w:pBdr>
+                <w:top w:val="nil"/>
+                <w:left w:val="nil"/>
+                <w:bottom w:val="nil"/>
+                <w:right w:val="nil"/>
+                <w:between w:val="nil"/>
+              </w:pBdr>
+              <w:tabs>
+                <w:tab w:val="left" w:pos="1695"/>
+              </w:tabs>
+              <w:rPr>
+                <w:b/>
+                <w:rtl/>
+              </w:rPr>
+            </w:pPr>
+          </w:p>
+          <w:p>
+            <w:pPr>
+              <w:widowControl w:val="0"/>
+              <w:pBdr>
+                <w:top w:val="nil"/>
+                <w:left w:val="nil"/>
+                <w:bottom w:val="nil"/>
+                <w:right w:val="nil"/>
+                <w:between w:val="nil"/>
+              </w:pBdr>
+              <w:tabs>
+                <w:tab w:val="left" w:pos="1695"/>
+              </w:tabs>
+              <w:rPr>
+                <w:b/>
+                <w:rtl/>
+              </w:rPr>
+            </w:pPr>
+          </w:p>
+          <w:p>
+            <w:pPr>
+              <w:widowControl w:val="0"/>
+              <w:pBdr>
+                <w:top w:val="nil"/>
+                <w:left w:val="nil"/>
+                <w:bottom w:val="nil"/>
+                <w:right w:val="nil"/>
+                <w:between w:val="nil"/>
+              </w:pBdr>
+              <w:tabs>
+                <w:tab w:val="left" w:pos="1695"/>
+              </w:tabs>
+              <w:rPr>
+                <w:b/>
+                <w:rtl/>
+              </w:rPr>
+            </w:pPr>
+          </w:p>
+          <w:p>
+            <w:pPr>
+              <w:widowControl w:val="0"/>
+              <w:pBdr>
+                <w:top w:val="nil"/>
+                <w:left w:val="nil"/>
+                <w:bottom w:val="nil"/>
+                <w:right w:val="nil"/>
+                <w:between w:val="nil"/>
+              </w:pBdr>
+              <w:tabs>
+                <w:tab w:val="left" w:pos="1695"/>
+              </w:tabs>
+              <w:rPr>
+                <w:b/>
+                <w:rtl/>
+              </w:rPr>
+            </w:pPr>
+          </w:p>
+          <w:p>
+            <w:pPr>
+              <w:widowControl w:val="0"/>
+              <w:pBdr>
+                <w:top w:val="nil"/>
+                <w:left w:val="nil"/>
+                <w:bottom w:val="nil"/>
+                <w:right w:val="nil"/>
+                <w:between w:val="nil"/>
+              </w:pBdr>
+              <w:tabs>
+                <w:tab w:val="left" w:pos="1695"/>
+              </w:tabs>
+              <w:rPr>
+                <w:b/>
+              </w:rPr>
+            </w:pPr>
             <w:r>
               <w:rPr>
                 <w:b/>
+                <w:noProof/>
               </w:rPr>
-              <w:t xml:space="preserve"> diagram</w:t>
+              <w:drawing>
+                <wp:inline distT="0" distB="0" distL="0" distR="0">
+                  <wp:extent cx="5713568" cy="4864493"/>
+                  <wp:effectExtent l="0" t="0" r="1905" b="0"/>
+                  <wp:docPr id="14" name="Picture 14" descr="D:\abdo\2nd_electric\computer\tansik2\tansiq\srs\UML\Document 1 (5).png"/>
+                  <wp:cNvGraphicFramePr>
+                    <a:graphicFrameLocks xmlns:a="http://schemas.openxmlformats.org/drawingml/2006/main" noChangeAspect="1"/>
+                  </wp:cNvGraphicFramePr>
+                  <a:graphic xmlns:a="http://schemas.openxmlformats.org/drawingml/2006/main">
+                    <a:graphicData uri="http://schemas.openxmlformats.org/drawingml/2006/picture">
+                      <pic:pic xmlns:pic="http://schemas.openxmlformats.org/drawingml/2006/picture">
+                        <pic:nvPicPr>
+                          <pic:cNvPr id="0" name="Picture 2" descr="D:\abdo\2nd_electric\computer\tansik2\tansiq\srs\UML\Document 1 (5).png"/>
+                          <pic:cNvPicPr>
+                            <a:picLocks noChangeAspect="1" noChangeArrowheads="1"/>
+                          </pic:cNvPicPr>
+                        </pic:nvPicPr>
+                        <pic:blipFill>
+                          <a:blip r:embed="rId20" cstate="print">
+                            <a:extLst>
+                              <a:ext uri="{28A0092B-C50C-407E-A947-70E740481C1C}">
+                                <a14:useLocalDpi xmlns:a14="http://schemas.microsoft.com/office/drawing/2010/main" val="0"/>
+                              </a:ext>
+                            </a:extLst>
+                          </a:blip>
+                          <a:srcRect/>
+                          <a:stretch>
+                            <a:fillRect/>
+                          </a:stretch>
+                        </pic:blipFill>
+                        <pic:spPr bwMode="auto">
+                          <a:xfrm>
+                            <a:off x="0" y="0"/>
+                            <a:ext cx="5733330" cy="4881318"/>
+                          </a:xfrm>
+                          <a:prstGeom prst="rect">
+                            <a:avLst/>
+                          </a:prstGeom>
+                          <a:noFill/>
+                          <a:ln>
+                            <a:noFill/>
+                          </a:ln>
+                        </pic:spPr>
+                      </pic:pic>
+                    </a:graphicData>
+                  </a:graphic>
+                </wp:inline>
+              </w:drawing>
             </w:r>
           </w:p>
           <w:p>
@@ -8450,9 +8706,45 @@
               <w:rPr>
                 <w:b/>
               </w:rPr>
-              <w:lastRenderedPageBreak/>
+              <w:t>UML activity diagram</w:t>
+            </w:r>
+          </w:p>
+          <w:p>
+            <w:pPr>
+              <w:widowControl w:val="0"/>
+              <w:pBdr>
+                <w:top w:val="nil"/>
+                <w:left w:val="nil"/>
+                <w:bottom w:val="nil"/>
+                <w:right w:val="nil"/>
+                <w:between w:val="nil"/>
+              </w:pBdr>
+              <w:rPr>
+                <w:b/>
+              </w:rPr>
+            </w:pPr>
+          </w:p>
+          <w:p>
+            <w:pPr>
+              <w:widowControl w:val="0"/>
+              <w:pBdr>
+                <w:top w:val="nil"/>
+                <w:left w:val="nil"/>
+                <w:bottom w:val="nil"/>
+                <w:right w:val="nil"/>
+                <w:between w:val="nil"/>
+              </w:pBdr>
+              <w:rPr>
+                <w:b/>
+              </w:rPr>
+            </w:pPr>
+            <w:r>
+              <w:rPr>
+                <w:b/>
+                <w:noProof/>
+              </w:rPr>
               <w:drawing>
-                <wp:inline distT="114300" distB="114300" distL="114300" distR="114300" wp14:anchorId="4F70FE24" wp14:editId="3CD29D32">
+                <wp:inline distT="114300" distB="114300" distL="114300" distR="114300" wp14:anchorId="1B364BF6" wp14:editId="0D0CE6D9">
                   <wp:extent cx="5476875" cy="1000125"/>
                   <wp:effectExtent l="0" t="0" r="0" b="0"/>
                   <wp:docPr id="4" name="image1.png"/>
@@ -8465,7 +8757,7 @@
                           <pic:cNvPicPr preferRelativeResize="0"/>
                         </pic:nvPicPr>
                         <pic:blipFill>
-                          <a:blip r:embed="rId20"/>
+                          <a:blip r:embed="rId21"/>
                           <a:srcRect/>
                           <a:stretch>
                             <a:fillRect/>
@@ -8545,6 +8837,8 @@
           <w:szCs w:val="36"/>
         </w:rPr>
       </w:pPr>
+      <w:bookmarkStart w:id="190" w:name="_GoBack"/>
+      <w:bookmarkEnd w:id="190"/>
     </w:p>
     <w:p>
       <w:pPr>
@@ -8634,6 +8928,7 @@
           <w:sz w:val="22"/>
           <w:szCs w:val="22"/>
         </w:rPr>
+        <w:lastRenderedPageBreak/>
         <w:t>[items to be determined has this label]</w:t>
       </w:r>
     </w:p>

</xml_diff>

<commit_message>
Remove old files nad analytic from srs
</commit_message>
<xml_diff>
--- a/srs/srs-department coordinator.docx
+++ b/srs/srs-department coordinator.docx
@@ -8050,775 +8050,6 @@
         </w:rPr>
       </w:pPr>
     </w:p>
-    <w:tbl>
-      <w:tblPr>
-        <w:tblStyle w:val="a0"/>
-        <w:tblW w:w="9000" w:type="dxa"/>
-        <w:tblInd w:w="100" w:type="dxa"/>
-        <w:tblBorders>
-          <w:top w:val="single" w:sz="8" w:space="0" w:color="FFFFFF"/>
-          <w:left w:val="single" w:sz="8" w:space="0" w:color="FFFFFF"/>
-          <w:bottom w:val="single" w:sz="8" w:space="0" w:color="FFFFFF"/>
-          <w:right w:val="single" w:sz="8" w:space="0" w:color="FFFFFF"/>
-          <w:insideH w:val="single" w:sz="8" w:space="0" w:color="FFFFFF"/>
-          <w:insideV w:val="single" w:sz="8" w:space="0" w:color="FFFFFF"/>
-        </w:tblBorders>
-        <w:tblLayout w:type="fixed"/>
-        <w:tblLook w:val="0600" w:firstRow="0" w:lastRow="0" w:firstColumn="0" w:lastColumn="0" w:noHBand="1" w:noVBand="1"/>
-      </w:tblPr>
-      <w:tblGrid>
-        <w:gridCol w:w="9000"/>
-      </w:tblGrid>
-      <w:tr>
-        <w:tc>
-          <w:tcPr>
-            <w:tcW w:w="9000" w:type="dxa"/>
-            <w:shd w:val="clear" w:color="auto" w:fill="auto"/>
-            <w:tcMar>
-              <w:top w:w="100" w:type="dxa"/>
-              <w:left w:w="100" w:type="dxa"/>
-              <w:bottom w:w="100" w:type="dxa"/>
-              <w:right w:w="100" w:type="dxa"/>
-            </w:tcMar>
-          </w:tcPr>
-          <w:p>
-            <w:pPr>
-              <w:rPr>
-                <w:b/>
-                <w:sz w:val="36"/>
-                <w:szCs w:val="36"/>
-              </w:rPr>
-            </w:pPr>
-            <w:r>
-              <w:rPr>
-                <w:noProof/>
-              </w:rPr>
-              <w:drawing>
-                <wp:inline distT="114300" distB="114300" distL="114300" distR="114300">
-                  <wp:extent cx="5810250" cy="4914900"/>
-                  <wp:effectExtent l="0" t="0" r="0" b="0"/>
-                  <wp:docPr id="6" name="image10.png"/>
-                  <wp:cNvGraphicFramePr/>
-                  <a:graphic xmlns:a="http://schemas.openxmlformats.org/drawingml/2006/main">
-                    <a:graphicData uri="http://schemas.openxmlformats.org/drawingml/2006/picture">
-                      <pic:pic xmlns:pic="http://schemas.openxmlformats.org/drawingml/2006/picture">
-                        <pic:nvPicPr>
-                          <pic:cNvPr id="0" name="image10.png"/>
-                          <pic:cNvPicPr preferRelativeResize="0"/>
-                        </pic:nvPicPr>
-                        <pic:blipFill>
-                          <a:blip r:embed="rId17"/>
-                          <a:srcRect/>
-                          <a:stretch>
-                            <a:fillRect/>
-                          </a:stretch>
-                        </pic:blipFill>
-                        <pic:spPr>
-                          <a:xfrm>
-                            <a:off x="0" y="0"/>
-                            <a:ext cx="5810250" cy="4914900"/>
-                          </a:xfrm>
-                          <a:prstGeom prst="rect">
-                            <a:avLst/>
-                          </a:prstGeom>
-                          <a:ln/>
-                        </pic:spPr>
-                      </pic:pic>
-                    </a:graphicData>
-                  </a:graphic>
-                </wp:inline>
-              </w:drawing>
-            </w:r>
-          </w:p>
-        </w:tc>
-      </w:tr>
-      <w:tr>
-        <w:tc>
-          <w:tcPr>
-            <w:tcW w:w="9000" w:type="dxa"/>
-            <w:shd w:val="clear" w:color="auto" w:fill="auto"/>
-            <w:tcMar>
-              <w:top w:w="100" w:type="dxa"/>
-              <w:left w:w="100" w:type="dxa"/>
-              <w:bottom w:w="100" w:type="dxa"/>
-              <w:right w:w="100" w:type="dxa"/>
-            </w:tcMar>
-          </w:tcPr>
-          <w:p>
-            <w:pPr>
-              <w:widowControl w:val="0"/>
-              <w:pBdr>
-                <w:top w:val="nil"/>
-                <w:left w:val="nil"/>
-                <w:bottom w:val="nil"/>
-                <w:right w:val="nil"/>
-                <w:between w:val="nil"/>
-              </w:pBdr>
-              <w:rPr>
-                <w:b/>
-              </w:rPr>
-            </w:pPr>
-            <w:r>
-              <w:rPr>
-                <w:b/>
-              </w:rPr>
-              <w:t>UML Diagram for Users</w:t>
-            </w:r>
-          </w:p>
-        </w:tc>
-      </w:tr>
-    </w:tbl>
-    <w:p>
-      <w:r>
-        <w:br w:type="page"/>
-      </w:r>
-    </w:p>
-    <w:tbl>
-      <w:tblPr>
-        <w:tblStyle w:val="a0"/>
-        <w:tblW w:w="9000" w:type="dxa"/>
-        <w:tblInd w:w="100" w:type="dxa"/>
-        <w:tblBorders>
-          <w:top w:val="single" w:sz="8" w:space="0" w:color="FFFFFF"/>
-          <w:left w:val="single" w:sz="8" w:space="0" w:color="FFFFFF"/>
-          <w:bottom w:val="single" w:sz="8" w:space="0" w:color="FFFFFF"/>
-          <w:right w:val="single" w:sz="8" w:space="0" w:color="FFFFFF"/>
-          <w:insideH w:val="single" w:sz="8" w:space="0" w:color="FFFFFF"/>
-          <w:insideV w:val="single" w:sz="8" w:space="0" w:color="FFFFFF"/>
-        </w:tblBorders>
-        <w:tblLayout w:type="fixed"/>
-        <w:tblLook w:val="0600" w:firstRow="0" w:lastRow="0" w:firstColumn="0" w:lastColumn="0" w:noHBand="1" w:noVBand="1"/>
-      </w:tblPr>
-      <w:tblGrid>
-        <w:gridCol w:w="9000"/>
-      </w:tblGrid>
-      <w:tr>
-        <w:tc>
-          <w:tcPr>
-            <w:tcW w:w="9000" w:type="dxa"/>
-            <w:shd w:val="clear" w:color="auto" w:fill="auto"/>
-            <w:tcMar>
-              <w:top w:w="100" w:type="dxa"/>
-              <w:left w:w="100" w:type="dxa"/>
-              <w:bottom w:w="100" w:type="dxa"/>
-              <w:right w:w="100" w:type="dxa"/>
-            </w:tcMar>
-          </w:tcPr>
-          <w:p>
-            <w:pPr>
-              <w:widowControl w:val="0"/>
-              <w:pBdr>
-                <w:top w:val="nil"/>
-                <w:left w:val="nil"/>
-                <w:bottom w:val="nil"/>
-                <w:right w:val="nil"/>
-                <w:between w:val="nil"/>
-              </w:pBdr>
-              <w:rPr>
-                <w:b/>
-              </w:rPr>
-            </w:pPr>
-            <w:r>
-              <w:rPr>
-                <w:b/>
-                <w:noProof/>
-              </w:rPr>
-              <w:lastRenderedPageBreak/>
-              <w:drawing>
-                <wp:inline distT="0" distB="0" distL="0" distR="0" wp14:anchorId="47228BA7" wp14:editId="13545AA4">
-                  <wp:extent cx="5648325" cy="2278976"/>
-                  <wp:effectExtent l="0" t="0" r="0" b="7620"/>
-                  <wp:docPr id="12" name="Picture 12" descr="D:\abdo\2nd_electric\computer\tansik2\tansiq\srs\UML\UML2.png"/>
-                  <wp:cNvGraphicFramePr>
-                    <a:graphicFrameLocks xmlns:a="http://schemas.openxmlformats.org/drawingml/2006/main" noChangeAspect="1"/>
-                  </wp:cNvGraphicFramePr>
-                  <a:graphic xmlns:a="http://schemas.openxmlformats.org/drawingml/2006/main">
-                    <a:graphicData uri="http://schemas.openxmlformats.org/drawingml/2006/picture">
-                      <pic:pic xmlns:pic="http://schemas.openxmlformats.org/drawingml/2006/picture">
-                        <pic:nvPicPr>
-                          <pic:cNvPr id="0" name="Picture 1" descr="D:\abdo\2nd_electric\computer\tansik2\tansiq\srs\UML\UML2.png"/>
-                          <pic:cNvPicPr>
-                            <a:picLocks noChangeAspect="1" noChangeArrowheads="1"/>
-                          </pic:cNvPicPr>
-                        </pic:nvPicPr>
-                        <pic:blipFill>
-                          <a:blip r:embed="rId18" cstate="print">
-                            <a:extLst>
-                              <a:ext uri="{28A0092B-C50C-407E-A947-70E740481C1C}">
-                                <a14:useLocalDpi xmlns:a14="http://schemas.microsoft.com/office/drawing/2010/main" val="0"/>
-                              </a:ext>
-                            </a:extLst>
-                          </a:blip>
-                          <a:srcRect/>
-                          <a:stretch>
-                            <a:fillRect/>
-                          </a:stretch>
-                        </pic:blipFill>
-                        <pic:spPr bwMode="auto">
-                          <a:xfrm>
-                            <a:off x="0" y="0"/>
-                            <a:ext cx="5672015" cy="2288534"/>
-                          </a:xfrm>
-                          <a:prstGeom prst="rect">
-                            <a:avLst/>
-                          </a:prstGeom>
-                          <a:noFill/>
-                          <a:ln>
-                            <a:noFill/>
-                          </a:ln>
-                        </pic:spPr>
-                      </pic:pic>
-                    </a:graphicData>
-                  </a:graphic>
-                </wp:inline>
-              </w:drawing>
-            </w:r>
-          </w:p>
-          <w:p>
-            <w:pPr>
-              <w:widowControl w:val="0"/>
-              <w:pBdr>
-                <w:top w:val="nil"/>
-                <w:left w:val="nil"/>
-                <w:bottom w:val="nil"/>
-                <w:right w:val="nil"/>
-                <w:between w:val="nil"/>
-              </w:pBdr>
-              <w:rPr>
-                <w:b/>
-              </w:rPr>
-            </w:pPr>
-          </w:p>
-          <w:p>
-            <w:pPr>
-              <w:widowControl w:val="0"/>
-              <w:pBdr>
-                <w:top w:val="nil"/>
-                <w:left w:val="nil"/>
-                <w:bottom w:val="nil"/>
-                <w:right w:val="nil"/>
-                <w:between w:val="nil"/>
-              </w:pBdr>
-              <w:rPr>
-                <w:b/>
-              </w:rPr>
-            </w:pPr>
-            <w:r>
-              <w:rPr>
-                <w:b/>
-              </w:rPr>
-              <w:t>UML</w:t>
-            </w:r>
-            <w:r>
-              <w:rPr>
-                <w:b/>
-              </w:rPr>
-              <w:t xml:space="preserve"> class diagram</w:t>
-            </w:r>
-          </w:p>
-          <w:p>
-            <w:pPr>
-              <w:widowControl w:val="0"/>
-              <w:pBdr>
-                <w:top w:val="nil"/>
-                <w:left w:val="nil"/>
-                <w:bottom w:val="nil"/>
-                <w:right w:val="nil"/>
-                <w:between w:val="nil"/>
-              </w:pBdr>
-              <w:rPr>
-                <w:b/>
-              </w:rPr>
-            </w:pPr>
-            <w:r>
-              <w:rPr>
-                <w:b/>
-                <w:noProof/>
-              </w:rPr>
-              <w:drawing>
-                <wp:inline distT="0" distB="0" distL="0" distR="0" wp14:anchorId="2625F84E" wp14:editId="19B3A10E">
-                  <wp:extent cx="5229860" cy="3629025"/>
-                  <wp:effectExtent l="0" t="0" r="8890" b="9525"/>
-                  <wp:docPr id="11" name="Picture 11" descr="D:\abdo\2nd_electric\computer\tansik2\tansiq\srs\UML\Use_Case.png"/>
-                  <wp:cNvGraphicFramePr>
-                    <a:graphicFrameLocks xmlns:a="http://schemas.openxmlformats.org/drawingml/2006/main" noChangeAspect="1"/>
-                  </wp:cNvGraphicFramePr>
-                  <a:graphic xmlns:a="http://schemas.openxmlformats.org/drawingml/2006/main">
-                    <a:graphicData uri="http://schemas.openxmlformats.org/drawingml/2006/picture">
-                      <pic:pic xmlns:pic="http://schemas.openxmlformats.org/drawingml/2006/picture">
-                        <pic:nvPicPr>
-                          <pic:cNvPr id="0" name="Picture 2" descr="D:\abdo\2nd_electric\computer\tansik2\tansiq\srs\UML\Use_Case.png"/>
-                          <pic:cNvPicPr>
-                            <a:picLocks noChangeAspect="1" noChangeArrowheads="1"/>
-                          </pic:cNvPicPr>
-                        </pic:nvPicPr>
-                        <pic:blipFill>
-                          <a:blip r:embed="rId19">
-                            <a:extLst>
-                              <a:ext uri="{28A0092B-C50C-407E-A947-70E740481C1C}">
-                                <a14:useLocalDpi xmlns:a14="http://schemas.microsoft.com/office/drawing/2010/main" val="0"/>
-                              </a:ext>
-                            </a:extLst>
-                          </a:blip>
-                          <a:srcRect/>
-                          <a:stretch>
-                            <a:fillRect/>
-                          </a:stretch>
-                        </pic:blipFill>
-                        <pic:spPr bwMode="auto">
-                          <a:xfrm>
-                            <a:off x="0" y="0"/>
-                            <a:ext cx="5233849" cy="3631793"/>
-                          </a:xfrm>
-                          <a:prstGeom prst="rect">
-                            <a:avLst/>
-                          </a:prstGeom>
-                          <a:noFill/>
-                          <a:ln>
-                            <a:noFill/>
-                          </a:ln>
-                        </pic:spPr>
-                      </pic:pic>
-                    </a:graphicData>
-                  </a:graphic>
-                </wp:inline>
-              </w:drawing>
-            </w:r>
-          </w:p>
-          <w:p>
-            <w:pPr>
-              <w:widowControl w:val="0"/>
-              <w:pBdr>
-                <w:top w:val="nil"/>
-                <w:left w:val="nil"/>
-                <w:bottom w:val="nil"/>
-                <w:right w:val="nil"/>
-                <w:between w:val="nil"/>
-              </w:pBdr>
-              <w:tabs>
-                <w:tab w:val="left" w:pos="1695"/>
-              </w:tabs>
-              <w:rPr>
-                <w:b/>
-                <w:rtl/>
-              </w:rPr>
-            </w:pPr>
-            <w:r>
-              <w:rPr>
-                <w:b/>
-              </w:rPr>
-              <w:tab/>
-              <w:t>UML use case diagram</w:t>
-            </w:r>
-          </w:p>
-          <w:p>
-            <w:pPr>
-              <w:widowControl w:val="0"/>
-              <w:pBdr>
-                <w:top w:val="nil"/>
-                <w:left w:val="nil"/>
-                <w:bottom w:val="nil"/>
-                <w:right w:val="nil"/>
-                <w:between w:val="nil"/>
-              </w:pBdr>
-              <w:tabs>
-                <w:tab w:val="left" w:pos="1695"/>
-              </w:tabs>
-              <w:rPr>
-                <w:b/>
-                <w:rtl/>
-              </w:rPr>
-            </w:pPr>
-          </w:p>
-          <w:p>
-            <w:pPr>
-              <w:widowControl w:val="0"/>
-              <w:pBdr>
-                <w:top w:val="nil"/>
-                <w:left w:val="nil"/>
-                <w:bottom w:val="nil"/>
-                <w:right w:val="nil"/>
-                <w:between w:val="nil"/>
-              </w:pBdr>
-              <w:tabs>
-                <w:tab w:val="left" w:pos="1695"/>
-              </w:tabs>
-              <w:rPr>
-                <w:b/>
-                <w:rtl/>
-              </w:rPr>
-            </w:pPr>
-          </w:p>
-          <w:p>
-            <w:pPr>
-              <w:widowControl w:val="0"/>
-              <w:pBdr>
-                <w:top w:val="nil"/>
-                <w:left w:val="nil"/>
-                <w:bottom w:val="nil"/>
-                <w:right w:val="nil"/>
-                <w:between w:val="nil"/>
-              </w:pBdr>
-              <w:tabs>
-                <w:tab w:val="left" w:pos="1695"/>
-              </w:tabs>
-              <w:rPr>
-                <w:b/>
-                <w:rtl/>
-              </w:rPr>
-            </w:pPr>
-          </w:p>
-          <w:p>
-            <w:pPr>
-              <w:widowControl w:val="0"/>
-              <w:pBdr>
-                <w:top w:val="nil"/>
-                <w:left w:val="nil"/>
-                <w:bottom w:val="nil"/>
-                <w:right w:val="nil"/>
-                <w:between w:val="nil"/>
-              </w:pBdr>
-              <w:tabs>
-                <w:tab w:val="left" w:pos="1695"/>
-              </w:tabs>
-              <w:rPr>
-                <w:b/>
-                <w:rtl/>
-              </w:rPr>
-            </w:pPr>
-          </w:p>
-          <w:p>
-            <w:pPr>
-              <w:widowControl w:val="0"/>
-              <w:pBdr>
-                <w:top w:val="nil"/>
-                <w:left w:val="nil"/>
-                <w:bottom w:val="nil"/>
-                <w:right w:val="nil"/>
-                <w:between w:val="nil"/>
-              </w:pBdr>
-              <w:tabs>
-                <w:tab w:val="left" w:pos="1695"/>
-              </w:tabs>
-              <w:rPr>
-                <w:b/>
-                <w:rtl/>
-              </w:rPr>
-            </w:pPr>
-          </w:p>
-          <w:p>
-            <w:pPr>
-              <w:widowControl w:val="0"/>
-              <w:pBdr>
-                <w:top w:val="nil"/>
-                <w:left w:val="nil"/>
-                <w:bottom w:val="nil"/>
-                <w:right w:val="nil"/>
-                <w:between w:val="nil"/>
-              </w:pBdr>
-              <w:tabs>
-                <w:tab w:val="left" w:pos="1695"/>
-              </w:tabs>
-              <w:rPr>
-                <w:b/>
-                <w:rtl/>
-              </w:rPr>
-            </w:pPr>
-          </w:p>
-          <w:p>
-            <w:pPr>
-              <w:widowControl w:val="0"/>
-              <w:pBdr>
-                <w:top w:val="nil"/>
-                <w:left w:val="nil"/>
-                <w:bottom w:val="nil"/>
-                <w:right w:val="nil"/>
-                <w:between w:val="nil"/>
-              </w:pBdr>
-              <w:tabs>
-                <w:tab w:val="left" w:pos="1695"/>
-              </w:tabs>
-              <w:rPr>
-                <w:b/>
-                <w:rtl/>
-              </w:rPr>
-            </w:pPr>
-          </w:p>
-          <w:p>
-            <w:pPr>
-              <w:widowControl w:val="0"/>
-              <w:pBdr>
-                <w:top w:val="nil"/>
-                <w:left w:val="nil"/>
-                <w:bottom w:val="nil"/>
-                <w:right w:val="nil"/>
-                <w:between w:val="nil"/>
-              </w:pBdr>
-              <w:tabs>
-                <w:tab w:val="left" w:pos="1695"/>
-              </w:tabs>
-              <w:rPr>
-                <w:b/>
-                <w:rtl/>
-              </w:rPr>
-            </w:pPr>
-          </w:p>
-          <w:p>
-            <w:pPr>
-              <w:widowControl w:val="0"/>
-              <w:pBdr>
-                <w:top w:val="nil"/>
-                <w:left w:val="nil"/>
-                <w:bottom w:val="nil"/>
-                <w:right w:val="nil"/>
-                <w:between w:val="nil"/>
-              </w:pBdr>
-              <w:tabs>
-                <w:tab w:val="left" w:pos="1695"/>
-              </w:tabs>
-              <w:rPr>
-                <w:b/>
-                <w:rtl/>
-              </w:rPr>
-            </w:pPr>
-          </w:p>
-          <w:p>
-            <w:pPr>
-              <w:widowControl w:val="0"/>
-              <w:pBdr>
-                <w:top w:val="nil"/>
-                <w:left w:val="nil"/>
-                <w:bottom w:val="nil"/>
-                <w:right w:val="nil"/>
-                <w:between w:val="nil"/>
-              </w:pBdr>
-              <w:tabs>
-                <w:tab w:val="left" w:pos="1695"/>
-              </w:tabs>
-              <w:rPr>
-                <w:b/>
-                <w:rtl/>
-              </w:rPr>
-            </w:pPr>
-          </w:p>
-          <w:p>
-            <w:pPr>
-              <w:widowControl w:val="0"/>
-              <w:pBdr>
-                <w:top w:val="nil"/>
-                <w:left w:val="nil"/>
-                <w:bottom w:val="nil"/>
-                <w:right w:val="nil"/>
-                <w:between w:val="nil"/>
-              </w:pBdr>
-              <w:tabs>
-                <w:tab w:val="left" w:pos="1695"/>
-              </w:tabs>
-              <w:rPr>
-                <w:b/>
-              </w:rPr>
-            </w:pPr>
-            <w:r>
-              <w:rPr>
-                <w:b/>
-                <w:noProof/>
-              </w:rPr>
-              <w:drawing>
-                <wp:inline distT="0" distB="0" distL="0" distR="0">
-                  <wp:extent cx="5713568" cy="4864493"/>
-                  <wp:effectExtent l="0" t="0" r="1905" b="0"/>
-                  <wp:docPr id="14" name="Picture 14" descr="D:\abdo\2nd_electric\computer\tansik2\tansiq\srs\UML\Document 1 (5).png"/>
-                  <wp:cNvGraphicFramePr>
-                    <a:graphicFrameLocks xmlns:a="http://schemas.openxmlformats.org/drawingml/2006/main" noChangeAspect="1"/>
-                  </wp:cNvGraphicFramePr>
-                  <a:graphic xmlns:a="http://schemas.openxmlformats.org/drawingml/2006/main">
-                    <a:graphicData uri="http://schemas.openxmlformats.org/drawingml/2006/picture">
-                      <pic:pic xmlns:pic="http://schemas.openxmlformats.org/drawingml/2006/picture">
-                        <pic:nvPicPr>
-                          <pic:cNvPr id="0" name="Picture 2" descr="D:\abdo\2nd_electric\computer\tansik2\tansiq\srs\UML\Document 1 (5).png"/>
-                          <pic:cNvPicPr>
-                            <a:picLocks noChangeAspect="1" noChangeArrowheads="1"/>
-                          </pic:cNvPicPr>
-                        </pic:nvPicPr>
-                        <pic:blipFill>
-                          <a:blip r:embed="rId20" cstate="print">
-                            <a:extLst>
-                              <a:ext uri="{28A0092B-C50C-407E-A947-70E740481C1C}">
-                                <a14:useLocalDpi xmlns:a14="http://schemas.microsoft.com/office/drawing/2010/main" val="0"/>
-                              </a:ext>
-                            </a:extLst>
-                          </a:blip>
-                          <a:srcRect/>
-                          <a:stretch>
-                            <a:fillRect/>
-                          </a:stretch>
-                        </pic:blipFill>
-                        <pic:spPr bwMode="auto">
-                          <a:xfrm>
-                            <a:off x="0" y="0"/>
-                            <a:ext cx="5733330" cy="4881318"/>
-                          </a:xfrm>
-                          <a:prstGeom prst="rect">
-                            <a:avLst/>
-                          </a:prstGeom>
-                          <a:noFill/>
-                          <a:ln>
-                            <a:noFill/>
-                          </a:ln>
-                        </pic:spPr>
-                      </pic:pic>
-                    </a:graphicData>
-                  </a:graphic>
-                </wp:inline>
-              </w:drawing>
-            </w:r>
-          </w:p>
-          <w:p>
-            <w:pPr>
-              <w:widowControl w:val="0"/>
-              <w:pBdr>
-                <w:top w:val="nil"/>
-                <w:left w:val="nil"/>
-                <w:bottom w:val="nil"/>
-                <w:right w:val="nil"/>
-                <w:between w:val="nil"/>
-              </w:pBdr>
-              <w:rPr>
-                <w:b/>
-              </w:rPr>
-            </w:pPr>
-          </w:p>
-          <w:p>
-            <w:pPr>
-              <w:widowControl w:val="0"/>
-              <w:pBdr>
-                <w:top w:val="nil"/>
-                <w:left w:val="nil"/>
-                <w:bottom w:val="nil"/>
-                <w:right w:val="nil"/>
-                <w:between w:val="nil"/>
-              </w:pBdr>
-              <w:rPr>
-                <w:b/>
-              </w:rPr>
-            </w:pPr>
-            <w:r>
-              <w:rPr>
-                <w:b/>
-              </w:rPr>
-              <w:t>UML activity diagram</w:t>
-            </w:r>
-          </w:p>
-          <w:p>
-            <w:pPr>
-              <w:widowControl w:val="0"/>
-              <w:pBdr>
-                <w:top w:val="nil"/>
-                <w:left w:val="nil"/>
-                <w:bottom w:val="nil"/>
-                <w:right w:val="nil"/>
-                <w:between w:val="nil"/>
-              </w:pBdr>
-              <w:rPr>
-                <w:b/>
-              </w:rPr>
-            </w:pPr>
-          </w:p>
-          <w:p>
-            <w:pPr>
-              <w:widowControl w:val="0"/>
-              <w:pBdr>
-                <w:top w:val="nil"/>
-                <w:left w:val="nil"/>
-                <w:bottom w:val="nil"/>
-                <w:right w:val="nil"/>
-                <w:between w:val="nil"/>
-              </w:pBdr>
-              <w:rPr>
-                <w:b/>
-              </w:rPr>
-            </w:pPr>
-            <w:r>
-              <w:rPr>
-                <w:b/>
-                <w:noProof/>
-              </w:rPr>
-              <w:drawing>
-                <wp:inline distT="114300" distB="114300" distL="114300" distR="114300" wp14:anchorId="1B364BF6" wp14:editId="0D0CE6D9">
-                  <wp:extent cx="5476875" cy="1000125"/>
-                  <wp:effectExtent l="0" t="0" r="0" b="0"/>
-                  <wp:docPr id="4" name="image1.png"/>
-                  <wp:cNvGraphicFramePr/>
-                  <a:graphic xmlns:a="http://schemas.openxmlformats.org/drawingml/2006/main">
-                    <a:graphicData uri="http://schemas.openxmlformats.org/drawingml/2006/picture">
-                      <pic:pic xmlns:pic="http://schemas.openxmlformats.org/drawingml/2006/picture">
-                        <pic:nvPicPr>
-                          <pic:cNvPr id="0" name="image1.png"/>
-                          <pic:cNvPicPr preferRelativeResize="0"/>
-                        </pic:nvPicPr>
-                        <pic:blipFill>
-                          <a:blip r:embed="rId21"/>
-                          <a:srcRect/>
-                          <a:stretch>
-                            <a:fillRect/>
-                          </a:stretch>
-                        </pic:blipFill>
-                        <pic:spPr>
-                          <a:xfrm>
-                            <a:off x="0" y="0"/>
-                            <a:ext cx="5476875" cy="1000125"/>
-                          </a:xfrm>
-                          <a:prstGeom prst="rect">
-                            <a:avLst/>
-                          </a:prstGeom>
-                          <a:ln/>
-                        </pic:spPr>
-                      </pic:pic>
-                    </a:graphicData>
-                  </a:graphic>
-                </wp:inline>
-              </w:drawing>
-            </w:r>
-          </w:p>
-        </w:tc>
-      </w:tr>
-      <w:tr>
-        <w:tc>
-          <w:tcPr>
-            <w:tcW w:w="9000" w:type="dxa"/>
-            <w:shd w:val="clear" w:color="auto" w:fill="auto"/>
-            <w:tcMar>
-              <w:top w:w="100" w:type="dxa"/>
-              <w:left w:w="100" w:type="dxa"/>
-              <w:bottom w:w="100" w:type="dxa"/>
-              <w:right w:w="100" w:type="dxa"/>
-            </w:tcMar>
-          </w:tcPr>
-          <w:p>
-            <w:pPr>
-              <w:widowControl w:val="0"/>
-              <w:pBdr>
-                <w:top w:val="nil"/>
-                <w:left w:val="nil"/>
-                <w:bottom w:val="nil"/>
-                <w:right w:val="nil"/>
-                <w:between w:val="nil"/>
-              </w:pBdr>
-              <w:rPr>
-                <w:b/>
-              </w:rPr>
-            </w:pPr>
-            <w:r>
-              <w:rPr>
-                <w:b/>
-              </w:rPr>
-              <w:lastRenderedPageBreak/>
-              <w:t xml:space="preserve">Simple Program  Flow  </w:t>
-            </w:r>
-          </w:p>
-        </w:tc>
-      </w:tr>
-    </w:tbl>
     <w:p>
       <w:pPr>
         <w:keepNext/>
@@ -8928,7 +8159,6 @@
           <w:sz w:val="22"/>
           <w:szCs w:val="22"/>
         </w:rPr>
-        <w:lastRenderedPageBreak/>
         <w:t>[items to be determined has this label]</w:t>
       </w:r>
     </w:p>
@@ -10209,7 +9439,7 @@
         <w:sz w:val="20"/>
         <w:szCs w:val="20"/>
       </w:rPr>
-      <w:t>16</w:t>
+      <w:t>14</w:t>
     </w:r>
     <w:r>
       <w:rPr>

</xml_diff>

<commit_message>
edit srs/uml and arrange src files
</commit_message>
<xml_diff>
--- a/srs/srs-department coordinator.docx
+++ b/srs/srs-department coordinator.docx
@@ -3934,8 +3934,19 @@
           <w:sz w:val="22"/>
           <w:szCs w:val="22"/>
         </w:rPr>
-        <w:t>Spring framework</w:t>
-      </w:r>
+        <w:t>JEE</w:t>
+      </w:r>
+      <w:r>
+        <w:rPr>
+          <w:rFonts w:ascii="Arial" w:eastAsia="Arial" w:hAnsi="Arial" w:cs="Arial"/>
+          <w:i/>
+          <w:sz w:val="22"/>
+          <w:szCs w:val="22"/>
+        </w:rPr>
+        <w:t xml:space="preserve"> </w:t>
+      </w:r>
+      <w:bookmarkStart w:id="80" w:name="_wzu0a4760qky" w:colFirst="0" w:colLast="0"/>
+      <w:bookmarkEnd w:id="80"/>
     </w:p>
     <w:p>
       <w:pPr>
@@ -3958,8 +3969,6 @@
           <w:szCs w:val="22"/>
         </w:rPr>
       </w:pPr>
-      <w:bookmarkStart w:id="80" w:name="_wzu0a4760qky" w:colFirst="0" w:colLast="0"/>
-      <w:bookmarkEnd w:id="80"/>
       <w:r>
         <w:rPr>
           <w:rFonts w:ascii="Arial" w:eastAsia="Arial" w:hAnsi="Arial" w:cs="Arial"/>
@@ -4717,44 +4726,6 @@
     </w:p>
     <w:p>
       <w:pPr>
-        <w:pBdr>
-          <w:top w:val="nil"/>
-          <w:left w:val="nil"/>
-          <w:bottom w:val="nil"/>
-          <w:right w:val="nil"/>
-          <w:between w:val="nil"/>
-        </w:pBdr>
-        <w:rPr>
-          <w:rFonts w:ascii="Arial" w:eastAsia="Arial" w:hAnsi="Arial" w:cs="Arial"/>
-          <w:i/>
-          <w:sz w:val="22"/>
-          <w:szCs w:val="22"/>
-        </w:rPr>
-      </w:pPr>
-      <w:bookmarkStart w:id="97" w:name="_wopvtpilqkx3" w:colFirst="0" w:colLast="0"/>
-      <w:bookmarkEnd w:id="97"/>
-      <w:r>
-        <w:rPr>
-          <w:rFonts w:ascii="Arial" w:eastAsia="Arial" w:hAnsi="Arial" w:cs="Arial"/>
-          <w:i/>
-          <w:sz w:val="22"/>
-          <w:szCs w:val="22"/>
-        </w:rPr>
-        <w:lastRenderedPageBreak/>
-        <w:t xml:space="preserve">student </w:t>
-      </w:r>
-      <w:r>
-        <w:rPr>
-          <w:rFonts w:ascii="Arial" w:eastAsia="Arial" w:hAnsi="Arial" w:cs="Arial"/>
-          <w:i/>
-          <w:sz w:val="22"/>
-          <w:szCs w:val="22"/>
-        </w:rPr>
-        <w:t>interface:</w:t>
-      </w:r>
-    </w:p>
-    <w:p>
-      <w:pPr>
         <w:numPr>
           <w:ilvl w:val="0"/>
           <w:numId w:val="15"/>
@@ -4774,7 +4745,9 @@
           <w:szCs w:val="22"/>
         </w:rPr>
       </w:pPr>
+      <w:bookmarkStart w:id="97" w:name="_wopvtpilqkx3" w:colFirst="0" w:colLast="0"/>
       <w:bookmarkStart w:id="98" w:name="_mmv7d4w2ojar" w:colFirst="0" w:colLast="0"/>
+      <w:bookmarkEnd w:id="97"/>
       <w:bookmarkEnd w:id="98"/>
       <w:r>
         <w:rPr>
@@ -4783,6 +4756,7 @@
           <w:sz w:val="22"/>
           <w:szCs w:val="22"/>
         </w:rPr>
+        <w:lastRenderedPageBreak/>
         <w:t xml:space="preserve">login page </w:t>
       </w:r>
     </w:p>
@@ -4929,38 +4903,268 @@
           <w:between w:val="nil"/>
         </w:pBdr>
         <w:rPr>
-          <w:rFonts w:ascii="Arial" w:eastAsia="Arial" w:hAnsi="Arial" w:cs="Arial"/>
-          <w:i/>
-          <w:sz w:val="22"/>
-          <w:szCs w:val="22"/>
+          <w:noProof/>
         </w:rPr>
       </w:pPr>
       <w:bookmarkStart w:id="101" w:name="_lef8csbs4gmg" w:colFirst="0" w:colLast="0"/>
       <w:bookmarkEnd w:id="101"/>
-      <w:r>
-        <w:rPr>
-          <w:rFonts w:ascii="Arial" w:eastAsia="Arial" w:hAnsi="Arial" w:cs="Arial"/>
-          <w:i/>
+    </w:p>
+    <w:p>
+      <w:pPr>
+        <w:pBdr>
+          <w:top w:val="nil"/>
+          <w:left w:val="nil"/>
+          <w:bottom w:val="nil"/>
+          <w:right w:val="nil"/>
+          <w:between w:val="nil"/>
+        </w:pBdr>
+        <w:jc w:val="center"/>
+        <w:rPr>
+          <w:rFonts w:ascii="Arial" w:eastAsia="Arial" w:hAnsi="Arial" w:cs="Arial"/>
+          <w:i/>
+          <w:sz w:val="22"/>
+          <w:szCs w:val="22"/>
+        </w:rPr>
+      </w:pPr>
+      <w:r>
+        <w:rPr>
           <w:noProof/>
-          <w:sz w:val="22"/>
-          <w:szCs w:val="22"/>
         </w:rPr>
         <w:drawing>
-          <wp:inline distT="114300" distB="114300" distL="114300" distR="114300">
-            <wp:extent cx="5943600" cy="3581400"/>
+          <wp:inline distT="0" distB="0" distL="0" distR="0" wp14:anchorId="724C005C" wp14:editId="59A04125">
+            <wp:extent cx="4572000" cy="2095500"/>
             <wp:effectExtent l="0" t="0" r="0" b="0"/>
-            <wp:docPr id="1" name="image6.png"/>
-            <wp:cNvGraphicFramePr/>
+            <wp:docPr id="1" name="Picture 1"/>
+            <wp:cNvGraphicFramePr>
+              <a:graphicFrameLocks xmlns:a="http://schemas.openxmlformats.org/drawingml/2006/main" noChangeAspect="1"/>
+            </wp:cNvGraphicFramePr>
             <a:graphic xmlns:a="http://schemas.openxmlformats.org/drawingml/2006/main">
               <a:graphicData uri="http://schemas.openxmlformats.org/drawingml/2006/picture">
                 <pic:pic xmlns:pic="http://schemas.openxmlformats.org/drawingml/2006/picture">
                   <pic:nvPicPr>
-                    <pic:cNvPr id="0" name="image6.png"/>
-                    <pic:cNvPicPr preferRelativeResize="0"/>
+                    <pic:cNvPr id="1" name=""/>
+                    <pic:cNvPicPr/>
+                  </pic:nvPicPr>
+                  <pic:blipFill rotWithShape="1">
+                    <a:blip r:embed="rId9"/>
+                    <a:srcRect l="9167" t="14228" r="10833" b="20553"/>
+                    <a:stretch/>
+                  </pic:blipFill>
+                  <pic:spPr bwMode="auto">
+                    <a:xfrm>
+                      <a:off x="0" y="0"/>
+                      <a:ext cx="4572000" cy="2095500"/>
+                    </a:xfrm>
+                    <a:prstGeom prst="rect">
+                      <a:avLst/>
+                    </a:prstGeom>
+                    <a:ln>
+                      <a:noFill/>
+                    </a:ln>
+                    <a:extLst>
+                      <a:ext uri="{53640926-AAD7-44D8-BBD7-CCE9431645EC}">
+                        <a14:shadowObscured xmlns:a14="http://schemas.microsoft.com/office/drawing/2010/main"/>
+                      </a:ext>
+                    </a:extLst>
+                  </pic:spPr>
+                </pic:pic>
+              </a:graphicData>
+            </a:graphic>
+          </wp:inline>
+        </w:drawing>
+      </w:r>
+    </w:p>
+    <w:p>
+      <w:pPr>
+        <w:pBdr>
+          <w:top w:val="nil"/>
+          <w:left w:val="nil"/>
+          <w:bottom w:val="nil"/>
+          <w:right w:val="nil"/>
+          <w:between w:val="nil"/>
+        </w:pBdr>
+        <w:ind w:left="720"/>
+        <w:rPr>
+          <w:rFonts w:ascii="Arial" w:eastAsia="Arial" w:hAnsi="Arial" w:cs="Arial"/>
+          <w:i/>
+          <w:sz w:val="22"/>
+          <w:szCs w:val="22"/>
+        </w:rPr>
+      </w:pPr>
+      <w:bookmarkStart w:id="102" w:name="_r4p0w7ag3eab" w:colFirst="0" w:colLast="0"/>
+      <w:bookmarkEnd w:id="102"/>
+    </w:p>
+    <w:p>
+      <w:pPr>
+        <w:pStyle w:val="ListParagraph"/>
+        <w:numPr>
+          <w:ilvl w:val="0"/>
+          <w:numId w:val="8"/>
+        </w:numPr>
+        <w:pBdr>
+          <w:top w:val="nil"/>
+          <w:left w:val="nil"/>
+          <w:bottom w:val="nil"/>
+          <w:right w:val="nil"/>
+          <w:between w:val="nil"/>
+        </w:pBdr>
+        <w:rPr>
+          <w:rFonts w:ascii="Arial" w:eastAsia="Arial" w:hAnsi="Arial" w:cs="Arial"/>
+          <w:b/>
+          <w:bCs/>
+          <w:i/>
+          <w:sz w:val="22"/>
+          <w:szCs w:val="22"/>
+        </w:rPr>
+      </w:pPr>
+      <w:bookmarkStart w:id="103" w:name="_mdws1dhs4ehx" w:colFirst="0" w:colLast="0"/>
+      <w:bookmarkEnd w:id="103"/>
+      <w:r>
+        <w:rPr>
+          <w:rFonts w:ascii="Arial" w:eastAsia="Arial" w:hAnsi="Arial" w:cs="Arial"/>
+          <w:b/>
+          <w:bCs/>
+          <w:i/>
+          <w:sz w:val="22"/>
+          <w:szCs w:val="22"/>
+        </w:rPr>
+        <w:t xml:space="preserve">student </w:t>
+      </w:r>
+      <w:r>
+        <w:rPr>
+          <w:rFonts w:ascii="Arial" w:eastAsia="Arial" w:hAnsi="Arial" w:cs="Arial"/>
+          <w:b/>
+          <w:bCs/>
+          <w:i/>
+          <w:sz w:val="22"/>
+          <w:szCs w:val="22"/>
+        </w:rPr>
+        <w:t>interface</w:t>
+      </w:r>
+    </w:p>
+    <w:p>
+      <w:pPr>
+        <w:numPr>
+          <w:ilvl w:val="1"/>
+          <w:numId w:val="8"/>
+        </w:numPr>
+        <w:pBdr>
+          <w:top w:val="nil"/>
+          <w:left w:val="nil"/>
+          <w:bottom w:val="nil"/>
+          <w:right w:val="nil"/>
+          <w:between w:val="nil"/>
+        </w:pBdr>
+        <w:contextualSpacing/>
+        <w:rPr>
+          <w:rFonts w:ascii="Arial" w:eastAsia="Arial" w:hAnsi="Arial" w:cs="Arial"/>
+          <w:i/>
+          <w:sz w:val="22"/>
+          <w:szCs w:val="22"/>
+        </w:rPr>
+      </w:pPr>
+      <w:r>
+        <w:rPr>
+          <w:rFonts w:ascii="Arial" w:eastAsia="Arial" w:hAnsi="Arial" w:cs="Arial"/>
+          <w:i/>
+          <w:sz w:val="22"/>
+          <w:szCs w:val="22"/>
+        </w:rPr>
+        <w:t>data reviewing</w:t>
+      </w:r>
+    </w:p>
+    <w:p>
+      <w:pPr>
+        <w:numPr>
+          <w:ilvl w:val="2"/>
+          <w:numId w:val="8"/>
+        </w:numPr>
+        <w:pBdr>
+          <w:top w:val="nil"/>
+          <w:left w:val="nil"/>
+          <w:bottom w:val="nil"/>
+          <w:right w:val="nil"/>
+          <w:between w:val="nil"/>
+        </w:pBdr>
+        <w:contextualSpacing/>
+        <w:rPr>
+          <w:rFonts w:ascii="Arial" w:eastAsia="Arial" w:hAnsi="Arial" w:cs="Arial"/>
+          <w:i/>
+          <w:sz w:val="22"/>
+          <w:szCs w:val="22"/>
+        </w:rPr>
+      </w:pPr>
+      <w:bookmarkStart w:id="104" w:name="_jkzsrbw1muac" w:colFirst="0" w:colLast="0"/>
+      <w:bookmarkEnd w:id="104"/>
+      <w:r>
+        <w:rPr>
+          <w:rFonts w:ascii="Arial" w:eastAsia="Arial" w:hAnsi="Arial" w:cs="Arial"/>
+          <w:i/>
+          <w:sz w:val="22"/>
+          <w:szCs w:val="22"/>
+        </w:rPr>
+        <w:t>page containing student data saved in our database so he can review it and if there is any error he may refer to admin for edit with ability to send mail for admin from feedback page</w:t>
+      </w:r>
+    </w:p>
+    <w:p>
+      <w:pPr>
+        <w:pBdr>
+          <w:top w:val="nil"/>
+          <w:left w:val="nil"/>
+          <w:bottom w:val="nil"/>
+          <w:right w:val="nil"/>
+          <w:between w:val="nil"/>
+        </w:pBdr>
+        <w:ind w:left="720"/>
+        <w:rPr>
+          <w:rFonts w:ascii="Arial" w:eastAsia="Arial" w:hAnsi="Arial" w:cs="Arial"/>
+          <w:i/>
+          <w:sz w:val="22"/>
+          <w:szCs w:val="22"/>
+        </w:rPr>
+      </w:pPr>
+      <w:bookmarkStart w:id="105" w:name="_gv3oq62b31z1" w:colFirst="0" w:colLast="0"/>
+      <w:bookmarkEnd w:id="105"/>
+    </w:p>
+    <w:p>
+      <w:pPr>
+        <w:pBdr>
+          <w:top w:val="nil"/>
+          <w:left w:val="nil"/>
+          <w:bottom w:val="nil"/>
+          <w:right w:val="nil"/>
+          <w:between w:val="nil"/>
+        </w:pBdr>
+        <w:ind w:left="720"/>
+        <w:jc w:val="center"/>
+        <w:rPr>
+          <w:rFonts w:ascii="Arial" w:eastAsia="Arial" w:hAnsi="Arial" w:cs="Arial"/>
+          <w:i/>
+          <w:sz w:val="22"/>
+          <w:szCs w:val="22"/>
+        </w:rPr>
+      </w:pPr>
+      <w:r>
+        <w:rPr>
+          <w:noProof/>
+        </w:rPr>
+        <w:drawing>
+          <wp:inline distT="0" distB="0" distL="0" distR="0" wp14:anchorId="5D9C2EFF" wp14:editId="2E405D6C">
+            <wp:extent cx="5715000" cy="3213100"/>
+            <wp:effectExtent l="0" t="0" r="0" b="6350"/>
+            <wp:docPr id="4" name="Picture 4"/>
+            <wp:cNvGraphicFramePr>
+              <a:graphicFrameLocks xmlns:a="http://schemas.openxmlformats.org/drawingml/2006/main" noChangeAspect="1"/>
+            </wp:cNvGraphicFramePr>
+            <a:graphic xmlns:a="http://schemas.openxmlformats.org/drawingml/2006/main">
+              <a:graphicData uri="http://schemas.openxmlformats.org/drawingml/2006/picture">
+                <pic:pic xmlns:pic="http://schemas.openxmlformats.org/drawingml/2006/picture">
+                  <pic:nvPicPr>
+                    <pic:cNvPr id="1" name=""/>
+                    <pic:cNvPicPr/>
                   </pic:nvPicPr>
                   <pic:blipFill>
-                    <a:blip r:embed="rId9"/>
-                    <a:srcRect/>
+                    <a:blip r:embed="rId10"/>
                     <a:stretch>
                       <a:fillRect/>
                     </a:stretch>
@@ -4968,12 +5172,11 @@
                   <pic:spPr>
                     <a:xfrm>
                       <a:off x="0" y="0"/>
-                      <a:ext cx="5943600" cy="3581400"/>
+                      <a:ext cx="5715000" cy="3213100"/>
                     </a:xfrm>
                     <a:prstGeom prst="rect">
                       <a:avLst/>
                     </a:prstGeom>
-                    <a:ln/>
                   </pic:spPr>
                 </pic:pic>
               </a:graphicData>
@@ -4991,16 +5194,94 @@
           <w:right w:val="nil"/>
           <w:between w:val="nil"/>
         </w:pBdr>
+        <w:contextualSpacing/>
+        <w:rPr>
+          <w:rFonts w:ascii="Arial" w:eastAsia="Arial" w:hAnsi="Arial" w:cs="Arial"/>
+          <w:i/>
+          <w:sz w:val="22"/>
+          <w:szCs w:val="22"/>
+        </w:rPr>
+      </w:pPr>
+      <w:bookmarkStart w:id="106" w:name="_ujqb3bl4qn6w" w:colFirst="0" w:colLast="0"/>
+      <w:bookmarkStart w:id="107" w:name="_75qigwllx8sv" w:colFirst="0" w:colLast="0"/>
+      <w:bookmarkEnd w:id="106"/>
+      <w:bookmarkEnd w:id="107"/>
+    </w:p>
+    <w:p>
+      <w:pPr>
+        <w:pBdr>
+          <w:top w:val="nil"/>
+          <w:left w:val="nil"/>
+          <w:bottom w:val="nil"/>
+          <w:right w:val="nil"/>
+          <w:between w:val="nil"/>
+        </w:pBdr>
         <w:ind w:left="720"/>
-        <w:rPr>
-          <w:rFonts w:ascii="Arial" w:eastAsia="Arial" w:hAnsi="Arial" w:cs="Arial"/>
-          <w:i/>
-          <w:sz w:val="22"/>
-          <w:szCs w:val="22"/>
-        </w:rPr>
-      </w:pPr>
-      <w:bookmarkStart w:id="102" w:name="_r4p0w7ag3eab" w:colFirst="0" w:colLast="0"/>
-      <w:bookmarkEnd w:id="102"/>
+        <w:contextualSpacing/>
+        <w:rPr>
+          <w:rFonts w:ascii="Arial" w:eastAsia="Arial" w:hAnsi="Arial" w:cs="Arial"/>
+          <w:i/>
+          <w:sz w:val="22"/>
+          <w:szCs w:val="22"/>
+        </w:rPr>
+      </w:pPr>
+    </w:p>
+    <w:p>
+      <w:pPr>
+        <w:pBdr>
+          <w:top w:val="nil"/>
+          <w:left w:val="nil"/>
+          <w:bottom w:val="nil"/>
+          <w:right w:val="nil"/>
+          <w:between w:val="nil"/>
+        </w:pBdr>
+        <w:ind w:left="720"/>
+        <w:contextualSpacing/>
+        <w:rPr>
+          <w:rFonts w:ascii="Arial" w:eastAsia="Arial" w:hAnsi="Arial" w:cs="Arial"/>
+          <w:i/>
+          <w:sz w:val="22"/>
+          <w:szCs w:val="22"/>
+        </w:rPr>
+      </w:pPr>
+    </w:p>
+    <w:p>
+      <w:pPr>
+        <w:pBdr>
+          <w:top w:val="nil"/>
+          <w:left w:val="nil"/>
+          <w:bottom w:val="nil"/>
+          <w:right w:val="nil"/>
+          <w:between w:val="nil"/>
+        </w:pBdr>
+        <w:ind w:left="720"/>
+        <w:contextualSpacing/>
+        <w:rPr>
+          <w:rFonts w:ascii="Arial" w:eastAsia="Arial" w:hAnsi="Arial" w:cs="Arial"/>
+          <w:i/>
+          <w:sz w:val="22"/>
+          <w:szCs w:val="22"/>
+        </w:rPr>
+      </w:pPr>
+    </w:p>
+    <w:p>
+      <w:pPr>
+        <w:pBdr>
+          <w:top w:val="nil"/>
+          <w:left w:val="nil"/>
+          <w:bottom w:val="nil"/>
+          <w:right w:val="nil"/>
+          <w:between w:val="nil"/>
+        </w:pBdr>
+        <w:ind w:left="720"/>
+        <w:contextualSpacing/>
+        <w:rPr>
+          <w:rFonts w:ascii="Arial" w:eastAsia="Arial" w:hAnsi="Arial" w:cs="Arial"/>
+          <w:i/>
+          <w:sz w:val="22"/>
+          <w:szCs w:val="22"/>
+        </w:rPr>
+      </w:pPr>
     </w:p>
     <w:p>
       <w:pPr>
@@ -5023,16 +5304,15 @@
           <w:szCs w:val="22"/>
         </w:rPr>
       </w:pPr>
-      <w:bookmarkStart w:id="103" w:name="_mdws1dhs4ehx" w:colFirst="0" w:colLast="0"/>
-      <w:bookmarkEnd w:id="103"/>
-      <w:r>
-        <w:rPr>
-          <w:rFonts w:ascii="Arial" w:eastAsia="Arial" w:hAnsi="Arial" w:cs="Arial"/>
-          <w:i/>
-          <w:sz w:val="22"/>
-          <w:szCs w:val="22"/>
-        </w:rPr>
-        <w:t>data reviewing</w:t>
+      <w:r>
+        <w:rPr>
+          <w:rFonts w:ascii="Arial" w:eastAsia="Arial" w:hAnsi="Arial" w:cs="Arial"/>
+          <w:i/>
+          <w:sz w:val="22"/>
+          <w:szCs w:val="22"/>
+        </w:rPr>
+        <w:lastRenderedPageBreak/>
+        <w:t>feedback page</w:t>
       </w:r>
     </w:p>
     <w:p>
@@ -5056,138 +5336,6 @@
           <w:szCs w:val="22"/>
         </w:rPr>
       </w:pPr>
-      <w:bookmarkStart w:id="104" w:name="_jkzsrbw1muac" w:colFirst="0" w:colLast="0"/>
-      <w:bookmarkEnd w:id="104"/>
-      <w:r>
-        <w:rPr>
-          <w:rFonts w:ascii="Arial" w:eastAsia="Arial" w:hAnsi="Arial" w:cs="Arial"/>
-          <w:i/>
-          <w:sz w:val="22"/>
-          <w:szCs w:val="22"/>
-        </w:rPr>
-        <w:t>page containing student data saved in our database so he can review it and if there is any error he may refer to admin for edit with ability to send mail for admin from feedback page</w:t>
-      </w:r>
-    </w:p>
-    <w:p>
-      <w:pPr>
-        <w:pBdr>
-          <w:top w:val="nil"/>
-          <w:left w:val="nil"/>
-          <w:bottom w:val="nil"/>
-          <w:right w:val="nil"/>
-          <w:between w:val="nil"/>
-        </w:pBdr>
-        <w:ind w:left="720"/>
-        <w:rPr>
-          <w:rFonts w:ascii="Arial" w:eastAsia="Arial" w:hAnsi="Arial" w:cs="Arial"/>
-          <w:i/>
-          <w:sz w:val="22"/>
-          <w:szCs w:val="22"/>
-        </w:rPr>
-      </w:pPr>
-      <w:bookmarkStart w:id="105" w:name="_gv3oq62b31z1" w:colFirst="0" w:colLast="0"/>
-      <w:bookmarkEnd w:id="105"/>
-    </w:p>
-    <w:p>
-      <w:pPr>
-        <w:pBdr>
-          <w:top w:val="nil"/>
-          <w:left w:val="nil"/>
-          <w:bottom w:val="nil"/>
-          <w:right w:val="nil"/>
-          <w:between w:val="nil"/>
-        </w:pBdr>
-        <w:rPr>
-          <w:rFonts w:ascii="Arial" w:eastAsia="Arial" w:hAnsi="Arial" w:cs="Arial"/>
-          <w:i/>
-          <w:sz w:val="22"/>
-          <w:szCs w:val="22"/>
-        </w:rPr>
-      </w:pPr>
-      <w:bookmarkStart w:id="106" w:name="_ujqb3bl4qn6w" w:colFirst="0" w:colLast="0"/>
-      <w:bookmarkEnd w:id="106"/>
-      <w:r>
-        <w:rPr>
-          <w:rFonts w:ascii="Arial" w:eastAsia="Arial" w:hAnsi="Arial" w:cs="Arial"/>
-          <w:i/>
-          <w:sz w:val="22"/>
-          <w:szCs w:val="22"/>
-        </w:rPr>
-        <w:t xml:space="preserve">[photo of data reviewing </w:t>
-      </w:r>
-      <w:r>
-        <w:rPr>
-          <w:rFonts w:ascii="Arial" w:eastAsia="Arial" w:hAnsi="Arial" w:cs="Arial"/>
-          <w:i/>
-          <w:sz w:val="22"/>
-          <w:szCs w:val="22"/>
-        </w:rPr>
-        <w:t>page] [</w:t>
-      </w:r>
-      <w:r>
-        <w:rPr>
-          <w:rFonts w:ascii="Arial" w:eastAsia="Arial" w:hAnsi="Arial" w:cs="Arial"/>
-          <w:i/>
-          <w:sz w:val="22"/>
-          <w:szCs w:val="22"/>
-        </w:rPr>
-        <w:t>next version]</w:t>
-      </w:r>
-    </w:p>
-    <w:p>
-      <w:pPr>
-        <w:numPr>
-          <w:ilvl w:val="0"/>
-          <w:numId w:val="8"/>
-        </w:numPr>
-        <w:pBdr>
-          <w:top w:val="nil"/>
-          <w:left w:val="nil"/>
-          <w:bottom w:val="nil"/>
-          <w:right w:val="nil"/>
-          <w:between w:val="nil"/>
-        </w:pBdr>
-        <w:contextualSpacing/>
-        <w:rPr>
-          <w:rFonts w:ascii="Arial" w:eastAsia="Arial" w:hAnsi="Arial" w:cs="Arial"/>
-          <w:i/>
-          <w:sz w:val="22"/>
-          <w:szCs w:val="22"/>
-        </w:rPr>
-      </w:pPr>
-      <w:bookmarkStart w:id="107" w:name="_75qigwllx8sv" w:colFirst="0" w:colLast="0"/>
-      <w:bookmarkEnd w:id="107"/>
-      <w:r>
-        <w:rPr>
-          <w:rFonts w:ascii="Arial" w:eastAsia="Arial" w:hAnsi="Arial" w:cs="Arial"/>
-          <w:i/>
-          <w:sz w:val="22"/>
-          <w:szCs w:val="22"/>
-        </w:rPr>
-        <w:t>feedback page</w:t>
-      </w:r>
-    </w:p>
-    <w:p>
-      <w:pPr>
-        <w:numPr>
-          <w:ilvl w:val="1"/>
-          <w:numId w:val="8"/>
-        </w:numPr>
-        <w:pBdr>
-          <w:top w:val="nil"/>
-          <w:left w:val="nil"/>
-          <w:bottom w:val="nil"/>
-          <w:right w:val="nil"/>
-          <w:between w:val="nil"/>
-        </w:pBdr>
-        <w:contextualSpacing/>
-        <w:rPr>
-          <w:rFonts w:ascii="Arial" w:eastAsia="Arial" w:hAnsi="Arial" w:cs="Arial"/>
-          <w:i/>
-          <w:sz w:val="22"/>
-          <w:szCs w:val="22"/>
-        </w:rPr>
-      </w:pPr>
       <w:bookmarkStart w:id="108" w:name="_5l0c519u7rbl" w:colFirst="0" w:colLast="0"/>
       <w:bookmarkEnd w:id="108"/>
       <w:r>
@@ -5209,62 +5357,15 @@
           <w:right w:val="nil"/>
           <w:between w:val="nil"/>
         </w:pBdr>
-        <w:ind w:left="1440"/>
-        <w:rPr>
-          <w:rFonts w:ascii="Arial" w:eastAsia="Arial" w:hAnsi="Arial" w:cs="Arial"/>
-          <w:i/>
-          <w:sz w:val="22"/>
-          <w:szCs w:val="22"/>
+        <w:ind w:left="720"/>
+        <w:rPr>
+          <w:noProof/>
         </w:rPr>
       </w:pPr>
       <w:bookmarkStart w:id="109" w:name="_tuy2fv5bca4" w:colFirst="0" w:colLast="0"/>
+      <w:bookmarkStart w:id="110" w:name="_lh4mhd5blzl" w:colFirst="0" w:colLast="0"/>
       <w:bookmarkEnd w:id="109"/>
-    </w:p>
-    <w:p>
-      <w:pPr>
-        <w:pBdr>
-          <w:top w:val="nil"/>
-          <w:left w:val="nil"/>
-          <w:bottom w:val="nil"/>
-          <w:right w:val="nil"/>
-          <w:between w:val="nil"/>
-        </w:pBdr>
-        <w:rPr>
-          <w:rFonts w:ascii="Arial" w:eastAsia="Arial" w:hAnsi="Arial" w:cs="Arial"/>
-          <w:i/>
-          <w:sz w:val="22"/>
-          <w:szCs w:val="22"/>
-        </w:rPr>
-      </w:pPr>
-      <w:bookmarkStart w:id="110" w:name="_e2ikjo7lrpsu" w:colFirst="0" w:colLast="0"/>
       <w:bookmarkEnd w:id="110"/>
-      <w:r>
-        <w:rPr>
-          <w:rFonts w:ascii="Arial" w:eastAsia="Arial" w:hAnsi="Arial" w:cs="Arial"/>
-          <w:i/>
-          <w:sz w:val="22"/>
-          <w:szCs w:val="22"/>
-        </w:rPr>
-        <w:t xml:space="preserve">[photo of feedback </w:t>
-      </w:r>
-      <w:r>
-        <w:rPr>
-          <w:rFonts w:ascii="Arial" w:eastAsia="Arial" w:hAnsi="Arial" w:cs="Arial"/>
-          <w:i/>
-          <w:sz w:val="22"/>
-          <w:szCs w:val="22"/>
-        </w:rPr>
-        <w:t>page] [</w:t>
-      </w:r>
-      <w:r>
-        <w:rPr>
-          <w:rFonts w:ascii="Arial" w:eastAsia="Arial" w:hAnsi="Arial" w:cs="Arial"/>
-          <w:i/>
-          <w:sz w:val="22"/>
-          <w:szCs w:val="22"/>
-        </w:rPr>
-        <w:t>next version]</w:t>
-      </w:r>
     </w:p>
     <w:p>
       <w:pPr>
@@ -5283,8 +5384,53 @@
           <w:szCs w:val="22"/>
         </w:rPr>
       </w:pPr>
-      <w:bookmarkStart w:id="111" w:name="_lh4mhd5blzl" w:colFirst="0" w:colLast="0"/>
-      <w:bookmarkEnd w:id="111"/>
+      <w:r>
+        <w:rPr>
+          <w:noProof/>
+        </w:rPr>
+        <w:drawing>
+          <wp:inline distT="0" distB="0" distL="0" distR="0" wp14:anchorId="708A6D91" wp14:editId="4EC6D3C0">
+            <wp:extent cx="5105400" cy="1317625"/>
+            <wp:effectExtent l="0" t="0" r="0" b="0"/>
+            <wp:docPr id="5" name="Picture 5"/>
+            <wp:cNvGraphicFramePr>
+              <a:graphicFrameLocks xmlns:a="http://schemas.openxmlformats.org/drawingml/2006/main" noChangeAspect="1"/>
+            </wp:cNvGraphicFramePr>
+            <a:graphic xmlns:a="http://schemas.openxmlformats.org/drawingml/2006/main">
+              <a:graphicData uri="http://schemas.openxmlformats.org/drawingml/2006/picture">
+                <pic:pic xmlns:pic="http://schemas.openxmlformats.org/drawingml/2006/picture">
+                  <pic:nvPicPr>
+                    <pic:cNvPr id="1" name=""/>
+                    <pic:cNvPicPr/>
+                  </pic:nvPicPr>
+                  <pic:blipFill rotWithShape="1">
+                    <a:blip r:embed="rId11"/>
+                    <a:srcRect l="8834" t="58992" r="1834" b="1"/>
+                    <a:stretch/>
+                  </pic:blipFill>
+                  <pic:spPr bwMode="auto">
+                    <a:xfrm>
+                      <a:off x="0" y="0"/>
+                      <a:ext cx="5105400" cy="1317625"/>
+                    </a:xfrm>
+                    <a:prstGeom prst="rect">
+                      <a:avLst/>
+                    </a:prstGeom>
+                    <a:ln>
+                      <a:noFill/>
+                    </a:ln>
+                    <a:extLst>
+                      <a:ext uri="{53640926-AAD7-44D8-BBD7-CCE9431645EC}">
+                        <a14:shadowObscured xmlns:a14="http://schemas.microsoft.com/office/drawing/2010/main"/>
+                      </a:ext>
+                    </a:extLst>
+                  </pic:spPr>
+                </pic:pic>
+              </a:graphicData>
+            </a:graphic>
+          </wp:inline>
+        </w:drawing>
+      </w:r>
       <w:r>
         <w:br w:type="page"/>
       </w:r>
@@ -5302,6 +5448,7 @@
           <w:right w:val="nil"/>
           <w:between w:val="nil"/>
         </w:pBdr>
+        <w:ind w:left="1080"/>
         <w:contextualSpacing/>
         <w:rPr>
           <w:rFonts w:ascii="Arial" w:eastAsia="Arial" w:hAnsi="Arial" w:cs="Arial"/>
@@ -5310,8 +5457,8 @@
           <w:szCs w:val="22"/>
         </w:rPr>
       </w:pPr>
-      <w:bookmarkStart w:id="112" w:name="_53184dnweg27" w:colFirst="0" w:colLast="0"/>
-      <w:bookmarkEnd w:id="112"/>
+      <w:bookmarkStart w:id="111" w:name="_53184dnweg27" w:colFirst="0" w:colLast="0"/>
+      <w:bookmarkEnd w:id="111"/>
       <w:r>
         <w:rPr>
           <w:rFonts w:ascii="Arial" w:eastAsia="Arial" w:hAnsi="Arial" w:cs="Arial"/>
@@ -5345,6 +5492,7 @@
           <w:right w:val="nil"/>
           <w:between w:val="nil"/>
         </w:pBdr>
+        <w:ind w:left="1800"/>
         <w:contextualSpacing/>
         <w:rPr>
           <w:rFonts w:ascii="Arial" w:eastAsia="Arial" w:hAnsi="Arial" w:cs="Arial"/>
@@ -5353,8 +5501,8 @@
           <w:szCs w:val="22"/>
         </w:rPr>
       </w:pPr>
-      <w:bookmarkStart w:id="113" w:name="_lqmpzvi0txnv" w:colFirst="0" w:colLast="0"/>
-      <w:bookmarkEnd w:id="113"/>
+      <w:bookmarkStart w:id="112" w:name="_lqmpzvi0txnv" w:colFirst="0" w:colLast="0"/>
+      <w:bookmarkEnd w:id="112"/>
       <w:r>
         <w:rPr>
           <w:rFonts w:ascii="Arial" w:eastAsia="Arial" w:hAnsi="Arial" w:cs="Arial"/>
@@ -5378,6 +5526,7 @@
           <w:right w:val="nil"/>
           <w:between w:val="nil"/>
         </w:pBdr>
+        <w:ind w:left="2520"/>
         <w:contextualSpacing/>
         <w:rPr>
           <w:rFonts w:ascii="Arial" w:eastAsia="Arial" w:hAnsi="Arial" w:cs="Arial"/>
@@ -5386,8 +5535,8 @@
           <w:szCs w:val="22"/>
         </w:rPr>
       </w:pPr>
-      <w:bookmarkStart w:id="114" w:name="_okw60392pr1v" w:colFirst="0" w:colLast="0"/>
-      <w:bookmarkEnd w:id="114"/>
+      <w:bookmarkStart w:id="113" w:name="_okw60392pr1v" w:colFirst="0" w:colLast="0"/>
+      <w:bookmarkEnd w:id="113"/>
       <w:r>
         <w:rPr>
           <w:rFonts w:ascii="Arial" w:eastAsia="Arial" w:hAnsi="Arial" w:cs="Arial"/>
@@ -5411,6 +5560,7 @@
           <w:right w:val="nil"/>
           <w:between w:val="nil"/>
         </w:pBdr>
+        <w:ind w:left="2520"/>
         <w:contextualSpacing/>
         <w:rPr>
           <w:rFonts w:ascii="Arial" w:eastAsia="Arial" w:hAnsi="Arial" w:cs="Arial"/>
@@ -5419,80 +5569,313 @@
           <w:szCs w:val="22"/>
         </w:rPr>
       </w:pPr>
-      <w:bookmarkStart w:id="115" w:name="_dii2ssax6aer" w:colFirst="0" w:colLast="0"/>
+      <w:bookmarkStart w:id="114" w:name="_dii2ssax6aer" w:colFirst="0" w:colLast="0"/>
+      <w:bookmarkEnd w:id="114"/>
+      <w:r>
+        <w:rPr>
+          <w:rFonts w:ascii="Arial" w:eastAsia="Arial" w:hAnsi="Arial" w:cs="Arial"/>
+          <w:i/>
+          <w:sz w:val="22"/>
+          <w:szCs w:val="22"/>
+        </w:rPr>
+        <w:t xml:space="preserve">editable order list of his wishes with sorting buttons  </w:t>
+      </w:r>
+    </w:p>
+    <w:p>
+      <w:pPr>
+        <w:pBdr>
+          <w:top w:val="nil"/>
+          <w:left w:val="nil"/>
+          <w:bottom w:val="nil"/>
+          <w:right w:val="nil"/>
+          <w:between w:val="nil"/>
+        </w:pBdr>
+        <w:rPr>
+          <w:rFonts w:ascii="Arial" w:eastAsia="Arial" w:hAnsi="Arial" w:cs="Arial"/>
+          <w:i/>
+          <w:sz w:val="22"/>
+          <w:szCs w:val="22"/>
+        </w:rPr>
+      </w:pPr>
+      <w:bookmarkStart w:id="115" w:name="_x999vlg0f29v" w:colFirst="0" w:colLast="0"/>
+      <w:bookmarkStart w:id="116" w:name="_qw4aqw668ex1" w:colFirst="0" w:colLast="0"/>
+      <w:bookmarkStart w:id="117" w:name="_ciy41zkq447f" w:colFirst="0" w:colLast="0"/>
+      <w:bookmarkStart w:id="118" w:name="_yvofxu60mu9z" w:colFirst="0" w:colLast="0"/>
       <w:bookmarkEnd w:id="115"/>
-      <w:r>
-        <w:rPr>
-          <w:rFonts w:ascii="Arial" w:eastAsia="Arial" w:hAnsi="Arial" w:cs="Arial"/>
-          <w:i/>
-          <w:sz w:val="22"/>
-          <w:szCs w:val="22"/>
-        </w:rPr>
-        <w:t xml:space="preserve">editable order list of his wishes with sorting buttons  </w:t>
-      </w:r>
-    </w:p>
-    <w:p>
-      <w:pPr>
-        <w:pBdr>
-          <w:top w:val="nil"/>
-          <w:left w:val="nil"/>
-          <w:bottom w:val="nil"/>
-          <w:right w:val="nil"/>
-          <w:between w:val="nil"/>
-        </w:pBdr>
-        <w:ind w:left="2160"/>
-        <w:rPr>
-          <w:rFonts w:ascii="Arial" w:eastAsia="Arial" w:hAnsi="Arial" w:cs="Arial"/>
-          <w:i/>
-          <w:sz w:val="22"/>
-          <w:szCs w:val="22"/>
-        </w:rPr>
-      </w:pPr>
-      <w:bookmarkStart w:id="116" w:name="_x999vlg0f29v" w:colFirst="0" w:colLast="0"/>
       <w:bookmarkEnd w:id="116"/>
-    </w:p>
-    <w:p>
-      <w:pPr>
-        <w:pBdr>
-          <w:top w:val="nil"/>
-          <w:left w:val="nil"/>
-          <w:bottom w:val="nil"/>
-          <w:right w:val="nil"/>
-          <w:between w:val="nil"/>
-        </w:pBdr>
-        <w:rPr>
-          <w:rFonts w:ascii="Arial" w:eastAsia="Arial" w:hAnsi="Arial" w:cs="Arial"/>
-          <w:i/>
-          <w:sz w:val="22"/>
-          <w:szCs w:val="22"/>
-        </w:rPr>
-      </w:pPr>
-      <w:bookmarkStart w:id="117" w:name="_qw4aqw668ex1" w:colFirst="0" w:colLast="0"/>
       <w:bookmarkEnd w:id="117"/>
-      <w:r>
-        <w:rPr>
-          <w:rFonts w:ascii="Arial" w:eastAsia="Arial" w:hAnsi="Arial" w:cs="Arial"/>
-          <w:i/>
+      <w:bookmarkEnd w:id="118"/>
+    </w:p>
+    <w:p>
+      <w:pPr>
+        <w:pBdr>
+          <w:top w:val="nil"/>
+          <w:left w:val="nil"/>
+          <w:bottom w:val="nil"/>
+          <w:right w:val="nil"/>
+          <w:between w:val="nil"/>
+        </w:pBdr>
+        <w:rPr>
+          <w:rFonts w:ascii="Arial" w:eastAsia="Arial" w:hAnsi="Arial" w:cs="Arial"/>
+          <w:b/>
+          <w:bCs/>
+          <w:i/>
+          <w:sz w:val="22"/>
+          <w:szCs w:val="22"/>
+        </w:rPr>
+      </w:pPr>
+      <w:bookmarkStart w:id="119" w:name="_vjkj8c4m43f3" w:colFirst="0" w:colLast="0"/>
+      <w:bookmarkEnd w:id="119"/>
+      <w:r>
+        <w:rPr>
+          <w:rFonts w:ascii="Arial" w:eastAsia="Arial" w:hAnsi="Arial" w:cs="Arial"/>
+          <w:b/>
+          <w:bCs/>
+          <w:i/>
+          <w:sz w:val="22"/>
+          <w:szCs w:val="22"/>
+        </w:rPr>
+        <w:t xml:space="preserve">faculty admin </w:t>
+      </w:r>
+      <w:r>
+        <w:rPr>
+          <w:rFonts w:ascii="Arial" w:eastAsia="Arial" w:hAnsi="Arial" w:cs="Arial"/>
+          <w:b/>
+          <w:bCs/>
+          <w:i/>
+          <w:sz w:val="22"/>
+          <w:szCs w:val="22"/>
+        </w:rPr>
+        <w:t>interface:</w:t>
+      </w:r>
+      <w:bookmarkStart w:id="120" w:name="_axejdd1y5hd3" w:colFirst="0" w:colLast="0"/>
+      <w:bookmarkStart w:id="121" w:name="_9cmy5smz1fy4" w:colFirst="0" w:colLast="0"/>
+      <w:bookmarkEnd w:id="120"/>
+      <w:bookmarkEnd w:id="121"/>
+    </w:p>
+    <w:p>
+      <w:pPr>
+        <w:numPr>
+          <w:ilvl w:val="0"/>
+          <w:numId w:val="5"/>
+        </w:numPr>
+        <w:pBdr>
+          <w:top w:val="nil"/>
+          <w:left w:val="nil"/>
+          <w:bottom w:val="nil"/>
+          <w:right w:val="nil"/>
+          <w:between w:val="nil"/>
+        </w:pBdr>
+        <w:contextualSpacing/>
+        <w:rPr>
+          <w:rFonts w:ascii="Arial" w:eastAsia="Arial" w:hAnsi="Arial" w:cs="Arial"/>
+          <w:i/>
+          <w:sz w:val="22"/>
+          <w:szCs w:val="22"/>
+        </w:rPr>
+      </w:pPr>
+      <w:bookmarkStart w:id="122" w:name="_k03gy63c70ot" w:colFirst="0" w:colLast="0"/>
+      <w:bookmarkEnd w:id="122"/>
+      <w:r>
+        <w:rPr>
+          <w:rFonts w:ascii="Arial" w:eastAsia="Arial" w:hAnsi="Arial" w:cs="Arial"/>
+          <w:i/>
+          <w:sz w:val="22"/>
+          <w:szCs w:val="22"/>
+        </w:rPr>
+        <w:t xml:space="preserve">home </w:t>
+      </w:r>
+      <w:r>
+        <w:rPr>
+          <w:rFonts w:ascii="Arial" w:eastAsia="Arial" w:hAnsi="Arial" w:cs="Arial"/>
+          <w:i/>
+          <w:sz w:val="22"/>
+          <w:szCs w:val="22"/>
+        </w:rPr>
+        <w:t>page:</w:t>
+      </w:r>
+    </w:p>
+    <w:p>
+      <w:pPr>
+        <w:numPr>
+          <w:ilvl w:val="1"/>
+          <w:numId w:val="5"/>
+        </w:numPr>
+        <w:pBdr>
+          <w:top w:val="nil"/>
+          <w:left w:val="nil"/>
+          <w:bottom w:val="nil"/>
+          <w:right w:val="nil"/>
+          <w:between w:val="nil"/>
+        </w:pBdr>
+        <w:contextualSpacing/>
+        <w:rPr>
+          <w:rFonts w:ascii="Arial" w:eastAsia="Arial" w:hAnsi="Arial" w:cs="Arial"/>
+          <w:i/>
+          <w:sz w:val="22"/>
+          <w:szCs w:val="22"/>
+        </w:rPr>
+      </w:pPr>
+      <w:bookmarkStart w:id="123" w:name="_1ykkx5tbkya7" w:colFirst="0" w:colLast="0"/>
+      <w:bookmarkEnd w:id="123"/>
+      <w:r>
+        <w:rPr>
+          <w:rFonts w:ascii="Arial" w:eastAsia="Arial" w:hAnsi="Arial" w:cs="Arial"/>
+          <w:i/>
+          <w:sz w:val="22"/>
+          <w:szCs w:val="22"/>
+        </w:rPr>
+        <w:t xml:space="preserve">has side </w:t>
+      </w:r>
+      <w:r>
+        <w:rPr>
+          <w:rFonts w:ascii="Arial" w:eastAsia="Arial" w:hAnsi="Arial" w:cs="Arial"/>
+          <w:i/>
+          <w:sz w:val="22"/>
+          <w:szCs w:val="22"/>
+        </w:rPr>
+        <w:t>navigation</w:t>
+      </w:r>
+      <w:r>
+        <w:rPr>
+          <w:rFonts w:ascii="Arial" w:eastAsia="Arial" w:hAnsi="Arial" w:cs="Arial"/>
+          <w:i/>
+          <w:sz w:val="22"/>
+          <w:szCs w:val="22"/>
+        </w:rPr>
+        <w:t xml:space="preserve"> linked to tools he can set</w:t>
+      </w:r>
+    </w:p>
+    <w:p>
+      <w:pPr>
+        <w:numPr>
+          <w:ilvl w:val="0"/>
+          <w:numId w:val="17"/>
+        </w:numPr>
+        <w:pBdr>
+          <w:top w:val="nil"/>
+          <w:left w:val="nil"/>
+          <w:bottom w:val="nil"/>
+          <w:right w:val="nil"/>
+          <w:between w:val="nil"/>
+        </w:pBdr>
+        <w:contextualSpacing/>
+        <w:rPr>
+          <w:rFonts w:ascii="Arial" w:eastAsia="Arial" w:hAnsi="Arial" w:cs="Arial"/>
+          <w:i/>
+          <w:sz w:val="22"/>
+          <w:szCs w:val="22"/>
+        </w:rPr>
+      </w:pPr>
+      <w:bookmarkStart w:id="124" w:name="_4dwa7zjbjhvi" w:colFirst="0" w:colLast="0"/>
+      <w:bookmarkStart w:id="125" w:name="_7jbb5ltrixop" w:colFirst="0" w:colLast="0"/>
+      <w:bookmarkEnd w:id="124"/>
+      <w:bookmarkEnd w:id="125"/>
+      <w:r>
+        <w:rPr>
+          <w:rFonts w:ascii="Arial" w:eastAsia="Arial" w:hAnsi="Arial" w:cs="Arial"/>
+          <w:i/>
+          <w:sz w:val="22"/>
+          <w:szCs w:val="22"/>
+        </w:rPr>
+        <w:t>date setting page</w:t>
+      </w:r>
+    </w:p>
+    <w:p>
+      <w:pPr>
+        <w:numPr>
+          <w:ilvl w:val="1"/>
+          <w:numId w:val="17"/>
+        </w:numPr>
+        <w:pBdr>
+          <w:top w:val="nil"/>
+          <w:left w:val="nil"/>
+          <w:bottom w:val="nil"/>
+          <w:right w:val="nil"/>
+          <w:between w:val="nil"/>
+        </w:pBdr>
+        <w:contextualSpacing/>
+        <w:rPr>
+          <w:rFonts w:ascii="Arial" w:eastAsia="Arial" w:hAnsi="Arial" w:cs="Arial"/>
+          <w:i/>
+          <w:sz w:val="22"/>
+          <w:szCs w:val="22"/>
+        </w:rPr>
+      </w:pPr>
+      <w:bookmarkStart w:id="126" w:name="_sx0mbjoaz3bw" w:colFirst="0" w:colLast="0"/>
+      <w:bookmarkEnd w:id="126"/>
+      <w:r>
+        <w:rPr>
+          <w:rFonts w:ascii="Arial" w:eastAsia="Arial" w:hAnsi="Arial" w:cs="Arial"/>
+          <w:i/>
+          <w:sz w:val="22"/>
+          <w:szCs w:val="22"/>
+        </w:rPr>
+        <w:t>setting the start and end of date for student to choose departments</w:t>
+      </w:r>
+    </w:p>
+    <w:p>
+      <w:pPr>
+        <w:pBdr>
+          <w:top w:val="nil"/>
+          <w:left w:val="nil"/>
+          <w:bottom w:val="nil"/>
+          <w:right w:val="nil"/>
+          <w:between w:val="nil"/>
+        </w:pBdr>
+        <w:rPr>
+          <w:rFonts w:ascii="Arial" w:eastAsia="Arial" w:hAnsi="Arial" w:cs="Arial" w:hint="cs"/>
+          <w:i/>
+          <w:sz w:val="22"/>
+          <w:szCs w:val="22"/>
+          <w:rtl/>
+          <w:lang w:bidi="ar-BH"/>
+        </w:rPr>
+      </w:pPr>
+      <w:bookmarkStart w:id="127" w:name="_1vtkq4g83deg" w:colFirst="0" w:colLast="0"/>
+      <w:bookmarkEnd w:id="127"/>
+    </w:p>
+    <w:p>
+      <w:pPr>
+        <w:pBdr>
+          <w:top w:val="nil"/>
+          <w:left w:val="nil"/>
+          <w:bottom w:val="nil"/>
+          <w:right w:val="nil"/>
+          <w:between w:val="nil"/>
+        </w:pBdr>
+        <w:ind w:left="360"/>
+        <w:jc w:val="both"/>
+        <w:rPr>
+          <w:rFonts w:ascii="Arial" w:eastAsia="Arial" w:hAnsi="Arial" w:cs="Arial"/>
+          <w:i/>
+          <w:sz w:val="22"/>
+          <w:szCs w:val="22"/>
+        </w:rPr>
+      </w:pPr>
+      <w:bookmarkStart w:id="128" w:name="_zfblvnmuamc4" w:colFirst="0" w:colLast="0"/>
+      <w:bookmarkEnd w:id="128"/>
+      <w:r>
+        <w:rPr>
           <w:noProof/>
-          <w:sz w:val="22"/>
-          <w:szCs w:val="22"/>
         </w:rPr>
         <w:drawing>
-          <wp:inline distT="114300" distB="114300" distL="114300" distR="114300">
-            <wp:extent cx="5943600" cy="2806700"/>
-            <wp:effectExtent l="0" t="0" r="0" b="0"/>
-            <wp:docPr id="10" name="image8.png"/>
-            <wp:cNvGraphicFramePr/>
+          <wp:inline distT="0" distB="0" distL="0" distR="0" wp14:anchorId="2325EA21" wp14:editId="4EA31310">
+            <wp:extent cx="5715000" cy="3213100"/>
+            <wp:effectExtent l="0" t="0" r="0" b="6350"/>
+            <wp:docPr id="14" name="Picture 14"/>
+            <wp:cNvGraphicFramePr>
+              <a:graphicFrameLocks xmlns:a="http://schemas.openxmlformats.org/drawingml/2006/main" noChangeAspect="1"/>
+            </wp:cNvGraphicFramePr>
             <a:graphic xmlns:a="http://schemas.openxmlformats.org/drawingml/2006/main">
               <a:graphicData uri="http://schemas.openxmlformats.org/drawingml/2006/picture">
                 <pic:pic xmlns:pic="http://schemas.openxmlformats.org/drawingml/2006/picture">
                   <pic:nvPicPr>
-                    <pic:cNvPr id="0" name="image8.png"/>
-                    <pic:cNvPicPr preferRelativeResize="0"/>
+                    <pic:cNvPr id="1" name=""/>
+                    <pic:cNvPicPr/>
                   </pic:nvPicPr>
                   <pic:blipFill>
-                    <a:blip r:embed="rId10"/>
-                    <a:srcRect/>
+                    <a:blip r:embed="rId12"/>
                     <a:stretch>
                       <a:fillRect/>
                     </a:stretch>
@@ -5500,12 +5883,11 @@
                   <pic:spPr>
                     <a:xfrm>
                       <a:off x="0" y="0"/>
-                      <a:ext cx="5943600" cy="2806700"/>
+                      <a:ext cx="5715000" cy="3213100"/>
                     </a:xfrm>
                     <a:prstGeom prst="rect">
                       <a:avLst/>
                     </a:prstGeom>
-                    <a:ln/>
                   </pic:spPr>
                 </pic:pic>
               </a:graphicData>
@@ -5516,582 +5898,6 @@
     </w:p>
     <w:p>
       <w:pPr>
-        <w:pBdr>
-          <w:top w:val="nil"/>
-          <w:left w:val="nil"/>
-          <w:bottom w:val="nil"/>
-          <w:right w:val="nil"/>
-          <w:between w:val="nil"/>
-        </w:pBdr>
-        <w:ind w:left="720"/>
-        <w:rPr>
-          <w:rFonts w:ascii="Arial" w:eastAsia="Arial" w:hAnsi="Arial" w:cs="Arial"/>
-          <w:i/>
-          <w:sz w:val="22"/>
-          <w:szCs w:val="22"/>
-        </w:rPr>
-      </w:pPr>
-      <w:bookmarkStart w:id="118" w:name="_ciy41zkq447f" w:colFirst="0" w:colLast="0"/>
-      <w:bookmarkEnd w:id="118"/>
-    </w:p>
-    <w:p>
-      <w:pPr>
-        <w:numPr>
-          <w:ilvl w:val="0"/>
-          <w:numId w:val="16"/>
-        </w:numPr>
-        <w:pBdr>
-          <w:top w:val="nil"/>
-          <w:left w:val="nil"/>
-          <w:bottom w:val="nil"/>
-          <w:right w:val="nil"/>
-          <w:between w:val="nil"/>
-        </w:pBdr>
-        <w:contextualSpacing/>
-        <w:rPr>
-          <w:rFonts w:ascii="Arial" w:eastAsia="Arial" w:hAnsi="Arial" w:cs="Arial"/>
-          <w:i/>
-          <w:sz w:val="22"/>
-          <w:szCs w:val="22"/>
-        </w:rPr>
-      </w:pPr>
-      <w:bookmarkStart w:id="119" w:name="_jp3vp6oepv8" w:colFirst="0" w:colLast="0"/>
-      <w:bookmarkEnd w:id="119"/>
-      <w:r>
-        <w:rPr>
-          <w:rFonts w:ascii="Arial" w:eastAsia="Arial" w:hAnsi="Arial" w:cs="Arial"/>
-          <w:i/>
-          <w:sz w:val="22"/>
-          <w:szCs w:val="22"/>
-        </w:rPr>
-        <w:t>final page [to be determined]</w:t>
-      </w:r>
-    </w:p>
-    <w:p>
-      <w:pPr>
-        <w:pBdr>
-          <w:top w:val="nil"/>
-          <w:left w:val="nil"/>
-          <w:bottom w:val="nil"/>
-          <w:right w:val="nil"/>
-          <w:between w:val="nil"/>
-        </w:pBdr>
-        <w:ind w:left="720"/>
-        <w:rPr>
-          <w:rFonts w:ascii="Arial" w:eastAsia="Arial" w:hAnsi="Arial" w:cs="Arial"/>
-          <w:i/>
-          <w:sz w:val="22"/>
-          <w:szCs w:val="22"/>
-        </w:rPr>
-      </w:pPr>
-      <w:bookmarkStart w:id="120" w:name="_yvofxu60mu9z" w:colFirst="0" w:colLast="0"/>
-      <w:bookmarkEnd w:id="120"/>
-    </w:p>
-    <w:p>
-      <w:pPr>
-        <w:pBdr>
-          <w:top w:val="nil"/>
-          <w:left w:val="nil"/>
-          <w:bottom w:val="nil"/>
-          <w:right w:val="nil"/>
-          <w:between w:val="nil"/>
-        </w:pBdr>
-        <w:rPr>
-          <w:rFonts w:ascii="Arial" w:eastAsia="Arial" w:hAnsi="Arial" w:cs="Arial"/>
-          <w:i/>
-          <w:sz w:val="22"/>
-          <w:szCs w:val="22"/>
-        </w:rPr>
-      </w:pPr>
-      <w:bookmarkStart w:id="121" w:name="_vjkj8c4m43f3" w:colFirst="0" w:colLast="0"/>
-      <w:bookmarkEnd w:id="121"/>
-      <w:r>
-        <w:rPr>
-          <w:rFonts w:ascii="Arial" w:eastAsia="Arial" w:hAnsi="Arial" w:cs="Arial"/>
-          <w:i/>
-          <w:sz w:val="22"/>
-          <w:szCs w:val="22"/>
-        </w:rPr>
-        <w:t xml:space="preserve">faculty admin </w:t>
-      </w:r>
-      <w:r>
-        <w:rPr>
-          <w:rFonts w:ascii="Arial" w:eastAsia="Arial" w:hAnsi="Arial" w:cs="Arial"/>
-          <w:i/>
-          <w:sz w:val="22"/>
-          <w:szCs w:val="22"/>
-        </w:rPr>
-        <w:t>interface:</w:t>
-      </w:r>
-    </w:p>
-    <w:p>
-      <w:pPr>
-        <w:numPr>
-          <w:ilvl w:val="0"/>
-          <w:numId w:val="5"/>
-        </w:numPr>
-        <w:pBdr>
-          <w:top w:val="nil"/>
-          <w:left w:val="nil"/>
-          <w:bottom w:val="nil"/>
-          <w:right w:val="nil"/>
-          <w:between w:val="nil"/>
-        </w:pBdr>
-        <w:contextualSpacing/>
-        <w:rPr>
-          <w:rFonts w:ascii="Arial" w:eastAsia="Arial" w:hAnsi="Arial" w:cs="Arial"/>
-          <w:i/>
-          <w:sz w:val="22"/>
-          <w:szCs w:val="22"/>
-        </w:rPr>
-      </w:pPr>
-      <w:bookmarkStart w:id="122" w:name="_axejdd1y5hd3" w:colFirst="0" w:colLast="0"/>
-      <w:bookmarkEnd w:id="122"/>
-      <w:r>
-        <w:rPr>
-          <w:rFonts w:ascii="Arial" w:eastAsia="Arial" w:hAnsi="Arial" w:cs="Arial"/>
-          <w:i/>
-          <w:sz w:val="22"/>
-          <w:szCs w:val="22"/>
-        </w:rPr>
-        <w:t xml:space="preserve">l login page </w:t>
-      </w:r>
-      <w:r>
-        <w:rPr>
-          <w:rFonts w:ascii="Arial" w:eastAsia="Arial" w:hAnsi="Arial" w:cs="Arial"/>
-          <w:i/>
-          <w:sz w:val="22"/>
-          <w:szCs w:val="22"/>
-        </w:rPr>
-        <w:t>requires</w:t>
-      </w:r>
-      <w:r>
-        <w:rPr>
-          <w:rFonts w:ascii="Arial" w:eastAsia="Arial" w:hAnsi="Arial" w:cs="Arial"/>
-          <w:i/>
-          <w:sz w:val="22"/>
-          <w:szCs w:val="22"/>
-        </w:rPr>
-        <w:t xml:space="preserve"> </w:t>
-      </w:r>
-    </w:p>
-    <w:p>
-      <w:pPr>
-        <w:numPr>
-          <w:ilvl w:val="1"/>
-          <w:numId w:val="5"/>
-        </w:numPr>
-        <w:contextualSpacing/>
-        <w:rPr>
-          <w:rFonts w:ascii="Arial" w:eastAsia="Arial" w:hAnsi="Arial" w:cs="Arial"/>
-          <w:i/>
-          <w:sz w:val="22"/>
-          <w:szCs w:val="22"/>
-        </w:rPr>
-      </w:pPr>
-      <w:bookmarkStart w:id="123" w:name="_kjr57ieeznt2" w:colFirst="0" w:colLast="0"/>
-      <w:bookmarkEnd w:id="123"/>
-      <w:r>
-        <w:rPr>
-          <w:rFonts w:ascii="Arial" w:eastAsia="Arial" w:hAnsi="Arial" w:cs="Arial"/>
-          <w:i/>
-          <w:sz w:val="22"/>
-          <w:szCs w:val="22"/>
-        </w:rPr>
-        <w:t xml:space="preserve">admin user </w:t>
-      </w:r>
-      <w:r>
-        <w:rPr>
-          <w:rFonts w:ascii="Arial" w:eastAsia="Arial" w:hAnsi="Arial" w:cs="Arial"/>
-          <w:i/>
-          <w:sz w:val="22"/>
-          <w:szCs w:val="22"/>
-        </w:rPr>
-        <w:t>name [</w:t>
-      </w:r>
-      <w:r>
-        <w:rPr>
-          <w:rFonts w:ascii="Arial" w:eastAsia="Arial" w:hAnsi="Arial" w:cs="Arial"/>
-          <w:i/>
-          <w:sz w:val="22"/>
-          <w:szCs w:val="22"/>
-        </w:rPr>
-        <w:t xml:space="preserve">to be determined] </w:t>
-      </w:r>
-    </w:p>
-    <w:p>
-      <w:pPr>
-        <w:numPr>
-          <w:ilvl w:val="1"/>
-          <w:numId w:val="5"/>
-        </w:numPr>
-        <w:contextualSpacing/>
-        <w:rPr>
-          <w:rFonts w:ascii="Arial" w:eastAsia="Arial" w:hAnsi="Arial" w:cs="Arial"/>
-          <w:i/>
-          <w:sz w:val="22"/>
-          <w:szCs w:val="22"/>
-        </w:rPr>
-      </w:pPr>
-      <w:bookmarkStart w:id="124" w:name="_rg7xaepw1p7f" w:colFirst="0" w:colLast="0"/>
-      <w:bookmarkEnd w:id="124"/>
-      <w:r>
-        <w:rPr>
-          <w:rFonts w:ascii="Arial" w:eastAsia="Arial" w:hAnsi="Arial" w:cs="Arial"/>
-          <w:i/>
-          <w:sz w:val="22"/>
-          <w:szCs w:val="22"/>
-        </w:rPr>
-        <w:t>password provided by server manager</w:t>
-      </w:r>
-    </w:p>
-    <w:p>
-      <w:pPr>
-        <w:rPr>
-          <w:rFonts w:ascii="Arial" w:eastAsia="Arial" w:hAnsi="Arial" w:cs="Arial"/>
-          <w:i/>
-          <w:sz w:val="22"/>
-          <w:szCs w:val="22"/>
-        </w:rPr>
-      </w:pPr>
-      <w:bookmarkStart w:id="125" w:name="_9cmy5smz1fy4" w:colFirst="0" w:colLast="0"/>
-      <w:bookmarkEnd w:id="125"/>
-      <w:r>
-        <w:rPr>
-          <w:rFonts w:ascii="Arial" w:eastAsia="Arial" w:hAnsi="Arial" w:cs="Arial"/>
-          <w:i/>
-          <w:noProof/>
-          <w:sz w:val="22"/>
-          <w:szCs w:val="22"/>
-        </w:rPr>
-        <w:drawing>
-          <wp:inline distT="114300" distB="114300" distL="114300" distR="114300">
-            <wp:extent cx="4922726" cy="2995613"/>
-            <wp:effectExtent l="0" t="0" r="0" b="0"/>
-            <wp:docPr id="3" name="image2.png"/>
-            <wp:cNvGraphicFramePr/>
-            <a:graphic xmlns:a="http://schemas.openxmlformats.org/drawingml/2006/main">
-              <a:graphicData uri="http://schemas.openxmlformats.org/drawingml/2006/picture">
-                <pic:pic xmlns:pic="http://schemas.openxmlformats.org/drawingml/2006/picture">
-                  <pic:nvPicPr>
-                    <pic:cNvPr id="0" name="image2.png"/>
-                    <pic:cNvPicPr preferRelativeResize="0"/>
-                  </pic:nvPicPr>
-                  <pic:blipFill>
-                    <a:blip r:embed="rId11"/>
-                    <a:srcRect/>
-                    <a:stretch>
-                      <a:fillRect/>
-                    </a:stretch>
-                  </pic:blipFill>
-                  <pic:spPr>
-                    <a:xfrm>
-                      <a:off x="0" y="0"/>
-                      <a:ext cx="4922726" cy="2995613"/>
-                    </a:xfrm>
-                    <a:prstGeom prst="rect">
-                      <a:avLst/>
-                    </a:prstGeom>
-                    <a:ln/>
-                  </pic:spPr>
-                </pic:pic>
-              </a:graphicData>
-            </a:graphic>
-          </wp:inline>
-        </w:drawing>
-      </w:r>
-    </w:p>
-    <w:p>
-      <w:pPr>
-        <w:numPr>
-          <w:ilvl w:val="0"/>
-          <w:numId w:val="5"/>
-        </w:numPr>
-        <w:pBdr>
-          <w:top w:val="nil"/>
-          <w:left w:val="nil"/>
-          <w:bottom w:val="nil"/>
-          <w:right w:val="nil"/>
-          <w:between w:val="nil"/>
-        </w:pBdr>
-        <w:contextualSpacing/>
-        <w:rPr>
-          <w:rFonts w:ascii="Arial" w:eastAsia="Arial" w:hAnsi="Arial" w:cs="Arial"/>
-          <w:i/>
-          <w:sz w:val="22"/>
-          <w:szCs w:val="22"/>
-        </w:rPr>
-      </w:pPr>
-      <w:bookmarkStart w:id="126" w:name="_k03gy63c70ot" w:colFirst="0" w:colLast="0"/>
-      <w:bookmarkEnd w:id="126"/>
-      <w:r>
-        <w:rPr>
-          <w:rFonts w:ascii="Arial" w:eastAsia="Arial" w:hAnsi="Arial" w:cs="Arial"/>
-          <w:i/>
-          <w:sz w:val="22"/>
-          <w:szCs w:val="22"/>
-        </w:rPr>
-        <w:t xml:space="preserve">home </w:t>
-      </w:r>
-      <w:r>
-        <w:rPr>
-          <w:rFonts w:ascii="Arial" w:eastAsia="Arial" w:hAnsi="Arial" w:cs="Arial"/>
-          <w:i/>
-          <w:sz w:val="22"/>
-          <w:szCs w:val="22"/>
-        </w:rPr>
-        <w:t>page:</w:t>
-      </w:r>
-    </w:p>
-    <w:p>
-      <w:pPr>
-        <w:numPr>
-          <w:ilvl w:val="1"/>
-          <w:numId w:val="5"/>
-        </w:numPr>
-        <w:pBdr>
-          <w:top w:val="nil"/>
-          <w:left w:val="nil"/>
-          <w:bottom w:val="nil"/>
-          <w:right w:val="nil"/>
-          <w:between w:val="nil"/>
-        </w:pBdr>
-        <w:contextualSpacing/>
-        <w:rPr>
-          <w:rFonts w:ascii="Arial" w:eastAsia="Arial" w:hAnsi="Arial" w:cs="Arial"/>
-          <w:i/>
-          <w:sz w:val="22"/>
-          <w:szCs w:val="22"/>
-        </w:rPr>
-      </w:pPr>
-      <w:bookmarkStart w:id="127" w:name="_1ykkx5tbkya7" w:colFirst="0" w:colLast="0"/>
-      <w:bookmarkEnd w:id="127"/>
-      <w:r>
-        <w:rPr>
-          <w:rFonts w:ascii="Arial" w:eastAsia="Arial" w:hAnsi="Arial" w:cs="Arial"/>
-          <w:i/>
-          <w:sz w:val="22"/>
-          <w:szCs w:val="22"/>
-        </w:rPr>
-        <w:t xml:space="preserve">has side </w:t>
-      </w:r>
-      <w:r>
-        <w:rPr>
-          <w:rFonts w:ascii="Arial" w:eastAsia="Arial" w:hAnsi="Arial" w:cs="Arial"/>
-          <w:i/>
-          <w:sz w:val="22"/>
-          <w:szCs w:val="22"/>
-        </w:rPr>
-        <w:t>navigation</w:t>
-      </w:r>
-      <w:r>
-        <w:rPr>
-          <w:rFonts w:ascii="Arial" w:eastAsia="Arial" w:hAnsi="Arial" w:cs="Arial"/>
-          <w:i/>
-          <w:sz w:val="22"/>
-          <w:szCs w:val="22"/>
-        </w:rPr>
-        <w:t xml:space="preserve"> linked to tools he can set</w:t>
-      </w:r>
-    </w:p>
-    <w:p>
-      <w:pPr>
-        <w:pBdr>
-          <w:top w:val="nil"/>
-          <w:left w:val="nil"/>
-          <w:bottom w:val="nil"/>
-          <w:right w:val="nil"/>
-          <w:between w:val="nil"/>
-        </w:pBdr>
-        <w:rPr>
-          <w:rFonts w:ascii="Arial" w:eastAsia="Arial" w:hAnsi="Arial" w:cs="Arial"/>
-          <w:i/>
-          <w:sz w:val="22"/>
-          <w:szCs w:val="22"/>
-        </w:rPr>
-      </w:pPr>
-      <w:bookmarkStart w:id="128" w:name="_4dwa7zjbjhvi" w:colFirst="0" w:colLast="0"/>
-      <w:bookmarkEnd w:id="128"/>
-      <w:r>
-        <w:rPr>
-          <w:rFonts w:ascii="Arial" w:eastAsia="Arial" w:hAnsi="Arial" w:cs="Arial"/>
-          <w:i/>
-          <w:sz w:val="22"/>
-          <w:szCs w:val="22"/>
-        </w:rPr>
-        <w:lastRenderedPageBreak/>
-        <w:t xml:space="preserve">[photo of admin </w:t>
-      </w:r>
-      <w:r>
-        <w:rPr>
-          <w:rFonts w:ascii="Arial" w:eastAsia="Arial" w:hAnsi="Arial" w:cs="Arial"/>
-          <w:i/>
-          <w:sz w:val="22"/>
-          <w:szCs w:val="22"/>
-        </w:rPr>
-        <w:t>home] [</w:t>
-      </w:r>
-      <w:r>
-        <w:rPr>
-          <w:rFonts w:ascii="Arial" w:eastAsia="Arial" w:hAnsi="Arial" w:cs="Arial"/>
-          <w:i/>
-          <w:sz w:val="22"/>
-          <w:szCs w:val="22"/>
-        </w:rPr>
-        <w:t>to be provided next version]</w:t>
-      </w:r>
-    </w:p>
-    <w:p>
-      <w:pPr>
-        <w:numPr>
-          <w:ilvl w:val="0"/>
-          <w:numId w:val="17"/>
-        </w:numPr>
-        <w:pBdr>
-          <w:top w:val="nil"/>
-          <w:left w:val="nil"/>
-          <w:bottom w:val="nil"/>
-          <w:right w:val="nil"/>
-          <w:between w:val="nil"/>
-        </w:pBdr>
-        <w:contextualSpacing/>
-        <w:rPr>
-          <w:rFonts w:ascii="Arial" w:eastAsia="Arial" w:hAnsi="Arial" w:cs="Arial"/>
-          <w:i/>
-          <w:sz w:val="22"/>
-          <w:szCs w:val="22"/>
-        </w:rPr>
-      </w:pPr>
-      <w:bookmarkStart w:id="129" w:name="_7jbb5ltrixop" w:colFirst="0" w:colLast="0"/>
-      <w:bookmarkEnd w:id="129"/>
-      <w:r>
-        <w:rPr>
-          <w:rFonts w:ascii="Arial" w:eastAsia="Arial" w:hAnsi="Arial" w:cs="Arial"/>
-          <w:i/>
-          <w:sz w:val="22"/>
-          <w:szCs w:val="22"/>
-        </w:rPr>
-        <w:t>date setting page</w:t>
-      </w:r>
-    </w:p>
-    <w:p>
-      <w:pPr>
-        <w:numPr>
-          <w:ilvl w:val="1"/>
-          <w:numId w:val="17"/>
-        </w:numPr>
-        <w:pBdr>
-          <w:top w:val="nil"/>
-          <w:left w:val="nil"/>
-          <w:bottom w:val="nil"/>
-          <w:right w:val="nil"/>
-          <w:between w:val="nil"/>
-        </w:pBdr>
-        <w:contextualSpacing/>
-        <w:rPr>
-          <w:rFonts w:ascii="Arial" w:eastAsia="Arial" w:hAnsi="Arial" w:cs="Arial"/>
-          <w:i/>
-          <w:sz w:val="22"/>
-          <w:szCs w:val="22"/>
-        </w:rPr>
-      </w:pPr>
-      <w:bookmarkStart w:id="130" w:name="_sx0mbjoaz3bw" w:colFirst="0" w:colLast="0"/>
-      <w:bookmarkEnd w:id="130"/>
-      <w:r>
-        <w:rPr>
-          <w:rFonts w:ascii="Arial" w:eastAsia="Arial" w:hAnsi="Arial" w:cs="Arial"/>
-          <w:i/>
-          <w:sz w:val="22"/>
-          <w:szCs w:val="22"/>
-        </w:rPr>
-        <w:t>setting the start and end of date for student to choose departments</w:t>
-      </w:r>
-    </w:p>
-    <w:p>
-      <w:pPr>
-        <w:pBdr>
-          <w:top w:val="nil"/>
-          <w:left w:val="nil"/>
-          <w:bottom w:val="nil"/>
-          <w:right w:val="nil"/>
-          <w:between w:val="nil"/>
-        </w:pBdr>
-        <w:rPr>
-          <w:rFonts w:ascii="Arial" w:eastAsia="Arial" w:hAnsi="Arial" w:cs="Arial"/>
-          <w:i/>
-          <w:sz w:val="22"/>
-          <w:szCs w:val="22"/>
-        </w:rPr>
-      </w:pPr>
-      <w:bookmarkStart w:id="131" w:name="_1vtkq4g83deg" w:colFirst="0" w:colLast="0"/>
-      <w:bookmarkEnd w:id="131"/>
-      <w:r>
-        <w:rPr>
-          <w:rFonts w:ascii="Arial" w:eastAsia="Arial" w:hAnsi="Arial" w:cs="Arial"/>
-          <w:i/>
-          <w:noProof/>
-          <w:sz w:val="22"/>
-          <w:szCs w:val="22"/>
-        </w:rPr>
-        <w:drawing>
-          <wp:inline distT="114300" distB="114300" distL="114300" distR="114300">
-            <wp:extent cx="5943600" cy="2844800"/>
-            <wp:effectExtent l="0" t="0" r="0" b="0"/>
-            <wp:docPr id="8" name="image7.png"/>
-            <wp:cNvGraphicFramePr/>
-            <a:graphic xmlns:a="http://schemas.openxmlformats.org/drawingml/2006/main">
-              <a:graphicData uri="http://schemas.openxmlformats.org/drawingml/2006/picture">
-                <pic:pic xmlns:pic="http://schemas.openxmlformats.org/drawingml/2006/picture">
-                  <pic:nvPicPr>
-                    <pic:cNvPr id="0" name="image7.png"/>
-                    <pic:cNvPicPr preferRelativeResize="0"/>
-                  </pic:nvPicPr>
-                  <pic:blipFill>
-                    <a:blip r:embed="rId12"/>
-                    <a:srcRect/>
-                    <a:stretch>
-                      <a:fillRect/>
-                    </a:stretch>
-                  </pic:blipFill>
-                  <pic:spPr>
-                    <a:xfrm>
-                      <a:off x="0" y="0"/>
-                      <a:ext cx="5943600" cy="2844800"/>
-                    </a:xfrm>
-                    <a:prstGeom prst="rect">
-                      <a:avLst/>
-                    </a:prstGeom>
-                    <a:ln/>
-                  </pic:spPr>
-                </pic:pic>
-              </a:graphicData>
-            </a:graphic>
-          </wp:inline>
-        </w:drawing>
-      </w:r>
-    </w:p>
-    <w:p>
-      <w:pPr>
-        <w:pBdr>
-          <w:top w:val="nil"/>
-          <w:left w:val="nil"/>
-          <w:bottom w:val="nil"/>
-          <w:right w:val="nil"/>
-          <w:between w:val="nil"/>
-        </w:pBdr>
-        <w:ind w:left="720"/>
-        <w:rPr>
-          <w:rFonts w:ascii="Arial" w:eastAsia="Arial" w:hAnsi="Arial" w:cs="Arial"/>
-          <w:i/>
-          <w:sz w:val="22"/>
-          <w:szCs w:val="22"/>
-        </w:rPr>
-      </w:pPr>
-      <w:bookmarkStart w:id="132" w:name="_zfblvnmuamc4" w:colFirst="0" w:colLast="0"/>
-      <w:bookmarkEnd w:id="132"/>
-    </w:p>
-    <w:p>
-      <w:pPr>
         <w:numPr>
           <w:ilvl w:val="0"/>
           <w:numId w:val="23"/>
@@ -6111,8 +5917,8 @@
           <w:szCs w:val="22"/>
         </w:rPr>
       </w:pPr>
-      <w:bookmarkStart w:id="133" w:name="_onj08793bp8e" w:colFirst="0" w:colLast="0"/>
-      <w:bookmarkEnd w:id="133"/>
+      <w:bookmarkStart w:id="129" w:name="_onj08793bp8e" w:colFirst="0" w:colLast="0"/>
+      <w:bookmarkEnd w:id="129"/>
       <w:r>
         <w:rPr>
           <w:rFonts w:ascii="Arial" w:eastAsia="Arial" w:hAnsi="Arial" w:cs="Arial"/>
@@ -6144,8 +5950,8 @@
           <w:szCs w:val="22"/>
         </w:rPr>
       </w:pPr>
-      <w:bookmarkStart w:id="134" w:name="_12paaymmf072" w:colFirst="0" w:colLast="0"/>
-      <w:bookmarkEnd w:id="134"/>
+      <w:bookmarkStart w:id="130" w:name="_12paaymmf072" w:colFirst="0" w:colLast="0"/>
+      <w:bookmarkEnd w:id="130"/>
       <w:r>
         <w:rPr>
           <w:rFonts w:ascii="Arial" w:eastAsia="Arial" w:hAnsi="Arial" w:cs="Arial"/>
@@ -6186,8 +5992,8 @@
           <w:szCs w:val="22"/>
         </w:rPr>
       </w:pPr>
-      <w:bookmarkStart w:id="135" w:name="_dmi9psyixlxa" w:colFirst="0" w:colLast="0"/>
-      <w:bookmarkEnd w:id="135"/>
+      <w:bookmarkStart w:id="131" w:name="_dmi9psyixlxa" w:colFirst="0" w:colLast="0"/>
+      <w:bookmarkEnd w:id="131"/>
       <w:r>
         <w:rPr>
           <w:rFonts w:ascii="Arial" w:eastAsia="Arial" w:hAnsi="Arial" w:cs="Arial"/>
@@ -6197,36 +6003,36 @@
         </w:rPr>
         <w:t xml:space="preserve">ability to choose specific requirement for department </w:t>
       </w:r>
-      <w:bookmarkStart w:id="136" w:name="_btjyd0n9rw37" w:colFirst="0" w:colLast="0"/>
-      <w:bookmarkEnd w:id="136"/>
-    </w:p>
-    <w:p>
-      <w:pPr>
-        <w:pBdr>
-          <w:top w:val="nil"/>
-          <w:left w:val="nil"/>
-          <w:bottom w:val="nil"/>
-          <w:right w:val="nil"/>
-          <w:between w:val="nil"/>
-        </w:pBdr>
-        <w:rPr>
-          <w:rFonts w:ascii="Arial" w:eastAsia="Arial" w:hAnsi="Arial" w:cs="Arial"/>
-          <w:i/>
-          <w:sz w:val="22"/>
-          <w:szCs w:val="22"/>
-        </w:rPr>
-      </w:pPr>
-      <w:bookmarkStart w:id="137" w:name="_ebs0ooa012tq" w:colFirst="0" w:colLast="0"/>
-      <w:bookmarkEnd w:id="137"/>
+      <w:bookmarkStart w:id="132" w:name="_btjyd0n9rw37" w:colFirst="0" w:colLast="0"/>
+      <w:bookmarkEnd w:id="132"/>
+    </w:p>
+    <w:p>
+      <w:pPr>
+        <w:pBdr>
+          <w:top w:val="nil"/>
+          <w:left w:val="nil"/>
+          <w:bottom w:val="nil"/>
+          <w:right w:val="nil"/>
+          <w:between w:val="nil"/>
+        </w:pBdr>
+        <w:contextualSpacing/>
+        <w:rPr>
+          <w:rFonts w:ascii="Arial" w:eastAsia="Arial" w:hAnsi="Arial" w:cs="Arial"/>
+          <w:i/>
+          <w:sz w:val="22"/>
+          <w:szCs w:val="22"/>
+        </w:rPr>
+      </w:pPr>
       <w:r>
         <w:rPr>
           <w:noProof/>
         </w:rPr>
+        <w:lastRenderedPageBreak/>
         <w:drawing>
-          <wp:inline distT="0" distB="0" distL="0" distR="0" wp14:anchorId="41365407" wp14:editId="5C425DCB">
-            <wp:extent cx="5753100" cy="3524250"/>
-            <wp:effectExtent l="0" t="0" r="0" b="0"/>
-            <wp:docPr id="13" name="Picture 13"/>
+          <wp:inline distT="0" distB="0" distL="0" distR="0" wp14:anchorId="5315E9BE" wp14:editId="0AB4F192">
+            <wp:extent cx="5715000" cy="3213100"/>
+            <wp:effectExtent l="0" t="0" r="0" b="6350"/>
+            <wp:docPr id="12" name="Picture 12"/>
             <wp:cNvGraphicFramePr>
               <a:graphicFrameLocks xmlns:a="http://schemas.openxmlformats.org/drawingml/2006/main" noChangeAspect="1"/>
             </wp:cNvGraphicFramePr>
@@ -6246,7 +6052,7 @@
                   <pic:spPr>
                     <a:xfrm>
                       <a:off x="0" y="0"/>
-                      <a:ext cx="5761220" cy="3529224"/>
+                      <a:ext cx="5715000" cy="3213100"/>
                     </a:xfrm>
                     <a:prstGeom prst="rect">
                       <a:avLst/>
@@ -6261,6 +6067,25 @@
     </w:p>
     <w:p>
       <w:pPr>
+        <w:pBdr>
+          <w:top w:val="nil"/>
+          <w:left w:val="nil"/>
+          <w:bottom w:val="nil"/>
+          <w:right w:val="nil"/>
+          <w:between w:val="nil"/>
+        </w:pBdr>
+        <w:rPr>
+          <w:rFonts w:ascii="Arial" w:eastAsia="Arial" w:hAnsi="Arial" w:cs="Arial"/>
+          <w:i/>
+          <w:sz w:val="22"/>
+          <w:szCs w:val="22"/>
+        </w:rPr>
+      </w:pPr>
+      <w:bookmarkStart w:id="133" w:name="_ebs0ooa012tq" w:colFirst="0" w:colLast="0"/>
+      <w:bookmarkEnd w:id="133"/>
+    </w:p>
+    <w:p>
+      <w:pPr>
         <w:numPr>
           <w:ilvl w:val="0"/>
           <w:numId w:val="19"/>
@@ -6280,8 +6105,8 @@
           <w:szCs w:val="22"/>
         </w:rPr>
       </w:pPr>
-      <w:bookmarkStart w:id="138" w:name="_jycloyj0cwah" w:colFirst="0" w:colLast="0"/>
-      <w:bookmarkEnd w:id="138"/>
+      <w:bookmarkStart w:id="134" w:name="_jycloyj0cwah" w:colFirst="0" w:colLast="0"/>
+      <w:bookmarkEnd w:id="134"/>
       <w:r>
         <w:rPr>
           <w:rFonts w:ascii="Arial" w:eastAsia="Arial" w:hAnsi="Arial" w:cs="Arial"/>
@@ -6313,8 +6138,8 @@
           <w:szCs w:val="22"/>
         </w:rPr>
       </w:pPr>
-      <w:bookmarkStart w:id="139" w:name="_oozv8fvjlyvs" w:colFirst="0" w:colLast="0"/>
-      <w:bookmarkEnd w:id="139"/>
+      <w:bookmarkStart w:id="135" w:name="_oozv8fvjlyvs" w:colFirst="0" w:colLast="0"/>
+      <w:bookmarkEnd w:id="135"/>
       <w:r>
         <w:rPr>
           <w:rFonts w:ascii="Arial" w:eastAsia="Arial" w:hAnsi="Arial" w:cs="Arial"/>
@@ -6346,8 +6171,8 @@
           <w:szCs w:val="22"/>
         </w:rPr>
       </w:pPr>
-      <w:bookmarkStart w:id="140" w:name="_txo4gsntuibd" w:colFirst="0" w:colLast="0"/>
-      <w:bookmarkEnd w:id="140"/>
+      <w:bookmarkStart w:id="136" w:name="_txo4gsntuibd" w:colFirst="0" w:colLast="0"/>
+      <w:bookmarkEnd w:id="136"/>
       <w:r>
         <w:rPr>
           <w:rFonts w:ascii="Arial" w:eastAsia="Arial" w:hAnsi="Arial" w:cs="Arial"/>
@@ -6374,52 +6199,49 @@
           <w:szCs w:val="22"/>
         </w:rPr>
       </w:pPr>
-      <w:bookmarkStart w:id="141" w:name="_pdyjt0i2kga8" w:colFirst="0" w:colLast="0"/>
-      <w:bookmarkEnd w:id="141"/>
-    </w:p>
-    <w:p>
-      <w:pPr>
-        <w:pBdr>
-          <w:top w:val="nil"/>
-          <w:left w:val="nil"/>
-          <w:bottom w:val="nil"/>
-          <w:right w:val="nil"/>
-          <w:between w:val="nil"/>
-        </w:pBdr>
-        <w:rPr>
-          <w:rFonts w:ascii="Arial" w:eastAsia="Arial" w:hAnsi="Arial" w:cs="Arial"/>
-          <w:i/>
-          <w:sz w:val="22"/>
-          <w:szCs w:val="22"/>
-        </w:rPr>
-      </w:pPr>
-      <w:bookmarkStart w:id="142" w:name="_mv5yxqpztn4k" w:colFirst="0" w:colLast="0"/>
-      <w:bookmarkEnd w:id="142"/>
-      <w:r>
-        <w:rPr>
-          <w:rFonts w:ascii="Arial" w:eastAsia="Arial" w:hAnsi="Arial" w:cs="Arial"/>
-          <w:i/>
+      <w:bookmarkStart w:id="137" w:name="_pdyjt0i2kga8" w:colFirst="0" w:colLast="0"/>
+      <w:bookmarkEnd w:id="137"/>
+    </w:p>
+    <w:p>
+      <w:pPr>
+        <w:pBdr>
+          <w:top w:val="nil"/>
+          <w:left w:val="nil"/>
+          <w:bottom w:val="nil"/>
+          <w:right w:val="nil"/>
+          <w:between w:val="nil"/>
+        </w:pBdr>
+        <w:jc w:val="center"/>
+        <w:rPr>
+          <w:rFonts w:ascii="Arial" w:eastAsia="Arial" w:hAnsi="Arial" w:cs="Arial"/>
+          <w:i/>
+          <w:sz w:val="22"/>
+          <w:szCs w:val="22"/>
+        </w:rPr>
+      </w:pPr>
+      <w:bookmarkStart w:id="138" w:name="_mv5yxqpztn4k" w:colFirst="0" w:colLast="0"/>
+      <w:bookmarkEnd w:id="138"/>
+      <w:r>
+        <w:rPr>
           <w:noProof/>
-          <w:sz w:val="22"/>
-          <w:szCs w:val="22"/>
-        </w:rPr>
-        <w:lastRenderedPageBreak/>
+        </w:rPr>
         <w:drawing>
-          <wp:inline distT="114300" distB="114300" distL="114300" distR="114300">
-            <wp:extent cx="5943600" cy="2857500"/>
-            <wp:effectExtent l="0" t="0" r="0" b="0"/>
-            <wp:docPr id="7" name="image4.png"/>
-            <wp:cNvGraphicFramePr/>
+          <wp:inline distT="0" distB="0" distL="0" distR="0" wp14:anchorId="7B1D70C9" wp14:editId="62E2A91F">
+            <wp:extent cx="5715000" cy="3213100"/>
+            <wp:effectExtent l="0" t="0" r="0" b="6350"/>
+            <wp:docPr id="15" name="Picture 15"/>
+            <wp:cNvGraphicFramePr>
+              <a:graphicFrameLocks xmlns:a="http://schemas.openxmlformats.org/drawingml/2006/main" noChangeAspect="1"/>
+            </wp:cNvGraphicFramePr>
             <a:graphic xmlns:a="http://schemas.openxmlformats.org/drawingml/2006/main">
               <a:graphicData uri="http://schemas.openxmlformats.org/drawingml/2006/picture">
                 <pic:pic xmlns:pic="http://schemas.openxmlformats.org/drawingml/2006/picture">
                   <pic:nvPicPr>
-                    <pic:cNvPr id="0" name="image4.png"/>
-                    <pic:cNvPicPr preferRelativeResize="0"/>
+                    <pic:cNvPr id="1" name=""/>
+                    <pic:cNvPicPr/>
                   </pic:nvPicPr>
                   <pic:blipFill>
                     <a:blip r:embed="rId14"/>
-                    <a:srcRect/>
                     <a:stretch>
                       <a:fillRect/>
                     </a:stretch>
@@ -6427,12 +6249,11 @@
                   <pic:spPr>
                     <a:xfrm>
                       <a:off x="0" y="0"/>
-                      <a:ext cx="5943600" cy="2857500"/>
+                      <a:ext cx="5715000" cy="3213100"/>
                     </a:xfrm>
                     <a:prstGeom prst="rect">
                       <a:avLst/>
                     </a:prstGeom>
-                    <a:ln/>
                   </pic:spPr>
                 </pic:pic>
               </a:graphicData>
@@ -6457,32 +6278,207 @@
           <w:szCs w:val="22"/>
         </w:rPr>
       </w:pPr>
-      <w:bookmarkStart w:id="143" w:name="_bftqpd1r9q07" w:colFirst="0" w:colLast="0"/>
-      <w:bookmarkEnd w:id="143"/>
-      <w:r>
-        <w:rPr>
-          <w:rFonts w:ascii="Arial" w:eastAsia="Arial" w:hAnsi="Arial" w:cs="Arial"/>
-          <w:i/>
+      <w:bookmarkStart w:id="139" w:name="_bftqpd1r9q07" w:colFirst="0" w:colLast="0"/>
+      <w:bookmarkEnd w:id="139"/>
+    </w:p>
+    <w:p>
+      <w:pPr>
+        <w:pBdr>
+          <w:top w:val="nil"/>
+          <w:left w:val="nil"/>
+          <w:bottom w:val="nil"/>
+          <w:right w:val="nil"/>
+          <w:between w:val="nil"/>
+        </w:pBdr>
+        <w:rPr>
+          <w:rFonts w:ascii="Arial" w:eastAsia="Arial" w:hAnsi="Arial" w:cs="Arial"/>
+          <w:i/>
+          <w:sz w:val="22"/>
+          <w:szCs w:val="22"/>
+        </w:rPr>
+      </w:pPr>
+      <w:bookmarkStart w:id="140" w:name="_e1h332trhtwi" w:colFirst="0" w:colLast="0"/>
+      <w:bookmarkStart w:id="141" w:name="_v1wjf0ed2tbk" w:colFirst="0" w:colLast="0"/>
+      <w:bookmarkEnd w:id="140"/>
+      <w:bookmarkEnd w:id="141"/>
+    </w:p>
+    <w:p>
+      <w:pPr>
+        <w:pBdr>
+          <w:top w:val="nil"/>
+          <w:left w:val="nil"/>
+          <w:bottom w:val="nil"/>
+          <w:right w:val="nil"/>
+          <w:between w:val="nil"/>
+        </w:pBdr>
+        <w:rPr>
+          <w:rFonts w:ascii="Arial" w:eastAsia="Arial" w:hAnsi="Arial" w:cs="Arial"/>
+          <w:i/>
+          <w:sz w:val="22"/>
+          <w:szCs w:val="22"/>
+        </w:rPr>
+      </w:pPr>
+    </w:p>
+    <w:p>
+      <w:pPr>
+        <w:pBdr>
+          <w:top w:val="nil"/>
+          <w:left w:val="nil"/>
+          <w:bottom w:val="nil"/>
+          <w:right w:val="nil"/>
+          <w:between w:val="nil"/>
+        </w:pBdr>
+        <w:rPr>
+          <w:rFonts w:ascii="Arial" w:eastAsia="Arial" w:hAnsi="Arial" w:cs="Arial"/>
+          <w:i/>
+          <w:sz w:val="22"/>
+          <w:szCs w:val="22"/>
+        </w:rPr>
+      </w:pPr>
+    </w:p>
+    <w:p>
+      <w:pPr>
+        <w:pBdr>
+          <w:top w:val="nil"/>
+          <w:left w:val="nil"/>
+          <w:bottom w:val="nil"/>
+          <w:right w:val="nil"/>
+          <w:between w:val="nil"/>
+        </w:pBdr>
+        <w:rPr>
+          <w:rFonts w:ascii="Arial" w:eastAsia="Arial" w:hAnsi="Arial" w:cs="Arial"/>
+          <w:i/>
+          <w:sz w:val="22"/>
+          <w:szCs w:val="22"/>
+        </w:rPr>
+      </w:pPr>
+    </w:p>
+    <w:p>
+      <w:pPr>
+        <w:pBdr>
+          <w:top w:val="nil"/>
+          <w:left w:val="nil"/>
+          <w:bottom w:val="nil"/>
+          <w:right w:val="nil"/>
+          <w:between w:val="nil"/>
+        </w:pBdr>
+        <w:rPr>
+          <w:rFonts w:ascii="Arial" w:eastAsia="Arial" w:hAnsi="Arial" w:cs="Arial"/>
+          <w:i/>
+          <w:sz w:val="22"/>
+          <w:szCs w:val="22"/>
+        </w:rPr>
+      </w:pPr>
+    </w:p>
+    <w:p>
+      <w:pPr>
+        <w:pBdr>
+          <w:top w:val="nil"/>
+          <w:left w:val="nil"/>
+          <w:bottom w:val="nil"/>
+          <w:right w:val="nil"/>
+          <w:between w:val="nil"/>
+        </w:pBdr>
+        <w:rPr>
+          <w:rFonts w:ascii="Arial" w:eastAsia="Arial" w:hAnsi="Arial" w:cs="Arial"/>
+          <w:i/>
+          <w:sz w:val="22"/>
+          <w:szCs w:val="22"/>
+        </w:rPr>
+      </w:pPr>
+      <w:bookmarkStart w:id="142" w:name="_54f40gyqunvc" w:colFirst="0" w:colLast="0"/>
+      <w:bookmarkEnd w:id="142"/>
+      <w:r>
+        <w:rPr>
+          <w:rFonts w:ascii="Arial" w:eastAsia="Arial" w:hAnsi="Arial" w:cs="Arial"/>
+          <w:b/>
+          <w:bCs/>
+          <w:i/>
+          <w:sz w:val="22"/>
+          <w:szCs w:val="22"/>
+        </w:rPr>
+        <w:lastRenderedPageBreak/>
+        <w:t>server admin:</w:t>
+      </w:r>
+      <w:r>
+        <w:rPr>
+          <w:rFonts w:ascii="Arial" w:eastAsia="Arial" w:hAnsi="Arial" w:cs="Arial"/>
+          <w:i/>
+          <w:sz w:val="22"/>
+          <w:szCs w:val="22"/>
+        </w:rPr>
+        <w:t xml:space="preserve"> </w:t>
+      </w:r>
+    </w:p>
+    <w:p>
+      <w:pPr>
+        <w:pStyle w:val="ListParagraph"/>
+        <w:numPr>
+          <w:ilvl w:val="0"/>
+          <w:numId w:val="26"/>
+        </w:numPr>
+        <w:pBdr>
+          <w:top w:val="nil"/>
+          <w:left w:val="nil"/>
+          <w:bottom w:val="nil"/>
+          <w:right w:val="nil"/>
+          <w:between w:val="nil"/>
+        </w:pBdr>
+        <w:rPr>
+          <w:rFonts w:ascii="Arial" w:eastAsia="Arial" w:hAnsi="Arial" w:cs="Arial"/>
+          <w:i/>
+          <w:sz w:val="22"/>
+          <w:szCs w:val="22"/>
+        </w:rPr>
+      </w:pPr>
+      <w:r>
+        <w:rPr>
+          <w:rFonts w:ascii="Arial" w:eastAsia="Arial" w:hAnsi="Arial" w:cs="Arial"/>
+          <w:i/>
+          <w:sz w:val="22"/>
+          <w:szCs w:val="22"/>
+        </w:rPr>
+        <w:t>admin info page</w:t>
+      </w:r>
+    </w:p>
+    <w:p>
+      <w:pPr>
+        <w:pBdr>
+          <w:top w:val="nil"/>
+          <w:left w:val="nil"/>
+          <w:bottom w:val="nil"/>
+          <w:right w:val="nil"/>
+          <w:between w:val="nil"/>
+        </w:pBdr>
+        <w:jc w:val="center"/>
+        <w:rPr>
+          <w:rFonts w:ascii="Arial" w:eastAsia="Arial" w:hAnsi="Arial" w:cs="Arial"/>
+          <w:i/>
+          <w:sz w:val="22"/>
+          <w:szCs w:val="22"/>
+        </w:rPr>
+      </w:pPr>
+      <w:r>
+        <w:rPr>
           <w:noProof/>
-          <w:sz w:val="22"/>
-          <w:szCs w:val="22"/>
         </w:rPr>
         <w:drawing>
-          <wp:inline distT="114300" distB="114300" distL="114300" distR="114300">
-            <wp:extent cx="5943600" cy="2552700"/>
-            <wp:effectExtent l="0" t="0" r="0" b="0"/>
-            <wp:docPr id="9" name="image5.png"/>
-            <wp:cNvGraphicFramePr/>
+          <wp:inline distT="0" distB="0" distL="0" distR="0" wp14:anchorId="4CCDCC06" wp14:editId="2FD61902">
+            <wp:extent cx="5715000" cy="3213100"/>
+            <wp:effectExtent l="0" t="0" r="0" b="6350"/>
+            <wp:docPr id="17" name="Picture 17"/>
+            <wp:cNvGraphicFramePr>
+              <a:graphicFrameLocks xmlns:a="http://schemas.openxmlformats.org/drawingml/2006/main" noChangeAspect="1"/>
+            </wp:cNvGraphicFramePr>
             <a:graphic xmlns:a="http://schemas.openxmlformats.org/drawingml/2006/main">
               <a:graphicData uri="http://schemas.openxmlformats.org/drawingml/2006/picture">
                 <pic:pic xmlns:pic="http://schemas.openxmlformats.org/drawingml/2006/picture">
                   <pic:nvPicPr>
-                    <pic:cNvPr id="0" name="image5.png"/>
-                    <pic:cNvPicPr preferRelativeResize="0"/>
+                    <pic:cNvPr id="1" name=""/>
+                    <pic:cNvPicPr/>
                   </pic:nvPicPr>
                   <pic:blipFill>
                     <a:blip r:embed="rId15"/>
-                    <a:srcRect/>
                     <a:stretch>
                       <a:fillRect/>
                     </a:stretch>
@@ -6490,12 +6486,11 @@
                   <pic:spPr>
                     <a:xfrm>
                       <a:off x="0" y="0"/>
-                      <a:ext cx="5943600" cy="2552700"/>
+                      <a:ext cx="5715000" cy="3213100"/>
                     </a:xfrm>
                     <a:prstGeom prst="rect">
                       <a:avLst/>
                     </a:prstGeom>
-                    <a:ln/>
                   </pic:spPr>
                 </pic:pic>
               </a:graphicData>
@@ -6513,175 +6508,13 @@
           <w:right w:val="nil"/>
           <w:between w:val="nil"/>
         </w:pBdr>
-        <w:ind w:left="720"/>
-        <w:rPr>
-          <w:rFonts w:ascii="Arial" w:eastAsia="Arial" w:hAnsi="Arial" w:cs="Arial"/>
-          <w:i/>
-          <w:sz w:val="22"/>
-          <w:szCs w:val="22"/>
-        </w:rPr>
-      </w:pPr>
-      <w:bookmarkStart w:id="144" w:name="_e1h332trhtwi" w:colFirst="0" w:colLast="0"/>
-      <w:bookmarkEnd w:id="144"/>
-    </w:p>
-    <w:p>
-      <w:pPr>
-        <w:numPr>
-          <w:ilvl w:val="0"/>
-          <w:numId w:val="19"/>
-        </w:numPr>
-        <w:pBdr>
-          <w:top w:val="nil"/>
-          <w:left w:val="nil"/>
-          <w:bottom w:val="nil"/>
-          <w:right w:val="nil"/>
-          <w:between w:val="nil"/>
-        </w:pBdr>
-        <w:contextualSpacing/>
-        <w:rPr>
-          <w:rFonts w:ascii="Arial" w:eastAsia="Arial" w:hAnsi="Arial" w:cs="Arial"/>
-          <w:i/>
-          <w:sz w:val="22"/>
-          <w:szCs w:val="22"/>
-        </w:rPr>
-      </w:pPr>
-      <w:bookmarkStart w:id="145" w:name="_m2zgql88r1qg" w:colFirst="0" w:colLast="0"/>
-      <w:bookmarkEnd w:id="145"/>
-      <w:r>
-        <w:rPr>
-          <w:rFonts w:ascii="Arial" w:eastAsia="Arial" w:hAnsi="Arial" w:cs="Arial"/>
-          <w:i/>
-          <w:sz w:val="22"/>
-          <w:szCs w:val="22"/>
-        </w:rPr>
-        <w:t xml:space="preserve">year managing </w:t>
-      </w:r>
-    </w:p>
-    <w:p>
-      <w:pPr>
-        <w:numPr>
-          <w:ilvl w:val="1"/>
-          <w:numId w:val="19"/>
-        </w:numPr>
-        <w:pBdr>
-          <w:top w:val="nil"/>
-          <w:left w:val="nil"/>
-          <w:bottom w:val="nil"/>
-          <w:right w:val="nil"/>
-          <w:between w:val="nil"/>
-        </w:pBdr>
-        <w:contextualSpacing/>
-        <w:rPr>
-          <w:rFonts w:ascii="Arial" w:eastAsia="Arial" w:hAnsi="Arial" w:cs="Arial"/>
-          <w:i/>
-          <w:sz w:val="22"/>
-          <w:szCs w:val="22"/>
-        </w:rPr>
-      </w:pPr>
-      <w:bookmarkStart w:id="146" w:name="_swzgtw6uh25m" w:colFirst="0" w:colLast="0"/>
-      <w:bookmarkEnd w:id="146"/>
-      <w:r>
-        <w:rPr>
-          <w:rFonts w:ascii="Arial" w:eastAsia="Arial" w:hAnsi="Arial" w:cs="Arial"/>
-          <w:i/>
-          <w:sz w:val="22"/>
-          <w:szCs w:val="22"/>
-        </w:rPr>
-        <w:t>add new year with its departments</w:t>
-      </w:r>
-    </w:p>
-    <w:p>
-      <w:pPr>
-        <w:pBdr>
-          <w:top w:val="nil"/>
-          <w:left w:val="nil"/>
-          <w:bottom w:val="nil"/>
-          <w:right w:val="nil"/>
-          <w:between w:val="nil"/>
-        </w:pBdr>
-        <w:rPr>
-          <w:rFonts w:ascii="Arial" w:eastAsia="Arial" w:hAnsi="Arial" w:cs="Arial"/>
-          <w:i/>
-          <w:sz w:val="22"/>
-          <w:szCs w:val="22"/>
-        </w:rPr>
-      </w:pPr>
-      <w:bookmarkStart w:id="147" w:name="_ooqhy72lxdpr" w:colFirst="0" w:colLast="0"/>
-      <w:bookmarkEnd w:id="147"/>
-      <w:r>
-        <w:rPr>
-          <w:rFonts w:ascii="Arial" w:eastAsia="Arial" w:hAnsi="Arial" w:cs="Arial"/>
-          <w:i/>
-          <w:sz w:val="22"/>
-          <w:szCs w:val="22"/>
-        </w:rPr>
-        <w:t>[photo</w:t>
-      </w:r>
-      <w:r>
-        <w:rPr>
-          <w:rFonts w:ascii="Arial" w:eastAsia="Arial" w:hAnsi="Arial" w:cs="Arial"/>
-          <w:i/>
-          <w:sz w:val="22"/>
-          <w:szCs w:val="22"/>
-        </w:rPr>
-        <w:t>] [</w:t>
-      </w:r>
-      <w:r>
-        <w:rPr>
-          <w:rFonts w:ascii="Arial" w:eastAsia="Arial" w:hAnsi="Arial" w:cs="Arial"/>
-          <w:i/>
-          <w:sz w:val="22"/>
-          <w:szCs w:val="22"/>
-        </w:rPr>
-        <w:t>to be provided next version]</w:t>
-      </w:r>
-    </w:p>
-    <w:p>
-      <w:pPr>
-        <w:pBdr>
-          <w:top w:val="nil"/>
-          <w:left w:val="nil"/>
-          <w:bottom w:val="nil"/>
-          <w:right w:val="nil"/>
-          <w:between w:val="nil"/>
-        </w:pBdr>
-        <w:rPr>
-          <w:rFonts w:ascii="Arial" w:eastAsia="Arial" w:hAnsi="Arial" w:cs="Arial"/>
-          <w:i/>
-          <w:sz w:val="22"/>
-          <w:szCs w:val="22"/>
-        </w:rPr>
-      </w:pPr>
-      <w:bookmarkStart w:id="148" w:name="_v1wjf0ed2tbk" w:colFirst="0" w:colLast="0"/>
-      <w:bookmarkEnd w:id="148"/>
-    </w:p>
-    <w:p>
-      <w:pPr>
-        <w:pBdr>
-          <w:top w:val="nil"/>
-          <w:left w:val="nil"/>
-          <w:bottom w:val="nil"/>
-          <w:right w:val="nil"/>
-          <w:between w:val="nil"/>
-        </w:pBdr>
-        <w:rPr>
-          <w:rFonts w:ascii="Arial" w:eastAsia="Arial" w:hAnsi="Arial" w:cs="Arial"/>
-          <w:i/>
-          <w:sz w:val="22"/>
-          <w:szCs w:val="22"/>
-        </w:rPr>
-      </w:pPr>
-      <w:bookmarkStart w:id="149" w:name="_54f40gyqunvc" w:colFirst="0" w:colLast="0"/>
-      <w:bookmarkEnd w:id="149"/>
-      <w:r>
-        <w:rPr>
-          <w:rFonts w:ascii="Arial" w:eastAsia="Arial" w:hAnsi="Arial" w:cs="Arial"/>
-          <w:i/>
-          <w:sz w:val="22"/>
-          <w:szCs w:val="22"/>
-        </w:rPr>
-        <w:t>server admin:</w:t>
-      </w:r>
+        <w:rPr>
+          <w:rFonts w:ascii="Arial" w:eastAsia="Arial" w:hAnsi="Arial" w:cs="Arial"/>
+          <w:i/>
+          <w:sz w:val="22"/>
+          <w:szCs w:val="22"/>
+        </w:rPr>
+      </w:pPr>
     </w:p>
     <w:p>
       <w:pPr>
@@ -6704,41 +6537,8 @@
           <w:szCs w:val="22"/>
         </w:rPr>
       </w:pPr>
-      <w:bookmarkStart w:id="150" w:name="_jw9yxrs07t6l" w:colFirst="0" w:colLast="0"/>
-      <w:bookmarkEnd w:id="150"/>
-      <w:r>
-        <w:rPr>
-          <w:rFonts w:ascii="Arial" w:eastAsia="Arial" w:hAnsi="Arial" w:cs="Arial"/>
-          <w:i/>
-          <w:sz w:val="22"/>
-          <w:szCs w:val="22"/>
-        </w:rPr>
-        <w:t xml:space="preserve">login page </w:t>
-      </w:r>
-    </w:p>
-    <w:p>
-      <w:pPr>
-        <w:numPr>
-          <w:ilvl w:val="0"/>
-          <w:numId w:val="25"/>
-        </w:numPr>
-        <w:pBdr>
-          <w:top w:val="nil"/>
-          <w:left w:val="nil"/>
-          <w:bottom w:val="nil"/>
-          <w:right w:val="nil"/>
-          <w:between w:val="nil"/>
-        </w:pBdr>
-        <w:contextualSpacing/>
-        <w:rPr>
-          <w:rFonts w:ascii="Arial" w:eastAsia="Arial" w:hAnsi="Arial" w:cs="Arial"/>
-          <w:i/>
-          <w:sz w:val="22"/>
-          <w:szCs w:val="22"/>
-        </w:rPr>
-      </w:pPr>
-      <w:bookmarkStart w:id="151" w:name="_a5z1zkp88o8d" w:colFirst="0" w:colLast="0"/>
-      <w:bookmarkEnd w:id="151"/>
+      <w:bookmarkStart w:id="143" w:name="_a5z1zkp88o8d" w:colFirst="0" w:colLast="0"/>
+      <w:bookmarkEnd w:id="143"/>
       <w:r>
         <w:rPr>
           <w:rFonts w:ascii="Arial" w:eastAsia="Arial" w:hAnsi="Arial" w:cs="Arial"/>
@@ -6770,8 +6570,8 @@
           <w:szCs w:val="22"/>
         </w:rPr>
       </w:pPr>
-      <w:bookmarkStart w:id="152" w:name="_clvomqfjjl0v" w:colFirst="0" w:colLast="0"/>
-      <w:bookmarkEnd w:id="152"/>
+      <w:bookmarkStart w:id="144" w:name="_clvomqfjjl0v" w:colFirst="0" w:colLast="0"/>
+      <w:bookmarkEnd w:id="144"/>
       <w:r>
         <w:rPr>
           <w:rFonts w:ascii="Arial" w:eastAsia="Arial" w:hAnsi="Arial" w:cs="Arial"/>
@@ -6798,191 +6598,31 @@
           <w:szCs w:val="22"/>
         </w:rPr>
       </w:pPr>
-      <w:bookmarkStart w:id="153" w:name="_ynso6uqosf5p" w:colFirst="0" w:colLast="0"/>
-      <w:bookmarkEnd w:id="153"/>
-      <w:r>
-        <w:rPr>
-          <w:rFonts w:ascii="Arial" w:eastAsia="Arial" w:hAnsi="Arial" w:cs="Arial"/>
-          <w:i/>
-          <w:sz w:val="22"/>
-          <w:szCs w:val="22"/>
-        </w:rPr>
-        <w:t>[photo]</w:t>
-      </w:r>
-    </w:p>
-    <w:p>
-      <w:pPr>
-        <w:pBdr>
-          <w:top w:val="nil"/>
-          <w:left w:val="nil"/>
-          <w:bottom w:val="nil"/>
-          <w:right w:val="nil"/>
-          <w:between w:val="nil"/>
-        </w:pBdr>
-        <w:rPr>
-          <w:rFonts w:ascii="Arial" w:eastAsia="Arial" w:hAnsi="Arial" w:cs="Arial"/>
-          <w:i/>
-          <w:sz w:val="22"/>
-          <w:szCs w:val="22"/>
-        </w:rPr>
-      </w:pPr>
-      <w:bookmarkStart w:id="154" w:name="_gaexdj2hhvgw" w:colFirst="0" w:colLast="0"/>
-      <w:bookmarkEnd w:id="154"/>
-      <w:r>
-        <w:rPr>
-          <w:rFonts w:ascii="Arial" w:eastAsia="Arial" w:hAnsi="Arial" w:cs="Arial"/>
-          <w:i/>
-          <w:sz w:val="22"/>
-          <w:szCs w:val="22"/>
-        </w:rPr>
-        <w:t xml:space="preserve"> </w:t>
-      </w:r>
-    </w:p>
-    <w:p>
-      <w:pPr>
-        <w:pBdr>
-          <w:top w:val="nil"/>
-          <w:left w:val="nil"/>
-          <w:bottom w:val="nil"/>
-          <w:right w:val="nil"/>
-          <w:between w:val="nil"/>
-        </w:pBdr>
-        <w:rPr>
-          <w:rFonts w:ascii="Arial" w:eastAsia="Arial" w:hAnsi="Arial" w:cs="Arial"/>
-          <w:i/>
-          <w:sz w:val="22"/>
-          <w:szCs w:val="22"/>
-        </w:rPr>
-      </w:pPr>
-      <w:bookmarkStart w:id="155" w:name="_sbvogung0vuf" w:colFirst="0" w:colLast="0"/>
-      <w:bookmarkEnd w:id="155"/>
-    </w:p>
-    <w:p>
-      <w:pPr>
-        <w:pBdr>
-          <w:top w:val="nil"/>
-          <w:left w:val="nil"/>
-          <w:bottom w:val="nil"/>
-          <w:right w:val="nil"/>
-          <w:between w:val="nil"/>
-        </w:pBdr>
-        <w:rPr>
-          <w:rFonts w:ascii="Arial" w:eastAsia="Arial" w:hAnsi="Arial" w:cs="Arial"/>
-          <w:i/>
-          <w:sz w:val="22"/>
-          <w:szCs w:val="22"/>
-        </w:rPr>
-      </w:pPr>
-      <w:bookmarkStart w:id="156" w:name="_51u3l4a9wszr" w:colFirst="0" w:colLast="0"/>
-      <w:bookmarkEnd w:id="156"/>
-      <w:r>
-        <w:rPr>
-          <w:rFonts w:ascii="Arial" w:eastAsia="Arial" w:hAnsi="Arial" w:cs="Arial"/>
-          <w:i/>
-          <w:sz w:val="22"/>
-          <w:szCs w:val="22"/>
-        </w:rPr>
-        <w:t xml:space="preserve">error </w:t>
-      </w:r>
-      <w:r>
-        <w:rPr>
-          <w:rFonts w:ascii="Arial" w:eastAsia="Arial" w:hAnsi="Arial" w:cs="Arial"/>
-          <w:i/>
-          <w:sz w:val="22"/>
-          <w:szCs w:val="22"/>
-        </w:rPr>
-        <w:t>page:</w:t>
-      </w:r>
-    </w:p>
-    <w:p>
-      <w:pPr>
-        <w:numPr>
-          <w:ilvl w:val="0"/>
-          <w:numId w:val="3"/>
-        </w:numPr>
-        <w:pBdr>
-          <w:top w:val="nil"/>
-          <w:left w:val="nil"/>
-          <w:bottom w:val="nil"/>
-          <w:right w:val="nil"/>
-          <w:between w:val="nil"/>
-        </w:pBdr>
-        <w:contextualSpacing/>
-        <w:rPr>
-          <w:rFonts w:ascii="Arial" w:eastAsia="Arial" w:hAnsi="Arial" w:cs="Arial"/>
-          <w:i/>
-          <w:sz w:val="22"/>
-          <w:szCs w:val="22"/>
-        </w:rPr>
-      </w:pPr>
-      <w:bookmarkStart w:id="157" w:name="_xmqdz3vdsl8t" w:colFirst="0" w:colLast="0"/>
-      <w:bookmarkEnd w:id="157"/>
-      <w:r>
-        <w:rPr>
-          <w:rFonts w:ascii="Arial" w:eastAsia="Arial" w:hAnsi="Arial" w:cs="Arial"/>
-          <w:i/>
-          <w:sz w:val="22"/>
-          <w:szCs w:val="22"/>
-        </w:rPr>
-        <w:t xml:space="preserve">if any user entered </w:t>
-      </w:r>
-      <w:r>
-        <w:rPr>
-          <w:rFonts w:ascii="Arial" w:eastAsia="Arial" w:hAnsi="Arial" w:cs="Arial"/>
-          <w:i/>
-          <w:sz w:val="22"/>
-          <w:szCs w:val="22"/>
-        </w:rPr>
-        <w:t>unavailable</w:t>
-      </w:r>
-      <w:r>
-        <w:rPr>
-          <w:rFonts w:ascii="Arial" w:eastAsia="Arial" w:hAnsi="Arial" w:cs="Arial"/>
-          <w:i/>
-          <w:sz w:val="22"/>
-          <w:szCs w:val="22"/>
-        </w:rPr>
-        <w:t xml:space="preserve"> link</w:t>
-      </w:r>
-    </w:p>
-    <w:p>
-      <w:pPr>
-        <w:tabs>
-          <w:tab w:val="center" w:pos="4680"/>
-          <w:tab w:val="right" w:pos="9360"/>
-        </w:tabs>
-        <w:rPr>
-          <w:rFonts w:ascii="Arial" w:eastAsia="Arial" w:hAnsi="Arial" w:cs="Arial"/>
-          <w:i/>
-          <w:sz w:val="22"/>
-          <w:szCs w:val="22"/>
-        </w:rPr>
-      </w:pPr>
-      <w:r>
-        <w:rPr>
-          <w:rFonts w:ascii="Arial" w:eastAsia="Arial" w:hAnsi="Arial" w:cs="Arial"/>
-          <w:i/>
+      <w:bookmarkStart w:id="145" w:name="_ynso6uqosf5p" w:colFirst="0" w:colLast="0"/>
+      <w:bookmarkStart w:id="146" w:name="_gaexdj2hhvgw" w:colFirst="0" w:colLast="0"/>
+      <w:bookmarkEnd w:id="145"/>
+      <w:bookmarkEnd w:id="146"/>
+      <w:r>
+        <w:rPr>
           <w:noProof/>
-          <w:sz w:val="22"/>
-          <w:szCs w:val="22"/>
-        </w:rPr>
-        <w:lastRenderedPageBreak/>
+        </w:rPr>
         <w:drawing>
-          <wp:inline distT="114300" distB="114300" distL="114300" distR="114300">
-            <wp:extent cx="4348163" cy="3228673"/>
-            <wp:effectExtent l="0" t="0" r="0" b="0"/>
-            <wp:docPr id="2" name="image9.png"/>
-            <wp:cNvGraphicFramePr/>
+          <wp:inline distT="0" distB="0" distL="0" distR="0" wp14:anchorId="2302A23E" wp14:editId="06A715BE">
+            <wp:extent cx="5715000" cy="3213100"/>
+            <wp:effectExtent l="0" t="0" r="0" b="6350"/>
+            <wp:docPr id="16" name="Picture 16"/>
+            <wp:cNvGraphicFramePr>
+              <a:graphicFrameLocks xmlns:a="http://schemas.openxmlformats.org/drawingml/2006/main" noChangeAspect="1"/>
+            </wp:cNvGraphicFramePr>
             <a:graphic xmlns:a="http://schemas.openxmlformats.org/drawingml/2006/main">
               <a:graphicData uri="http://schemas.openxmlformats.org/drawingml/2006/picture">
                 <pic:pic xmlns:pic="http://schemas.openxmlformats.org/drawingml/2006/picture">
                   <pic:nvPicPr>
-                    <pic:cNvPr id="0" name="image9.png"/>
-                    <pic:cNvPicPr preferRelativeResize="0"/>
+                    <pic:cNvPr id="1" name=""/>
+                    <pic:cNvPicPr/>
                   </pic:nvPicPr>
                   <pic:blipFill>
                     <a:blip r:embed="rId16"/>
-                    <a:srcRect/>
                     <a:stretch>
                       <a:fillRect/>
                     </a:stretch>
@@ -6990,12 +6630,11 @@
                   <pic:spPr>
                     <a:xfrm>
                       <a:off x="0" y="0"/>
-                      <a:ext cx="4348163" cy="3228673"/>
+                      <a:ext cx="5715000" cy="3213100"/>
                     </a:xfrm>
                     <a:prstGeom prst="rect">
                       <a:avLst/>
                     </a:prstGeom>
-                    <a:ln/>
                   </pic:spPr>
                 </pic:pic>
               </a:graphicData>
@@ -7003,6 +6642,15 @@
           </wp:inline>
         </w:drawing>
       </w:r>
+      <w:r>
+        <w:rPr>
+          <w:rFonts w:ascii="Arial" w:eastAsia="Arial" w:hAnsi="Arial" w:cs="Arial"/>
+          <w:i/>
+          <w:sz w:val="22"/>
+          <w:szCs w:val="22"/>
+        </w:rPr>
+        <w:t xml:space="preserve"> </w:t>
+      </w:r>
     </w:p>
     <w:p>
       <w:pPr>
@@ -7021,8 +6669,48 @@
           <w:szCs w:val="22"/>
         </w:rPr>
       </w:pPr>
-      <w:bookmarkStart w:id="158" w:name="_1vrhzi5i1knc" w:colFirst="0" w:colLast="0"/>
-      <w:bookmarkEnd w:id="158"/>
+      <w:bookmarkStart w:id="147" w:name="_sbvogung0vuf" w:colFirst="0" w:colLast="0"/>
+      <w:bookmarkStart w:id="148" w:name="_51u3l4a9wszr" w:colFirst="0" w:colLast="0"/>
+      <w:bookmarkStart w:id="149" w:name="_1vrhzi5i1knc" w:colFirst="0" w:colLast="0"/>
+      <w:bookmarkEnd w:id="147"/>
+      <w:bookmarkEnd w:id="148"/>
+      <w:bookmarkEnd w:id="149"/>
+    </w:p>
+    <w:p>
+      <w:pPr>
+        <w:pBdr>
+          <w:top w:val="nil"/>
+          <w:left w:val="nil"/>
+          <w:bottom w:val="nil"/>
+          <w:right w:val="nil"/>
+          <w:between w:val="nil"/>
+        </w:pBdr>
+        <w:bidi/>
+        <w:rPr>
+          <w:rFonts w:ascii="Arial" w:eastAsia="Arial" w:hAnsi="Arial" w:cs="Arial"/>
+          <w:i/>
+          <w:sz w:val="22"/>
+          <w:szCs w:val="22"/>
+        </w:rPr>
+      </w:pPr>
+    </w:p>
+    <w:p>
+      <w:pPr>
+        <w:pBdr>
+          <w:top w:val="nil"/>
+          <w:left w:val="nil"/>
+          <w:bottom w:val="nil"/>
+          <w:right w:val="nil"/>
+          <w:between w:val="nil"/>
+        </w:pBdr>
+        <w:bidi/>
+        <w:rPr>
+          <w:rFonts w:ascii="Arial" w:eastAsia="Arial" w:hAnsi="Arial" w:cs="Arial"/>
+          <w:i/>
+          <w:sz w:val="22"/>
+          <w:szCs w:val="22"/>
+        </w:rPr>
+      </w:pPr>
     </w:p>
     <w:p>
       <w:pPr>
@@ -7032,9 +6720,10 @@
           <w:numId w:val="6"/>
         </w:numPr>
       </w:pPr>
-      <w:bookmarkStart w:id="159" w:name="_a3oc31l0juyb" w:colFirst="0" w:colLast="0"/>
-      <w:bookmarkEnd w:id="159"/>
-      <w:r>
+      <w:bookmarkStart w:id="150" w:name="_a3oc31l0juyb" w:colFirst="0" w:colLast="0"/>
+      <w:bookmarkEnd w:id="150"/>
+      <w:r>
+        <w:lastRenderedPageBreak/>
         <w:t>Hardware Interfaces</w:t>
       </w:r>
     </w:p>
@@ -7054,8 +6743,8 @@
           <w:szCs w:val="22"/>
         </w:rPr>
       </w:pPr>
-      <w:bookmarkStart w:id="160" w:name="_70ckw0esdv93" w:colFirst="0" w:colLast="0"/>
-      <w:bookmarkEnd w:id="160"/>
+      <w:bookmarkStart w:id="151" w:name="_70ckw0esdv93" w:colFirst="0" w:colLast="0"/>
+      <w:bookmarkEnd w:id="151"/>
       <w:r>
         <w:rPr>
           <w:rFonts w:ascii="Arial" w:eastAsia="Arial" w:hAnsi="Arial" w:cs="Arial"/>
@@ -7082,8 +6771,8 @@
           <w:szCs w:val="22"/>
         </w:rPr>
       </w:pPr>
-      <w:bookmarkStart w:id="161" w:name="_9wc3euh1ydbf" w:colFirst="0" w:colLast="0"/>
-      <w:bookmarkEnd w:id="161"/>
+      <w:bookmarkStart w:id="152" w:name="_9wc3euh1ydbf" w:colFirst="0" w:colLast="0"/>
+      <w:bookmarkEnd w:id="152"/>
       <w:r>
         <w:rPr>
           <w:rFonts w:ascii="Arial" w:eastAsia="Arial" w:hAnsi="Arial" w:cs="Arial"/>
@@ -7102,8 +6791,8 @@
           <w:numId w:val="6"/>
         </w:numPr>
       </w:pPr>
-      <w:bookmarkStart w:id="162" w:name="_kzkj9xkbwe69" w:colFirst="0" w:colLast="0"/>
-      <w:bookmarkEnd w:id="162"/>
+      <w:bookmarkStart w:id="153" w:name="_kzkj9xkbwe69" w:colFirst="0" w:colLast="0"/>
+      <w:bookmarkEnd w:id="153"/>
       <w:r>
         <w:t>Software Interfaces</w:t>
       </w:r>
@@ -7164,8 +6853,8 @@
           <w:numId w:val="6"/>
         </w:numPr>
       </w:pPr>
-      <w:bookmarkStart w:id="163" w:name="_aa263pa3k3lr" w:colFirst="0" w:colLast="0"/>
-      <w:bookmarkEnd w:id="163"/>
+      <w:bookmarkStart w:id="154" w:name="_aa263pa3k3lr" w:colFirst="0" w:colLast="0"/>
+      <w:bookmarkEnd w:id="154"/>
       <w:r>
         <w:t>Communications Interfaces</w:t>
       </w:r>
@@ -7257,8 +6946,8 @@
           <w:numId w:val="6"/>
         </w:numPr>
       </w:pPr>
-      <w:bookmarkStart w:id="164" w:name="_3whwml4" w:colFirst="0" w:colLast="0"/>
-      <w:bookmarkEnd w:id="164"/>
+      <w:bookmarkStart w:id="155" w:name="_3whwml4" w:colFirst="0" w:colLast="0"/>
+      <w:bookmarkEnd w:id="155"/>
       <w:r>
         <w:t>Other Nonfunctional Requirements</w:t>
       </w:r>
@@ -7271,8 +6960,8 @@
           <w:numId w:val="6"/>
         </w:numPr>
       </w:pPr>
-      <w:bookmarkStart w:id="165" w:name="_2bn6wsx" w:colFirst="0" w:colLast="0"/>
-      <w:bookmarkEnd w:id="165"/>
+      <w:bookmarkStart w:id="156" w:name="_2bn6wsx" w:colFirst="0" w:colLast="0"/>
+      <w:bookmarkEnd w:id="156"/>
       <w:r>
         <w:t>Performance Requirements</w:t>
       </w:r>
@@ -7293,8 +6982,8 @@
           <w:szCs w:val="22"/>
         </w:rPr>
       </w:pPr>
-      <w:bookmarkStart w:id="166" w:name="_qsh70q" w:colFirst="0" w:colLast="0"/>
-      <w:bookmarkEnd w:id="166"/>
+      <w:bookmarkStart w:id="157" w:name="_qsh70q" w:colFirst="0" w:colLast="0"/>
+      <w:bookmarkEnd w:id="157"/>
       <w:r>
         <w:rPr>
           <w:rFonts w:ascii="Arial" w:eastAsia="Arial" w:hAnsi="Arial" w:cs="Arial"/>
@@ -7335,8 +7024,8 @@
           <w:szCs w:val="22"/>
         </w:rPr>
       </w:pPr>
-      <w:bookmarkStart w:id="167" w:name="_o4b6hcr72z5a" w:colFirst="0" w:colLast="0"/>
-      <w:bookmarkEnd w:id="167"/>
+      <w:bookmarkStart w:id="158" w:name="_o4b6hcr72z5a" w:colFirst="0" w:colLast="0"/>
+      <w:bookmarkEnd w:id="158"/>
       <w:r>
         <w:rPr>
           <w:rFonts w:ascii="Arial" w:eastAsia="Arial" w:hAnsi="Arial" w:cs="Arial"/>
@@ -7362,16 +7051,15 @@
           <w:szCs w:val="22"/>
         </w:rPr>
       </w:pPr>
-      <w:bookmarkStart w:id="168" w:name="_yc9k57jry9mh" w:colFirst="0" w:colLast="0"/>
-      <w:bookmarkEnd w:id="168"/>
-      <w:r>
-        <w:rPr>
-          <w:rFonts w:ascii="Arial" w:eastAsia="Arial" w:hAnsi="Arial" w:cs="Arial"/>
-          <w:i/>
-          <w:sz w:val="22"/>
-          <w:szCs w:val="22"/>
-        </w:rPr>
-        <w:lastRenderedPageBreak/>
+      <w:bookmarkStart w:id="159" w:name="_yc9k57jry9mh" w:colFirst="0" w:colLast="0"/>
+      <w:bookmarkEnd w:id="159"/>
+      <w:r>
+        <w:rPr>
+          <w:rFonts w:ascii="Arial" w:eastAsia="Arial" w:hAnsi="Arial" w:cs="Arial"/>
+          <w:i/>
+          <w:sz w:val="22"/>
+          <w:szCs w:val="22"/>
+        </w:rPr>
         <w:t>minimum of 128MB of memory</w:t>
       </w:r>
     </w:p>
@@ -7396,8 +7084,8 @@
           <w:szCs w:val="22"/>
         </w:rPr>
       </w:pPr>
-      <w:bookmarkStart w:id="169" w:name="_72t0cigepjbf" w:colFirst="0" w:colLast="0"/>
-      <w:bookmarkEnd w:id="169"/>
+      <w:bookmarkStart w:id="160" w:name="_72t0cigepjbf" w:colFirst="0" w:colLast="0"/>
+      <w:bookmarkEnd w:id="160"/>
       <w:r>
         <w:rPr>
           <w:rFonts w:ascii="Arial" w:eastAsia="Arial" w:hAnsi="Arial" w:cs="Arial"/>
@@ -7429,8 +7117,8 @@
           <w:szCs w:val="22"/>
         </w:rPr>
       </w:pPr>
-      <w:bookmarkStart w:id="170" w:name="_dr0lapllin" w:colFirst="0" w:colLast="0"/>
-      <w:bookmarkEnd w:id="170"/>
+      <w:bookmarkStart w:id="161" w:name="_dr0lapllin" w:colFirst="0" w:colLast="0"/>
+      <w:bookmarkEnd w:id="161"/>
       <w:r>
         <w:rPr>
           <w:rFonts w:ascii="Arial" w:eastAsia="Arial" w:hAnsi="Arial" w:cs="Arial"/>
@@ -7457,8 +7145,8 @@
           <w:szCs w:val="22"/>
         </w:rPr>
       </w:pPr>
-      <w:bookmarkStart w:id="171" w:name="_qe0i3b51yuol" w:colFirst="0" w:colLast="0"/>
-      <w:bookmarkEnd w:id="171"/>
+      <w:bookmarkStart w:id="162" w:name="_qe0i3b51yuol" w:colFirst="0" w:colLast="0"/>
+      <w:bookmarkEnd w:id="162"/>
       <w:r>
         <w:rPr>
           <w:rFonts w:ascii="Arial" w:eastAsia="Arial" w:hAnsi="Arial" w:cs="Arial"/>
@@ -7485,27 +7173,27 @@
           <w:szCs w:val="22"/>
         </w:rPr>
       </w:pPr>
-      <w:bookmarkStart w:id="172" w:name="_5gb0ihs5bygo" w:colFirst="0" w:colLast="0"/>
-      <w:bookmarkEnd w:id="172"/>
-    </w:p>
-    <w:p>
-      <w:pPr>
-        <w:pBdr>
-          <w:top w:val="nil"/>
-          <w:left w:val="nil"/>
-          <w:bottom w:val="nil"/>
-          <w:right w:val="nil"/>
-          <w:between w:val="nil"/>
-        </w:pBdr>
-        <w:rPr>
-          <w:rFonts w:ascii="Arial" w:eastAsia="Arial" w:hAnsi="Arial" w:cs="Arial"/>
-          <w:i/>
-          <w:sz w:val="22"/>
-          <w:szCs w:val="22"/>
-        </w:rPr>
-      </w:pPr>
-      <w:bookmarkStart w:id="173" w:name="_f98msvhe8s4r" w:colFirst="0" w:colLast="0"/>
-      <w:bookmarkEnd w:id="173"/>
+      <w:bookmarkStart w:id="163" w:name="_5gb0ihs5bygo" w:colFirst="0" w:colLast="0"/>
+      <w:bookmarkEnd w:id="163"/>
+    </w:p>
+    <w:p>
+      <w:pPr>
+        <w:pBdr>
+          <w:top w:val="nil"/>
+          <w:left w:val="nil"/>
+          <w:bottom w:val="nil"/>
+          <w:right w:val="nil"/>
+          <w:between w:val="nil"/>
+        </w:pBdr>
+        <w:rPr>
+          <w:rFonts w:ascii="Arial" w:eastAsia="Arial" w:hAnsi="Arial" w:cs="Arial"/>
+          <w:i/>
+          <w:sz w:val="22"/>
+          <w:szCs w:val="22"/>
+        </w:rPr>
+      </w:pPr>
+      <w:bookmarkStart w:id="164" w:name="_f98msvhe8s4r" w:colFirst="0" w:colLast="0"/>
+      <w:bookmarkEnd w:id="164"/>
       <w:r>
         <w:rPr>
           <w:rFonts w:ascii="Arial" w:eastAsia="Arial" w:hAnsi="Arial" w:cs="Arial"/>
@@ -7546,8 +7234,8 @@
           <w:szCs w:val="22"/>
         </w:rPr>
       </w:pPr>
-      <w:bookmarkStart w:id="174" w:name="_pam3qd1c0udq" w:colFirst="0" w:colLast="0"/>
-      <w:bookmarkEnd w:id="174"/>
+      <w:bookmarkStart w:id="165" w:name="_pam3qd1c0udq" w:colFirst="0" w:colLast="0"/>
+      <w:bookmarkEnd w:id="165"/>
       <w:r>
         <w:rPr>
           <w:rFonts w:ascii="Arial" w:eastAsia="Arial" w:hAnsi="Arial" w:cs="Arial"/>
@@ -7579,8 +7267,8 @@
           <w:szCs w:val="22"/>
         </w:rPr>
       </w:pPr>
-      <w:bookmarkStart w:id="175" w:name="_iw7w9wv4ehy1" w:colFirst="0" w:colLast="0"/>
-      <w:bookmarkEnd w:id="175"/>
+      <w:bookmarkStart w:id="166" w:name="_iw7w9wv4ehy1" w:colFirst="0" w:colLast="0"/>
+      <w:bookmarkEnd w:id="166"/>
       <w:r>
         <w:rPr>
           <w:rFonts w:ascii="Arial" w:eastAsia="Arial" w:hAnsi="Arial" w:cs="Arial"/>
@@ -7621,8 +7309,8 @@
           <w:szCs w:val="22"/>
         </w:rPr>
       </w:pPr>
-      <w:bookmarkStart w:id="176" w:name="_iikiivmsesmf" w:colFirst="0" w:colLast="0"/>
-      <w:bookmarkEnd w:id="176"/>
+      <w:bookmarkStart w:id="167" w:name="_iikiivmsesmf" w:colFirst="0" w:colLast="0"/>
+      <w:bookmarkEnd w:id="167"/>
       <w:r>
         <w:rPr>
           <w:rFonts w:ascii="Arial" w:eastAsia="Arial" w:hAnsi="Arial" w:cs="Arial"/>
@@ -7641,8 +7329,8 @@
           <w:numId w:val="6"/>
         </w:numPr>
       </w:pPr>
-      <w:bookmarkStart w:id="177" w:name="_hs3jw4oxiibj" w:colFirst="0" w:colLast="0"/>
-      <w:bookmarkEnd w:id="177"/>
+      <w:bookmarkStart w:id="168" w:name="_hs3jw4oxiibj" w:colFirst="0" w:colLast="0"/>
+      <w:bookmarkEnd w:id="168"/>
       <w:r>
         <w:t>Safety Requirements</w:t>
       </w:r>
@@ -7657,8 +7345,8 @@
           <w:between w:val="nil"/>
         </w:pBdr>
       </w:pPr>
-      <w:bookmarkStart w:id="178" w:name="_3as4poj" w:colFirst="0" w:colLast="0"/>
-      <w:bookmarkEnd w:id="178"/>
+      <w:bookmarkStart w:id="169" w:name="_3as4poj" w:colFirst="0" w:colLast="0"/>
+      <w:bookmarkEnd w:id="169"/>
       <w:r>
         <w:rPr>
           <w:rFonts w:ascii="Arial" w:eastAsia="Arial" w:hAnsi="Arial" w:cs="Arial"/>
@@ -7677,8 +7365,8 @@
           <w:numId w:val="6"/>
         </w:numPr>
       </w:pPr>
-      <w:bookmarkStart w:id="179" w:name="_ycg2mme40r10" w:colFirst="0" w:colLast="0"/>
-      <w:bookmarkEnd w:id="179"/>
+      <w:bookmarkStart w:id="170" w:name="_ycg2mme40r10" w:colFirst="0" w:colLast="0"/>
+      <w:bookmarkEnd w:id="170"/>
       <w:r>
         <w:t>Security Requirements</w:t>
       </w:r>
@@ -7699,8 +7387,8 @@
           <w:szCs w:val="22"/>
         </w:rPr>
       </w:pPr>
-      <w:bookmarkStart w:id="180" w:name="_1pxezwc" w:colFirst="0" w:colLast="0"/>
-      <w:bookmarkEnd w:id="180"/>
+      <w:bookmarkStart w:id="171" w:name="_1pxezwc" w:colFirst="0" w:colLast="0"/>
+      <w:bookmarkEnd w:id="171"/>
       <w:r>
         <w:rPr>
           <w:rFonts w:ascii="Arial" w:eastAsia="Arial" w:hAnsi="Arial" w:cs="Arial"/>
@@ -7736,8 +7424,8 @@
           <w:szCs w:val="22"/>
         </w:rPr>
       </w:pPr>
-      <w:bookmarkStart w:id="181" w:name="_24tx8kyqiyh6" w:colFirst="0" w:colLast="0"/>
-      <w:bookmarkEnd w:id="181"/>
+      <w:bookmarkStart w:id="172" w:name="_24tx8kyqiyh6" w:colFirst="0" w:colLast="0"/>
+      <w:bookmarkEnd w:id="172"/>
       <w:r>
         <w:rPr>
           <w:rFonts w:ascii="Arial" w:eastAsia="Arial" w:hAnsi="Arial" w:cs="Arial"/>
@@ -7783,15 +7471,16 @@
           <w:szCs w:val="22"/>
         </w:rPr>
       </w:pPr>
-      <w:bookmarkStart w:id="182" w:name="_ctp1og6knmmo" w:colFirst="0" w:colLast="0"/>
-      <w:bookmarkEnd w:id="182"/>
-      <w:r>
-        <w:rPr>
-          <w:rFonts w:ascii="Arial" w:eastAsia="Arial" w:hAnsi="Arial" w:cs="Arial"/>
-          <w:i/>
-          <w:sz w:val="22"/>
-          <w:szCs w:val="22"/>
-        </w:rPr>
+      <w:bookmarkStart w:id="173" w:name="_ctp1og6knmmo" w:colFirst="0" w:colLast="0"/>
+      <w:bookmarkEnd w:id="173"/>
+      <w:r>
+        <w:rPr>
+          <w:rFonts w:ascii="Arial" w:eastAsia="Arial" w:hAnsi="Arial" w:cs="Arial"/>
+          <w:i/>
+          <w:sz w:val="22"/>
+          <w:szCs w:val="22"/>
+        </w:rPr>
+        <w:lastRenderedPageBreak/>
         <w:t xml:space="preserve">both admins have ability to change password </w:t>
       </w:r>
     </w:p>
@@ -7811,27 +7500,27 @@
           <w:szCs w:val="22"/>
         </w:rPr>
       </w:pPr>
-      <w:bookmarkStart w:id="183" w:name="_skex061swj2" w:colFirst="0" w:colLast="0"/>
-      <w:bookmarkEnd w:id="183"/>
-    </w:p>
-    <w:p>
-      <w:pPr>
-        <w:pBdr>
-          <w:top w:val="nil"/>
-          <w:left w:val="nil"/>
-          <w:bottom w:val="nil"/>
-          <w:right w:val="nil"/>
-          <w:between w:val="nil"/>
-        </w:pBdr>
-        <w:rPr>
-          <w:rFonts w:ascii="Arial" w:eastAsia="Arial" w:hAnsi="Arial" w:cs="Arial"/>
-          <w:i/>
-          <w:sz w:val="22"/>
-          <w:szCs w:val="22"/>
-        </w:rPr>
-      </w:pPr>
-      <w:bookmarkStart w:id="184" w:name="_k313d2wj1v01" w:colFirst="0" w:colLast="0"/>
-      <w:bookmarkEnd w:id="184"/>
+      <w:bookmarkStart w:id="174" w:name="_skex061swj2" w:colFirst="0" w:colLast="0"/>
+      <w:bookmarkEnd w:id="174"/>
+    </w:p>
+    <w:p>
+      <w:pPr>
+        <w:pBdr>
+          <w:top w:val="nil"/>
+          <w:left w:val="nil"/>
+          <w:bottom w:val="nil"/>
+          <w:right w:val="nil"/>
+          <w:between w:val="nil"/>
+        </w:pBdr>
+        <w:rPr>
+          <w:rFonts w:ascii="Arial" w:eastAsia="Arial" w:hAnsi="Arial" w:cs="Arial"/>
+          <w:i/>
+          <w:sz w:val="22"/>
+          <w:szCs w:val="22"/>
+        </w:rPr>
+      </w:pPr>
+      <w:bookmarkStart w:id="175" w:name="_k313d2wj1v01" w:colFirst="0" w:colLast="0"/>
+      <w:bookmarkEnd w:id="175"/>
       <w:r>
         <w:rPr>
           <w:rFonts w:ascii="Arial" w:eastAsia="Arial" w:hAnsi="Arial" w:cs="Arial"/>
@@ -7851,9 +7540,15 @@
           <w:right w:val="nil"/>
           <w:between w:val="nil"/>
         </w:pBdr>
-      </w:pPr>
-      <w:bookmarkStart w:id="185" w:name="_z9kapq3lldl1" w:colFirst="0" w:colLast="0"/>
-      <w:bookmarkEnd w:id="185"/>
+        <w:rPr>
+          <w:rFonts w:ascii="Arial" w:eastAsia="Arial" w:hAnsi="Arial" w:cs="Arial"/>
+          <w:i/>
+          <w:sz w:val="22"/>
+          <w:szCs w:val="22"/>
+        </w:rPr>
+      </w:pPr>
+      <w:bookmarkStart w:id="176" w:name="_z9kapq3lldl1" w:colFirst="0" w:colLast="0"/>
+      <w:bookmarkEnd w:id="176"/>
       <w:r>
         <w:rPr>
           <w:rFonts w:ascii="Arial" w:eastAsia="Arial" w:hAnsi="Arial" w:cs="Arial"/>
@@ -7862,11 +7557,74 @@
           <w:szCs w:val="22"/>
         </w:rPr>
         <w:tab/>
-        <w:t xml:space="preserve">passwords will be generated randomly and send by mail to students [to be determined] and student have same login in interface with ability to change password by faculty admin only </w:t>
-      </w:r>
-      <w:r>
-        <w:br w:type="page"/>
-      </w:r>
+        <w:t>passwords will be generated randomly and send by mail to students [to be determined] and student have same login in interface with ability to change password by f</w:t>
+      </w:r>
+      <w:r>
+        <w:rPr>
+          <w:rFonts w:ascii="Arial" w:eastAsia="Arial" w:hAnsi="Arial" w:cs="Arial"/>
+          <w:i/>
+          <w:sz w:val="22"/>
+          <w:szCs w:val="22"/>
+        </w:rPr>
+        <w:t>aculty admin only.</w:t>
+      </w:r>
+    </w:p>
+    <w:p>
+      <w:pPr>
+        <w:pBdr>
+          <w:top w:val="nil"/>
+          <w:left w:val="nil"/>
+          <w:bottom w:val="nil"/>
+          <w:right w:val="nil"/>
+          <w:between w:val="nil"/>
+        </w:pBdr>
+      </w:pPr>
+    </w:p>
+    <w:p>
+      <w:pPr>
+        <w:pBdr>
+          <w:top w:val="nil"/>
+          <w:left w:val="nil"/>
+          <w:bottom w:val="nil"/>
+          <w:right w:val="nil"/>
+          <w:between w:val="nil"/>
+        </w:pBdr>
+      </w:pPr>
+      <w:bookmarkStart w:id="177" w:name="_GoBack"/>
+      <w:bookmarkEnd w:id="177"/>
+    </w:p>
+    <w:p>
+      <w:pPr>
+        <w:pBdr>
+          <w:top w:val="nil"/>
+          <w:left w:val="nil"/>
+          <w:bottom w:val="nil"/>
+          <w:right w:val="nil"/>
+          <w:between w:val="nil"/>
+        </w:pBdr>
+      </w:pPr>
+    </w:p>
+    <w:p>
+      <w:pPr>
+        <w:pBdr>
+          <w:top w:val="nil"/>
+          <w:left w:val="nil"/>
+          <w:bottom w:val="nil"/>
+          <w:right w:val="nil"/>
+          <w:between w:val="nil"/>
+        </w:pBdr>
+      </w:pPr>
+    </w:p>
+    <w:p>
+      <w:pPr>
+        <w:pBdr>
+          <w:top w:val="nil"/>
+          <w:left w:val="nil"/>
+          <w:bottom w:val="nil"/>
+          <w:right w:val="nil"/>
+          <w:between w:val="nil"/>
+        </w:pBdr>
+      </w:pPr>
     </w:p>
     <w:p>
       <w:pPr>
@@ -7876,10 +7634,9 @@
           <w:numId w:val="6"/>
         </w:numPr>
       </w:pPr>
-      <w:bookmarkStart w:id="186" w:name="_s7f4tjflzm7r" w:colFirst="0" w:colLast="0"/>
-      <w:bookmarkEnd w:id="186"/>
-      <w:r>
-        <w:lastRenderedPageBreak/>
+      <w:bookmarkStart w:id="178" w:name="_s7f4tjflzm7r" w:colFirst="0" w:colLast="0"/>
+      <w:bookmarkEnd w:id="178"/>
+      <w:r>
         <w:t>Other Requirements</w:t>
       </w:r>
     </w:p>
@@ -7905,8 +7662,8 @@
           <w:szCs w:val="22"/>
         </w:rPr>
       </w:pPr>
-      <w:bookmarkStart w:id="187" w:name="_147n2zr" w:colFirst="0" w:colLast="0"/>
-      <w:bookmarkEnd w:id="187"/>
+      <w:bookmarkStart w:id="179" w:name="_147n2zr" w:colFirst="0" w:colLast="0"/>
+      <w:bookmarkEnd w:id="179"/>
       <w:r>
         <w:rPr>
           <w:rFonts w:ascii="Arial" w:eastAsia="Arial" w:hAnsi="Arial" w:cs="Arial"/>
@@ -7939,8 +7696,8 @@
           <w:szCs w:val="22"/>
         </w:rPr>
       </w:pPr>
-      <w:bookmarkStart w:id="188" w:name="_65rxihwf2g0n" w:colFirst="0" w:colLast="0"/>
-      <w:bookmarkEnd w:id="188"/>
+      <w:bookmarkStart w:id="180" w:name="_65rxihwf2g0n" w:colFirst="0" w:colLast="0"/>
+      <w:bookmarkEnd w:id="180"/>
       <w:r>
         <w:rPr>
           <w:rFonts w:ascii="Arial" w:eastAsia="Arial" w:hAnsi="Arial" w:cs="Arial"/>
@@ -7990,8 +7747,8 @@
           <w:szCs w:val="22"/>
         </w:rPr>
       </w:pPr>
-      <w:bookmarkStart w:id="189" w:name="_k8o3jzp1yney" w:colFirst="0" w:colLast="0"/>
-      <w:bookmarkEnd w:id="189"/>
+      <w:bookmarkStart w:id="181" w:name="_k8o3jzp1yney" w:colFirst="0" w:colLast="0"/>
+      <w:bookmarkEnd w:id="181"/>
       <w:r>
         <w:rPr>
           <w:rFonts w:ascii="Arial" w:eastAsia="Arial" w:hAnsi="Arial" w:cs="Arial"/>
@@ -8068,8 +7825,6 @@
           <w:szCs w:val="36"/>
         </w:rPr>
       </w:pPr>
-      <w:bookmarkStart w:id="190" w:name="_GoBack"/>
-      <w:bookmarkEnd w:id="190"/>
     </w:p>
     <w:p>
       <w:pPr>
@@ -8227,8 +7982,8 @@
         <w:pStyle w:val="Heading1"/>
         <w:spacing w:before="120"/>
       </w:pPr>
-      <w:bookmarkStart w:id="191" w:name="_860aublvspxp" w:colFirst="0" w:colLast="0"/>
-      <w:bookmarkEnd w:id="191"/>
+      <w:bookmarkStart w:id="182" w:name="_860aublvspxp" w:colFirst="0" w:colLast="0"/>
+      <w:bookmarkEnd w:id="182"/>
       <w:r>
         <w:t xml:space="preserve">Appendix D: developer team names </w:t>
       </w:r>
@@ -11040,6 +10795,119 @@
     </w:lvl>
   </w:abstractNum>
   <w:abstractNum w:abstractNumId="14" w15:restartNumberingAfterBreak="0">
+    <w:nsid w:val="52F95577"/>
+    <w:multiLevelType w:val="hybridMultilevel"/>
+    <w:tmpl w:val="0F92AA34"/>
+    <w:lvl w:ilvl="0" w:tplc="04090001">
+      <w:start w:val="1"/>
+      <w:numFmt w:val="bullet"/>
+      <w:lvlText w:val=""/>
+      <w:lvlJc w:val="left"/>
+      <w:pPr>
+        <w:ind w:left="720" w:hanging="360"/>
+      </w:pPr>
+      <w:rPr>
+        <w:rFonts w:ascii="Symbol" w:hAnsi="Symbol" w:hint="default"/>
+      </w:rPr>
+    </w:lvl>
+    <w:lvl w:ilvl="1" w:tplc="04090003">
+      <w:start w:val="1"/>
+      <w:numFmt w:val="bullet"/>
+      <w:lvlText w:val="o"/>
+      <w:lvlJc w:val="left"/>
+      <w:pPr>
+        <w:ind w:left="1440" w:hanging="360"/>
+      </w:pPr>
+      <w:rPr>
+        <w:rFonts w:ascii="Courier New" w:hAnsi="Courier New" w:cs="Courier New" w:hint="default"/>
+      </w:rPr>
+    </w:lvl>
+    <w:lvl w:ilvl="2" w:tplc="04090005" w:tentative="1">
+      <w:start w:val="1"/>
+      <w:numFmt w:val="bullet"/>
+      <w:lvlText w:val=""/>
+      <w:lvlJc w:val="left"/>
+      <w:pPr>
+        <w:ind w:left="2160" w:hanging="360"/>
+      </w:pPr>
+      <w:rPr>
+        <w:rFonts w:ascii="Wingdings" w:hAnsi="Wingdings" w:hint="default"/>
+      </w:rPr>
+    </w:lvl>
+    <w:lvl w:ilvl="3" w:tplc="04090001" w:tentative="1">
+      <w:start w:val="1"/>
+      <w:numFmt w:val="bullet"/>
+      <w:lvlText w:val=""/>
+      <w:lvlJc w:val="left"/>
+      <w:pPr>
+        <w:ind w:left="2880" w:hanging="360"/>
+      </w:pPr>
+      <w:rPr>
+        <w:rFonts w:ascii="Symbol" w:hAnsi="Symbol" w:hint="default"/>
+      </w:rPr>
+    </w:lvl>
+    <w:lvl w:ilvl="4" w:tplc="04090003" w:tentative="1">
+      <w:start w:val="1"/>
+      <w:numFmt w:val="bullet"/>
+      <w:lvlText w:val="o"/>
+      <w:lvlJc w:val="left"/>
+      <w:pPr>
+        <w:ind w:left="3600" w:hanging="360"/>
+      </w:pPr>
+      <w:rPr>
+        <w:rFonts w:ascii="Courier New" w:hAnsi="Courier New" w:cs="Courier New" w:hint="default"/>
+      </w:rPr>
+    </w:lvl>
+    <w:lvl w:ilvl="5" w:tplc="04090005" w:tentative="1">
+      <w:start w:val="1"/>
+      <w:numFmt w:val="bullet"/>
+      <w:lvlText w:val=""/>
+      <w:lvlJc w:val="left"/>
+      <w:pPr>
+        <w:ind w:left="4320" w:hanging="360"/>
+      </w:pPr>
+      <w:rPr>
+        <w:rFonts w:ascii="Wingdings" w:hAnsi="Wingdings" w:hint="default"/>
+      </w:rPr>
+    </w:lvl>
+    <w:lvl w:ilvl="6" w:tplc="04090001" w:tentative="1">
+      <w:start w:val="1"/>
+      <w:numFmt w:val="bullet"/>
+      <w:lvlText w:val=""/>
+      <w:lvlJc w:val="left"/>
+      <w:pPr>
+        <w:ind w:left="5040" w:hanging="360"/>
+      </w:pPr>
+      <w:rPr>
+        <w:rFonts w:ascii="Symbol" w:hAnsi="Symbol" w:hint="default"/>
+      </w:rPr>
+    </w:lvl>
+    <w:lvl w:ilvl="7" w:tplc="04090003" w:tentative="1">
+      <w:start w:val="1"/>
+      <w:numFmt w:val="bullet"/>
+      <w:lvlText w:val="o"/>
+      <w:lvlJc w:val="left"/>
+      <w:pPr>
+        <w:ind w:left="5760" w:hanging="360"/>
+      </w:pPr>
+      <w:rPr>
+        <w:rFonts w:ascii="Courier New" w:hAnsi="Courier New" w:cs="Courier New" w:hint="default"/>
+      </w:rPr>
+    </w:lvl>
+    <w:lvl w:ilvl="8" w:tplc="04090005" w:tentative="1">
+      <w:start w:val="1"/>
+      <w:numFmt w:val="bullet"/>
+      <w:lvlText w:val=""/>
+      <w:lvlJc w:val="left"/>
+      <w:pPr>
+        <w:ind w:left="6480" w:hanging="360"/>
+      </w:pPr>
+      <w:rPr>
+        <w:rFonts w:ascii="Wingdings" w:hAnsi="Wingdings" w:hint="default"/>
+      </w:rPr>
+    </w:lvl>
+  </w:abstractNum>
+  <w:abstractNum w:abstractNumId="15" w15:restartNumberingAfterBreak="0">
     <w:nsid w:val="531648F1"/>
     <w:multiLevelType w:val="multilevel"/>
     <w:tmpl w:val="1B7242D2"/>
@@ -11152,7 +11020,7 @@
       </w:rPr>
     </w:lvl>
   </w:abstractNum>
-  <w:abstractNum w:abstractNumId="15" w15:restartNumberingAfterBreak="0">
+  <w:abstractNum w:abstractNumId="16" w15:restartNumberingAfterBreak="0">
     <w:nsid w:val="5A083672"/>
     <w:multiLevelType w:val="multilevel"/>
     <w:tmpl w:val="C7F496F0"/>
@@ -11265,7 +11133,7 @@
       </w:rPr>
     </w:lvl>
   </w:abstractNum>
-  <w:abstractNum w:abstractNumId="16" w15:restartNumberingAfterBreak="0">
+  <w:abstractNum w:abstractNumId="17" w15:restartNumberingAfterBreak="0">
     <w:nsid w:val="5B10407C"/>
     <w:multiLevelType w:val="multilevel"/>
     <w:tmpl w:val="117C3E5E"/>
@@ -11378,7 +11246,7 @@
       </w:rPr>
     </w:lvl>
   </w:abstractNum>
-  <w:abstractNum w:abstractNumId="17" w15:restartNumberingAfterBreak="0">
+  <w:abstractNum w:abstractNumId="18" w15:restartNumberingAfterBreak="0">
     <w:nsid w:val="5BFE68D0"/>
     <w:multiLevelType w:val="multilevel"/>
     <w:tmpl w:val="9802303E"/>
@@ -11491,7 +11359,7 @@
       </w:rPr>
     </w:lvl>
   </w:abstractNum>
-  <w:abstractNum w:abstractNumId="18" w15:restartNumberingAfterBreak="0">
+  <w:abstractNum w:abstractNumId="19" w15:restartNumberingAfterBreak="0">
     <w:nsid w:val="5E7A27DB"/>
     <w:multiLevelType w:val="multilevel"/>
     <w:tmpl w:val="70CCCC38"/>
@@ -11604,7 +11472,7 @@
       </w:rPr>
     </w:lvl>
   </w:abstractNum>
-  <w:abstractNum w:abstractNumId="19" w15:restartNumberingAfterBreak="0">
+  <w:abstractNum w:abstractNumId="20" w15:restartNumberingAfterBreak="0">
     <w:nsid w:val="5F9D596B"/>
     <w:multiLevelType w:val="multilevel"/>
     <w:tmpl w:val="497C7EB8"/>
@@ -11717,7 +11585,7 @@
       </w:rPr>
     </w:lvl>
   </w:abstractNum>
-  <w:abstractNum w:abstractNumId="20" w15:restartNumberingAfterBreak="0">
+  <w:abstractNum w:abstractNumId="21" w15:restartNumberingAfterBreak="0">
     <w:nsid w:val="68AC5C02"/>
     <w:multiLevelType w:val="multilevel"/>
     <w:tmpl w:val="2B18996A"/>
@@ -11830,7 +11698,7 @@
       </w:rPr>
     </w:lvl>
   </w:abstractNum>
-  <w:abstractNum w:abstractNumId="21" w15:restartNumberingAfterBreak="0">
+  <w:abstractNum w:abstractNumId="22" w15:restartNumberingAfterBreak="0">
     <w:nsid w:val="6A2A23E9"/>
     <w:multiLevelType w:val="multilevel"/>
     <w:tmpl w:val="BEFC80F8"/>
@@ -11943,7 +11811,7 @@
       </w:rPr>
     </w:lvl>
   </w:abstractNum>
-  <w:abstractNum w:abstractNumId="22" w15:restartNumberingAfterBreak="0">
+  <w:abstractNum w:abstractNumId="23" w15:restartNumberingAfterBreak="0">
     <w:nsid w:val="727A0568"/>
     <w:multiLevelType w:val="multilevel"/>
     <w:tmpl w:val="3976B6B8"/>
@@ -12056,7 +11924,7 @@
       </w:rPr>
     </w:lvl>
   </w:abstractNum>
-  <w:abstractNum w:abstractNumId="23" w15:restartNumberingAfterBreak="0">
+  <w:abstractNum w:abstractNumId="24" w15:restartNumberingAfterBreak="0">
     <w:nsid w:val="7527196F"/>
     <w:multiLevelType w:val="multilevel"/>
     <w:tmpl w:val="D2161B90"/>
@@ -12169,7 +12037,7 @@
       </w:rPr>
     </w:lvl>
   </w:abstractNum>
-  <w:abstractNum w:abstractNumId="24" w15:restartNumberingAfterBreak="0">
+  <w:abstractNum w:abstractNumId="25" w15:restartNumberingAfterBreak="0">
     <w:nsid w:val="7E653D31"/>
     <w:multiLevelType w:val="multilevel"/>
     <w:tmpl w:val="7726472C"/>
@@ -12283,7 +12151,7 @@
     </w:lvl>
   </w:abstractNum>
   <w:num w:numId="1">
-    <w:abstractNumId w:val="17"/>
+    <w:abstractNumId w:val="18"/>
   </w:num>
   <w:num w:numId="2">
     <w:abstractNumId w:val="4"/>
@@ -12292,31 +12160,31 @@
     <w:abstractNumId w:val="8"/>
   </w:num>
   <w:num w:numId="4">
-    <w:abstractNumId w:val="15"/>
+    <w:abstractNumId w:val="16"/>
   </w:num>
   <w:num w:numId="5">
     <w:abstractNumId w:val="0"/>
   </w:num>
   <w:num w:numId="6">
-    <w:abstractNumId w:val="19"/>
+    <w:abstractNumId w:val="20"/>
   </w:num>
   <w:num w:numId="7">
-    <w:abstractNumId w:val="18"/>
+    <w:abstractNumId w:val="19"/>
   </w:num>
   <w:num w:numId="8">
     <w:abstractNumId w:val="5"/>
   </w:num>
   <w:num w:numId="9">
-    <w:abstractNumId w:val="20"/>
+    <w:abstractNumId w:val="21"/>
   </w:num>
   <w:num w:numId="10">
     <w:abstractNumId w:val="1"/>
   </w:num>
   <w:num w:numId="11">
-    <w:abstractNumId w:val="24"/>
+    <w:abstractNumId w:val="25"/>
   </w:num>
   <w:num w:numId="12">
-    <w:abstractNumId w:val="22"/>
+    <w:abstractNumId w:val="23"/>
   </w:num>
   <w:num w:numId="13">
     <w:abstractNumId w:val="9"/>
@@ -12331,19 +12199,19 @@
     <w:abstractNumId w:val="11"/>
   </w:num>
   <w:num w:numId="17">
-    <w:abstractNumId w:val="14"/>
+    <w:abstractNumId w:val="15"/>
   </w:num>
   <w:num w:numId="18">
-    <w:abstractNumId w:val="23"/>
+    <w:abstractNumId w:val="24"/>
   </w:num>
   <w:num w:numId="19">
-    <w:abstractNumId w:val="16"/>
+    <w:abstractNumId w:val="17"/>
   </w:num>
   <w:num w:numId="20">
     <w:abstractNumId w:val="3"/>
   </w:num>
   <w:num w:numId="21">
-    <w:abstractNumId w:val="21"/>
+    <w:abstractNumId w:val="22"/>
   </w:num>
   <w:num w:numId="22">
     <w:abstractNumId w:val="2"/>
@@ -12356,6 +12224,9 @@
   </w:num>
   <w:num w:numId="25">
     <w:abstractNumId w:val="6"/>
+  </w:num>
+  <w:num w:numId="26">
+    <w:abstractNumId w:val="14"/>
   </w:num>
 </w:numbering>
 </file>
@@ -12976,6 +12847,17 @@
     <w:uiPriority w:val="99"/>
     <w:rsid w:val="00677A1F"/>
   </w:style>
+  <w:style w:type="paragraph" w:styleId="ListParagraph">
+    <w:name w:val="List Paragraph"/>
+    <w:basedOn w:val="Normal"/>
+    <w:uiPriority w:val="34"/>
+    <w:qFormat/>
+    <w:rsid w:val="008E7982"/>
+    <w:pPr>
+      <w:ind w:left="720"/>
+      <w:contextualSpacing/>
+    </w:pPr>
+  </w:style>
 </w:styles>
 </file>
 

</xml_diff>